<commit_message>
Ficha de Métricas de Índice de Cambios en Ítems de Configuración
</commit_message>
<xml_diff>
--- a/Area_de_Proceso-_MA/FMICIC/FMICIC_V1.1_2015.docx
+++ b/Area_de_Proceso-_MA/FMICIC/FMICIC_V1.1_2015.docx
@@ -1,6 +1,6 @@
 
 <file path=word/document.xml><?xml version="1.0" encoding="utf-8"?>
-<w:document xmlns:wpc="http://schemas.microsoft.com/office/word/2010/wordprocessingCanvas" xmlns:cx="http://schemas.microsoft.com/office/drawing/2014/chartex" xmlns:cx1="http://schemas.microsoft.com/office/drawing/2015/9/8/chartex" xmlns:mc="http://schemas.openxmlformats.org/markup-compatibility/2006" xmlns:o="urn:schemas-microsoft-com:office:office" xmlns:r="http://schemas.openxmlformats.org/officeDocument/2006/relationships" xmlns:m="http://schemas.openxmlformats.org/officeDocument/2006/math" xmlns:v="urn:schemas-microsoft-com:vml" xmlns:wp14="http://schemas.microsoft.com/office/word/2010/wordprocessingDrawing" xmlns:wp="http://schemas.openxmlformats.org/drawingml/2006/wordprocessingDrawing" xmlns:w10="urn:schemas-microsoft-com:office:word" xmlns:w="http://schemas.openxmlformats.org/wordprocessingml/2006/main" xmlns:w14="http://schemas.microsoft.com/office/word/2010/wordml" xmlns:w15="http://schemas.microsoft.com/office/word/2012/wordml" xmlns:w16se="http://schemas.microsoft.com/office/word/2015/wordml/symex" xmlns:wpg="http://schemas.microsoft.com/office/word/2010/wordprocessingGroup" xmlns:wpi="http://schemas.microsoft.com/office/word/2010/wordprocessingInk" xmlns:wne="http://schemas.microsoft.com/office/word/2006/wordml" xmlns:wps="http://schemas.microsoft.com/office/word/2010/wordprocessingShape" mc:Ignorable="w14 w15 w16se wp14">
+<w:document xmlns:wpc="http://schemas.microsoft.com/office/word/2010/wordprocessingCanvas" xmlns:mc="http://schemas.openxmlformats.org/markup-compatibility/2006" xmlns:o="urn:schemas-microsoft-com:office:office" xmlns:r="http://schemas.openxmlformats.org/officeDocument/2006/relationships" xmlns:m="http://schemas.openxmlformats.org/officeDocument/2006/math" xmlns:v="urn:schemas-microsoft-com:vml" xmlns:wp14="http://schemas.microsoft.com/office/word/2010/wordprocessingDrawing" xmlns:wp="http://schemas.openxmlformats.org/drawingml/2006/wordprocessingDrawing" xmlns:w10="urn:schemas-microsoft-com:office:word" xmlns:w="http://schemas.openxmlformats.org/wordprocessingml/2006/main" xmlns:w14="http://schemas.microsoft.com/office/word/2010/wordml" xmlns:w15="http://schemas.microsoft.com/office/word/2012/wordml" xmlns:wpg="http://schemas.microsoft.com/office/word/2010/wordprocessingGroup" xmlns:wpi="http://schemas.microsoft.com/office/word/2010/wordprocessingInk" xmlns:wne="http://schemas.microsoft.com/office/word/2006/wordml" xmlns:wps="http://schemas.microsoft.com/office/word/2010/wordprocessingShape" mc:Ignorable="w14 w15 wp14">
   <w:body>
     <w:p>
       <w:pPr>
@@ -18,16 +18,100 @@
         <w:rPr>
           <w:rFonts w:asciiTheme="minorHAnsi" w:hAnsiTheme="minorHAnsi"/>
           <w:b/>
-          <w:sz w:val="40"/>
+          <w:sz w:val="96"/>
+          <w:szCs w:val="96"/>
+        </w:rPr>
+      </w:pPr>
+    </w:p>
+    <w:p>
+      <w:pPr>
+        <w:jc w:val="center"/>
+        <w:rPr>
+          <w:rFonts w:asciiTheme="minorHAnsi" w:hAnsiTheme="minorHAnsi"/>
+          <w:b/>
+          <w:sz w:val="96"/>
+          <w:szCs w:val="96"/>
+        </w:rPr>
+      </w:pPr>
+    </w:p>
+    <w:p>
+      <w:pPr>
+        <w:jc w:val="center"/>
+        <w:rPr>
+          <w:rFonts w:asciiTheme="minorHAnsi" w:hAnsiTheme="minorHAnsi"/>
+          <w:b/>
+          <w:sz w:val="96"/>
+          <w:szCs w:val="96"/>
         </w:rPr>
       </w:pPr>
       <w:r>
         <w:rPr>
           <w:rFonts w:asciiTheme="minorHAnsi" w:hAnsiTheme="minorHAnsi"/>
           <w:b/>
-          <w:sz w:val="40"/>
+          <w:sz w:val="96"/>
+          <w:szCs w:val="96"/>
         </w:rPr>
-        <w:t>Índice de Cambios en Ítems de Configuración</w:t>
+        <w:t>FICHA DE MÉTRICAS</w:t>
+      </w:r>
+    </w:p>
+    <w:p>
+      <w:pPr>
+        <w:jc w:val="center"/>
+        <w:rPr>
+          <w:rFonts w:asciiTheme="minorHAnsi" w:hAnsiTheme="minorHAnsi"/>
+          <w:b/>
+          <w:sz w:val="96"/>
+          <w:szCs w:val="96"/>
+        </w:rPr>
+      </w:pPr>
+      <w:r>
+        <w:rPr>
+          <w:rFonts w:asciiTheme="minorHAnsi" w:hAnsiTheme="minorHAnsi"/>
+          <w:b/>
+          <w:sz w:val="96"/>
+          <w:szCs w:val="96"/>
+        </w:rPr>
+        <w:t>DE</w:t>
+      </w:r>
+    </w:p>
+    <w:p>
+      <w:pPr>
+        <w:jc w:val="center"/>
+        <w:rPr>
+          <w:rFonts w:asciiTheme="minorHAnsi" w:hAnsiTheme="minorHAnsi"/>
+          <w:b/>
+          <w:sz w:val="96"/>
+          <w:szCs w:val="96"/>
+        </w:rPr>
+      </w:pPr>
+      <w:r>
+        <w:rPr>
+          <w:rFonts w:asciiTheme="minorHAnsi" w:hAnsiTheme="minorHAnsi"/>
+          <w:b/>
+          <w:sz w:val="96"/>
+          <w:szCs w:val="96"/>
+        </w:rPr>
+        <w:t>ÍNDICE DE CAMBIOS EN</w:t>
+      </w:r>
+    </w:p>
+    <w:p>
+      <w:pPr>
+        <w:jc w:val="center"/>
+        <w:rPr>
+          <w:rFonts w:asciiTheme="minorHAnsi" w:hAnsiTheme="minorHAnsi"/>
+          <w:b/>
+          <w:sz w:val="96"/>
+          <w:szCs w:val="96"/>
+        </w:rPr>
+      </w:pPr>
+      <w:r>
+        <w:rPr>
+          <w:rFonts w:asciiTheme="minorHAnsi" w:hAnsiTheme="minorHAnsi"/>
+          <w:b/>
+          <w:sz w:val="96"/>
+          <w:szCs w:val="96"/>
+        </w:rPr>
+        <w:t>ÍTEMS DE CONFIGURACIÓN</w:t>
       </w:r>
     </w:p>
     <w:p>
@@ -110,6 +194,16 @@
     </w:p>
     <w:p>
       <w:pPr>
+        <w:jc w:val="center"/>
+        <w:rPr>
+          <w:rFonts w:asciiTheme="minorHAnsi" w:hAnsiTheme="minorHAnsi"/>
+          <w:b/>
+          <w:sz w:val="44"/>
+        </w:rPr>
+      </w:pPr>
+    </w:p>
+    <w:p>
+      <w:pPr>
         <w:rPr>
           <w:rFonts w:asciiTheme="minorHAnsi" w:hAnsiTheme="minorHAnsi"/>
         </w:rPr>
@@ -433,6 +527,7 @@
           <w:p>
             <w:pPr>
               <w:pStyle w:val="TableText"/>
+              <w:jc w:val="center"/>
               <w:rPr>
                 <w:rFonts w:ascii="Arial" w:hAnsi="Arial" w:cs="Arial"/>
                 <w:color w:val="000000"/>
@@ -653,6 +748,7 @@
           <w:p>
             <w:pPr>
               <w:pStyle w:val="TableText"/>
+              <w:jc w:val="center"/>
               <w:rPr>
                 <w:rFonts w:ascii="Arial" w:hAnsi="Arial" w:cs="Arial"/>
                 <w:color w:val="000000"/>
@@ -669,17 +765,7 @@
                 <w:szCs w:val="18"/>
                 <w:lang w:val="es-PE"/>
               </w:rPr>
-              <w:t xml:space="preserve">Roger </w:t>
-            </w:r>
-            <w:r>
-              <w:rPr>
-                <w:rFonts w:ascii="Arial" w:hAnsi="Arial" w:cs="Arial"/>
-                <w:color w:val="000000"/>
-                <w:sz w:val="20"/>
-                <w:szCs w:val="18"/>
-                <w:lang w:val="es-PE"/>
-              </w:rPr>
-              <w:t>Apaéstegui</w:t>
+              <w:t>Roger Apaéstegui</w:t>
             </w:r>
           </w:p>
         </w:tc>
@@ -706,16 +792,7 @@
                 <w:szCs w:val="18"/>
                 <w:lang w:val="es-PE"/>
               </w:rPr>
-              <w:t>Versió</w:t>
-            </w:r>
-            <w:r>
-              <w:rPr>
-                <w:rFonts w:ascii="Arial" w:hAnsi="Arial" w:cs="Arial"/>
-                <w:sz w:val="20"/>
-                <w:szCs w:val="18"/>
-                <w:lang w:val="es-PE"/>
-              </w:rPr>
-              <w:t>n Preliminar</w:t>
+              <w:t>Versión Preliminar</w:t>
             </w:r>
           </w:p>
         </w:tc>
@@ -744,17 +821,7 @@
                 <w:szCs w:val="18"/>
                 <w:lang w:val="es-PE"/>
               </w:rPr>
-              <w:t>En Revisió</w:t>
-            </w:r>
-            <w:r>
-              <w:rPr>
-                <w:rFonts w:ascii="Arial" w:hAnsi="Arial" w:cs="Arial"/>
-                <w:color w:val="000000"/>
-                <w:sz w:val="20"/>
-                <w:szCs w:val="18"/>
-                <w:lang w:val="es-PE"/>
-              </w:rPr>
-              <w:t>n</w:t>
+              <w:t>En Revisión</w:t>
             </w:r>
           </w:p>
         </w:tc>
@@ -810,12 +877,17 @@
     <w:p/>
     <w:p/>
     <w:p/>
-    <w:p/>
-    <w:p/>
-    <w:p/>
+    <w:p>
+      <w:pPr>
+        <w:spacing w:after="160" w:line="259" w:lineRule="auto"/>
+      </w:pPr>
+      <w:r>
+        <w:br w:type="page"/>
+      </w:r>
+    </w:p>
     <w:tbl>
       <w:tblPr>
-        <w:tblW w:w="8640" w:type="dxa"/>
+        <w:tblW w:w="8818" w:type="dxa"/>
         <w:tblInd w:w="108" w:type="dxa"/>
         <w:tblBorders>
           <w:top w:val="single" w:sz="4" w:space="0" w:color="auto"/>
@@ -825,12 +897,13 @@
           <w:insideH w:val="single" w:sz="4" w:space="0" w:color="auto"/>
           <w:insideV w:val="single" w:sz="4" w:space="0" w:color="auto"/>
         </w:tblBorders>
+        <w:tblLayout w:type="fixed"/>
         <w:tblLook w:val="01E0" w:firstRow="1" w:lastRow="1" w:firstColumn="1" w:lastColumn="1" w:noHBand="0" w:noVBand="0"/>
       </w:tblPr>
       <w:tblGrid>
-        <w:gridCol w:w="1980"/>
-        <w:gridCol w:w="1765"/>
-        <w:gridCol w:w="4895"/>
+        <w:gridCol w:w="1880"/>
+        <w:gridCol w:w="1345"/>
+        <w:gridCol w:w="5593"/>
       </w:tblGrid>
       <w:tr>
         <w:trPr>
@@ -838,53 +911,83 @@
         </w:trPr>
         <w:tc>
           <w:tcPr>
-            <w:tcW w:w="3745" w:type="dxa"/>
-            <w:gridSpan w:val="2"/>
-            <w:tcBorders>
-              <w:bottom w:val="single" w:sz="4" w:space="0" w:color="auto"/>
-            </w:tcBorders>
-            <w:shd w:val="pct10" w:color="auto" w:fill="auto"/>
-            <w:vAlign w:val="center"/>
-          </w:tcPr>
-          <w:p>
-            <w:pPr>
-              <w:jc w:val="center"/>
-              <w:rPr>
-                <w:rFonts w:asciiTheme="minorHAnsi" w:hAnsiTheme="minorHAnsi"/>
-                <w:b/>
-              </w:rPr>
-            </w:pPr>
-            <w:r>
-              <w:rPr>
-                <w:rFonts w:asciiTheme="minorHAnsi" w:hAnsiTheme="minorHAnsi"/>
-                <w:b/>
-              </w:rPr>
-              <w:t>Proyecto</w:t>
-            </w:r>
-          </w:p>
-        </w:tc>
-        <w:tc>
-          <w:tcPr>
-            <w:tcW w:w="4895" w:type="dxa"/>
+            <w:tcW w:w="8818" w:type="dxa"/>
+            <w:gridSpan w:val="3"/>
             <w:tcBorders>
               <w:bottom w:val="single" w:sz="4" w:space="0" w:color="auto"/>
             </w:tcBorders>
             <w:shd w:val="clear" w:color="auto" w:fill="auto"/>
-            <w:vAlign w:val="center"/>
           </w:tcPr>
           <w:p>
             <w:pPr>
               <w:jc w:val="center"/>
               <w:rPr>
                 <w:rFonts w:asciiTheme="minorHAnsi" w:hAnsiTheme="minorHAnsi"/>
-              </w:rPr>
-            </w:pPr>
-            <w:r>
-              <w:rPr>
-                <w:rFonts w:asciiTheme="minorHAnsi" w:hAnsiTheme="minorHAnsi"/>
-                <w:lang w:val="en-US"/>
-              </w:rPr>
-              <w:t>UTP-GPS-ALARM</w:t>
+                <w:b/>
+              </w:rPr>
+            </w:pPr>
+            <w:r>
+              <w:rPr>
+                <w:rFonts w:ascii="Calibri" w:eastAsia="Calibri" w:hAnsi="Calibri"/>
+                <w:b/>
+                <w:sz w:val="28"/>
+              </w:rPr>
+              <w:lastRenderedPageBreak/>
+              <w:t xml:space="preserve">Métrica </w:t>
+            </w:r>
+            <w:r>
+              <w:rPr>
+                <w:rFonts w:ascii="Calibri" w:eastAsia="Calibri" w:hAnsi="Calibri"/>
+                <w:b/>
+                <w:sz w:val="26"/>
+                <w:szCs w:val="26"/>
+              </w:rPr>
+              <w:t>FM</w:t>
+            </w:r>
+            <w:r>
+              <w:rPr>
+                <w:rFonts w:ascii="Calibri" w:eastAsia="Calibri" w:hAnsi="Calibri"/>
+                <w:b/>
+                <w:sz w:val="26"/>
+                <w:szCs w:val="26"/>
+              </w:rPr>
+              <w:t>ICIC</w:t>
+            </w:r>
+            <w:r>
+              <w:rPr>
+                <w:rFonts w:ascii="Calibri" w:eastAsia="Calibri" w:hAnsi="Calibri"/>
+                <w:b/>
+                <w:sz w:val="26"/>
+                <w:szCs w:val="26"/>
+              </w:rPr>
+              <w:t>_V1.1_2015</w:t>
+            </w:r>
+            <w:r>
+              <w:rPr>
+                <w:rFonts w:ascii="Calibri" w:eastAsia="Calibri" w:hAnsi="Calibri"/>
+                <w:b/>
+                <w:sz w:val="26"/>
+                <w:szCs w:val="26"/>
+              </w:rPr>
+              <w:t xml:space="preserve"> </w:t>
+            </w:r>
+            <w:r>
+              <w:rPr>
+                <w:rFonts w:ascii="Calibri" w:eastAsia="Calibri" w:hAnsi="Calibri"/>
+                <w:b/>
+                <w:sz w:val="26"/>
+                <w:szCs w:val="26"/>
+              </w:rPr>
+              <w:t xml:space="preserve">Ficha de Métricas de </w:t>
+            </w:r>
+            <w:r>
+              <w:rPr>
+                <w:rFonts w:ascii="Calibri" w:eastAsia="Calibri" w:hAnsi="Calibri"/>
+                <w:b/>
+                <w:sz w:val="26"/>
+                <w:szCs w:val="26"/>
+              </w:rPr>
+              <w:t>Índice de Cambios en Ítems de Configuración</w:t>
             </w:r>
           </w:p>
         </w:tc>
@@ -895,7 +998,7 @@
         </w:trPr>
         <w:tc>
           <w:tcPr>
-            <w:tcW w:w="3745" w:type="dxa"/>
+            <w:tcW w:w="3225" w:type="dxa"/>
             <w:gridSpan w:val="2"/>
             <w:tcBorders>
               <w:bottom w:val="single" w:sz="4" w:space="0" w:color="auto"/>
@@ -916,13 +1019,13 @@
                 <w:rFonts w:asciiTheme="minorHAnsi" w:hAnsiTheme="minorHAnsi"/>
                 <w:b/>
               </w:rPr>
-              <w:t>Cliente</w:t>
+              <w:t>Proyecto</w:t>
             </w:r>
           </w:p>
         </w:tc>
         <w:tc>
           <w:tcPr>
-            <w:tcW w:w="4895" w:type="dxa"/>
+            <w:tcW w:w="5593" w:type="dxa"/>
             <w:tcBorders>
               <w:bottom w:val="single" w:sz="4" w:space="0" w:color="auto"/>
             </w:tcBorders>
@@ -936,19 +1039,12 @@
                 <w:rFonts w:asciiTheme="minorHAnsi" w:hAnsiTheme="minorHAnsi"/>
               </w:rPr>
             </w:pPr>
-          </w:p>
-          <w:p>
-            <w:pPr>
-              <w:jc w:val="center"/>
-              <w:rPr>
-                <w:rFonts w:asciiTheme="minorHAnsi" w:hAnsiTheme="minorHAnsi"/>
-              </w:rPr>
-            </w:pPr>
-            <w:r>
-              <w:rPr>
-                <w:rFonts w:asciiTheme="minorHAnsi" w:hAnsiTheme="minorHAnsi"/>
-              </w:rPr>
-              <w:t>MST EIRL</w:t>
+            <w:r>
+              <w:rPr>
+                <w:rFonts w:asciiTheme="minorHAnsi" w:hAnsiTheme="minorHAnsi"/>
+                <w:lang w:val="es-PE"/>
+              </w:rPr>
+              <w:t>UTP-GPS-ALARM</w:t>
             </w:r>
           </w:p>
         </w:tc>
@@ -959,7 +1055,7 @@
         </w:trPr>
         <w:tc>
           <w:tcPr>
-            <w:tcW w:w="3745" w:type="dxa"/>
+            <w:tcW w:w="3225" w:type="dxa"/>
             <w:gridSpan w:val="2"/>
             <w:tcBorders>
               <w:bottom w:val="single" w:sz="4" w:space="0" w:color="auto"/>
@@ -980,13 +1076,71 @@
                 <w:rFonts w:asciiTheme="minorHAnsi" w:hAnsiTheme="minorHAnsi"/>
                 <w:b/>
               </w:rPr>
-              <w:t>Objetivo de Negocio</w:t>
+              <w:t>Cliente</w:t>
             </w:r>
           </w:p>
         </w:tc>
         <w:tc>
           <w:tcPr>
-            <w:tcW w:w="4895" w:type="dxa"/>
+            <w:tcW w:w="5593" w:type="dxa"/>
+            <w:tcBorders>
+              <w:bottom w:val="single" w:sz="4" w:space="0" w:color="auto"/>
+            </w:tcBorders>
+            <w:shd w:val="clear" w:color="auto" w:fill="auto"/>
+            <w:vAlign w:val="center"/>
+          </w:tcPr>
+          <w:p>
+            <w:pPr>
+              <w:jc w:val="center"/>
+              <w:rPr>
+                <w:rFonts w:asciiTheme="minorHAnsi" w:hAnsiTheme="minorHAnsi"/>
+              </w:rPr>
+            </w:pPr>
+            <w:r>
+              <w:rPr>
+                <w:rFonts w:asciiTheme="minorHAnsi" w:hAnsiTheme="minorHAnsi"/>
+              </w:rPr>
+              <w:t>MST EIRL</w:t>
+            </w:r>
+          </w:p>
+        </w:tc>
+        <w:bookmarkStart w:id="0" w:name="_GoBack"/>
+        <w:bookmarkEnd w:id="0"/>
+      </w:tr>
+      <w:tr>
+        <w:trPr>
+          <w:trHeight w:val="567"/>
+        </w:trPr>
+        <w:tc>
+          <w:tcPr>
+            <w:tcW w:w="3225" w:type="dxa"/>
+            <w:gridSpan w:val="2"/>
+            <w:tcBorders>
+              <w:bottom w:val="single" w:sz="4" w:space="0" w:color="auto"/>
+            </w:tcBorders>
+            <w:shd w:val="pct10" w:color="auto" w:fill="auto"/>
+            <w:vAlign w:val="center"/>
+          </w:tcPr>
+          <w:p>
+            <w:pPr>
+              <w:jc w:val="center"/>
+              <w:rPr>
+                <w:rFonts w:asciiTheme="minorHAnsi" w:hAnsiTheme="minorHAnsi"/>
+                <w:b/>
+              </w:rPr>
+            </w:pPr>
+            <w:r>
+              <w:rPr>
+                <w:rFonts w:asciiTheme="minorHAnsi" w:hAnsiTheme="minorHAnsi"/>
+                <w:b/>
+              </w:rPr>
+              <w:t>Objetivo de Negocio</w:t>
+            </w:r>
+          </w:p>
+        </w:tc>
+        <w:tc>
+          <w:tcPr>
+            <w:tcW w:w="5593" w:type="dxa"/>
             <w:tcBorders>
               <w:bottom w:val="single" w:sz="4" w:space="0" w:color="auto"/>
             </w:tcBorders>
@@ -1017,7 +1171,7 @@
         </w:trPr>
         <w:tc>
           <w:tcPr>
-            <w:tcW w:w="3745" w:type="dxa"/>
+            <w:tcW w:w="3225" w:type="dxa"/>
             <w:gridSpan w:val="2"/>
             <w:shd w:val="clear" w:color="auto" w:fill="auto"/>
             <w:vAlign w:val="center"/>
@@ -1027,20 +1181,24 @@
               <w:jc w:val="center"/>
               <w:rPr>
                 <w:rFonts w:asciiTheme="minorHAnsi" w:hAnsiTheme="minorHAnsi"/>
+                <w:sz w:val="22"/>
+                <w:szCs w:val="22"/>
                 <w:lang w:val="es-ES_tradnl"/>
               </w:rPr>
             </w:pPr>
             <w:r>
               <w:rPr>
                 <w:rFonts w:asciiTheme="minorHAnsi" w:hAnsiTheme="minorHAnsi"/>
-                <w:sz w:val="18"/>
+                <w:sz w:val="22"/>
+                <w:szCs w:val="22"/>
               </w:rPr>
               <w:t>E</w:t>
             </w:r>
             <w:r>
               <w:rPr>
                 <w:rFonts w:asciiTheme="minorHAnsi" w:hAnsiTheme="minorHAnsi"/>
-                <w:sz w:val="18"/>
+                <w:sz w:val="22"/>
+                <w:szCs w:val="22"/>
                 <w:lang w:val="es-ES_tradnl"/>
               </w:rPr>
               <w:t>laborar una aplicación para dispositivos móviles, que permita administrar, controlar y gestionar los viajes realizados por los usuarios geo-localizando la ubicación donde se desea recibir una alerta.</w:t>
@@ -1049,7 +1207,7 @@
         </w:tc>
         <w:tc>
           <w:tcPr>
-            <w:tcW w:w="4895" w:type="dxa"/>
+            <w:tcW w:w="5593" w:type="dxa"/>
             <w:shd w:val="clear" w:color="auto" w:fill="auto"/>
             <w:vAlign w:val="center"/>
           </w:tcPr>
@@ -1084,7 +1242,7 @@
         </w:trPr>
         <w:tc>
           <w:tcPr>
-            <w:tcW w:w="1980" w:type="dxa"/>
+            <w:tcW w:w="1880" w:type="dxa"/>
             <w:shd w:val="pct10" w:color="auto" w:fill="auto"/>
             <w:vAlign w:val="center"/>
           </w:tcPr>
@@ -1107,19 +1265,12 @@
         </w:tc>
         <w:tc>
           <w:tcPr>
-            <w:tcW w:w="6660" w:type="dxa"/>
+            <w:tcW w:w="6938" w:type="dxa"/>
             <w:gridSpan w:val="2"/>
             <w:tcBorders>
               <w:bottom w:val="single" w:sz="4" w:space="0" w:color="auto"/>
             </w:tcBorders>
           </w:tcPr>
-          <w:p>
-            <w:pPr>
-              <w:rPr>
-                <w:rFonts w:asciiTheme="minorHAnsi" w:hAnsiTheme="minorHAnsi"/>
-              </w:rPr>
-            </w:pPr>
-          </w:p>
           <w:p>
             <w:pPr>
               <w:jc w:val="both"/>
@@ -1142,7 +1293,7 @@
         </w:trPr>
         <w:tc>
           <w:tcPr>
-            <w:tcW w:w="1980" w:type="dxa"/>
+            <w:tcW w:w="1880" w:type="dxa"/>
             <w:shd w:val="pct10" w:color="auto" w:fill="auto"/>
             <w:vAlign w:val="center"/>
           </w:tcPr>
@@ -1165,7 +1316,7 @@
         </w:tc>
         <w:tc>
           <w:tcPr>
-            <w:tcW w:w="6660" w:type="dxa"/>
+            <w:tcW w:w="6938" w:type="dxa"/>
             <w:gridSpan w:val="2"/>
             <w:tcBorders>
               <w:bottom w:val="single" w:sz="4" w:space="0" w:color="auto"/>
@@ -1203,7 +1354,7 @@
         </w:trPr>
         <w:tc>
           <w:tcPr>
-            <w:tcW w:w="1980" w:type="dxa"/>
+            <w:tcW w:w="1880" w:type="dxa"/>
             <w:shd w:val="pct10" w:color="auto" w:fill="auto"/>
             <w:vAlign w:val="center"/>
           </w:tcPr>
@@ -1226,7 +1377,7 @@
         </w:tc>
         <w:tc>
           <w:tcPr>
-            <w:tcW w:w="6660" w:type="dxa"/>
+            <w:tcW w:w="6938" w:type="dxa"/>
             <w:gridSpan w:val="2"/>
             <w:tcBorders>
               <w:bottom w:val="single" w:sz="4" w:space="0" w:color="auto"/>
@@ -1252,11 +1403,11 @@
       </w:tr>
       <w:tr>
         <w:trPr>
-          <w:trHeight w:val="567"/>
+          <w:trHeight w:val="3600"/>
         </w:trPr>
         <w:tc>
           <w:tcPr>
-            <w:tcW w:w="1980" w:type="dxa"/>
+            <w:tcW w:w="1880" w:type="dxa"/>
             <w:shd w:val="pct10" w:color="auto" w:fill="auto"/>
             <w:vAlign w:val="center"/>
           </w:tcPr>
@@ -1279,7 +1430,7 @@
         </w:tc>
         <w:tc>
           <w:tcPr>
-            <w:tcW w:w="6660" w:type="dxa"/>
+            <w:tcW w:w="6938" w:type="dxa"/>
             <w:gridSpan w:val="2"/>
             <w:tcBorders>
               <w:top w:val="single" w:sz="4" w:space="0" w:color="auto"/>
@@ -1354,16 +1505,17 @@
             <w:tblPr>
               <w:tblStyle w:val="Tablaconcuadrcula"/>
               <w:tblW w:w="0" w:type="auto"/>
+              <w:tblLayout w:type="fixed"/>
               <w:tblLook w:val="04A0" w:firstRow="1" w:lastRow="0" w:firstColumn="1" w:lastColumn="0" w:noHBand="0" w:noVBand="1"/>
             </w:tblPr>
             <w:tblGrid>
-              <w:gridCol w:w="2030"/>
-              <w:gridCol w:w="4404"/>
+              <w:gridCol w:w="2067"/>
+              <w:gridCol w:w="4547"/>
             </w:tblGrid>
             <w:tr>
               <w:tc>
                 <w:tcPr>
-                  <w:tcW w:w="0" w:type="auto"/>
+                  <w:tcW w:w="2067" w:type="dxa"/>
                   <w:shd w:val="clear" w:color="auto" w:fill="BFBFBF" w:themeFill="background1" w:themeFillShade="BF"/>
                 </w:tcPr>
                 <w:p>
@@ -1391,7 +1543,7 @@
               </w:tc>
               <w:tc>
                 <w:tcPr>
-                  <w:tcW w:w="0" w:type="auto"/>
+                  <w:tcW w:w="4547" w:type="dxa"/>
                 </w:tcPr>
                 <w:p>
                   <w:pPr>
@@ -1418,7 +1570,7 @@
             <w:tr>
               <w:tc>
                 <w:tcPr>
-                  <w:tcW w:w="0" w:type="auto"/>
+                  <w:tcW w:w="2067" w:type="dxa"/>
                   <w:shd w:val="clear" w:color="auto" w:fill="BFBFBF" w:themeFill="background1" w:themeFillShade="BF"/>
                 </w:tcPr>
                 <w:p>
@@ -1446,7 +1598,7 @@
               </w:tc>
               <w:tc>
                 <w:tcPr>
-                  <w:tcW w:w="0" w:type="auto"/>
+                  <w:tcW w:w="4547" w:type="dxa"/>
                 </w:tcPr>
                 <w:p>
                   <w:pPr>
@@ -1473,7 +1625,7 @@
             <w:tr>
               <w:tc>
                 <w:tcPr>
-                  <w:tcW w:w="0" w:type="auto"/>
+                  <w:tcW w:w="2067" w:type="dxa"/>
                   <w:shd w:val="clear" w:color="auto" w:fill="BFBFBF" w:themeFill="background1" w:themeFillShade="BF"/>
                 </w:tcPr>
                 <w:p>
@@ -1501,7 +1653,7 @@
               </w:tc>
               <w:tc>
                 <w:tcPr>
-                  <w:tcW w:w="0" w:type="auto"/>
+                  <w:tcW w:w="4547" w:type="dxa"/>
                 </w:tcPr>
                 <w:p>
                   <w:pPr>
@@ -1542,7 +1694,7 @@
         </w:trPr>
         <w:tc>
           <w:tcPr>
-            <w:tcW w:w="1980" w:type="dxa"/>
+            <w:tcW w:w="1880" w:type="dxa"/>
             <w:shd w:val="pct10" w:color="auto" w:fill="auto"/>
             <w:vAlign w:val="center"/>
           </w:tcPr>
@@ -1565,7 +1717,7 @@
         </w:tc>
         <w:tc>
           <w:tcPr>
-            <w:tcW w:w="6660" w:type="dxa"/>
+            <w:tcW w:w="6938" w:type="dxa"/>
             <w:gridSpan w:val="2"/>
           </w:tcPr>
           <w:p>
@@ -1575,35 +1727,27 @@
                 <w:rFonts w:asciiTheme="minorHAnsi" w:hAnsiTheme="minorHAnsi"/>
               </w:rPr>
             </w:pPr>
-            <w:r>
-              <w:rPr>
-                <w:rFonts w:asciiTheme="minorHAnsi" w:hAnsiTheme="minorHAnsi"/>
-              </w:rPr>
-              <w:t xml:space="preserve">Ir al Repositorio </w:t>
-            </w:r>
-            <w:proofErr w:type="spellStart"/>
-            <w:r>
-              <w:rPr>
-                <w:rFonts w:asciiTheme="minorHAnsi" w:hAnsiTheme="minorHAnsi"/>
-              </w:rPr>
-              <w:t>Github</w:t>
-            </w:r>
-            <w:proofErr w:type="spellEnd"/>
-            <w:r>
-              <w:rPr>
-                <w:rFonts w:asciiTheme="minorHAnsi" w:hAnsiTheme="minorHAnsi"/>
-              </w:rPr>
-              <w:t xml:space="preserve"> y buscar dentro del enlace</w:t>
-            </w:r>
           </w:p>
           <w:p>
             <w:pPr>
               <w:jc w:val="both"/>
               <w:rPr>
                 <w:rFonts w:asciiTheme="minorHAnsi" w:hAnsiTheme="minorHAnsi"/>
-                <w:b/>
-              </w:rPr>
-            </w:pPr>
+                <w:color w:val="FF0000"/>
+              </w:rPr>
+            </w:pPr>
+            <w:r>
+              <w:rPr>
+                <w:rFonts w:asciiTheme="minorHAnsi" w:hAnsiTheme="minorHAnsi"/>
+              </w:rPr>
+              <w:t>Ir al Repositorio Github y buscar dentro del enlace</w:t>
+            </w:r>
+            <w:r>
+              <w:rPr>
+                <w:rFonts w:asciiTheme="minorHAnsi" w:hAnsiTheme="minorHAnsi"/>
+              </w:rPr>
+              <w:t xml:space="preserve"> </w:t>
+            </w:r>
             <w:hyperlink r:id="rId7" w:history="1">
               <w:r>
                 <w:rPr>
@@ -1611,27 +1755,14 @@
                   <w:rFonts w:asciiTheme="minorHAnsi" w:hAnsiTheme="minorHAnsi"/>
                   <w:b/>
                 </w:rPr>
-                <w:t>https://github.com/lowrider80/UTP-GPS-ALARM/tree/master/GitHub/Area_de_Proceso-_REQM/SOLREQM</w:t>
+                <w:t>https://github.com/lowrider80/UTP-GPS-ALARM/blob/master/Area_de_Proceso-_REQM/SOLCREQM/SOLCREQM_V1.1_2015.xlsx</w:t>
               </w:r>
             </w:hyperlink>
-          </w:p>
-          <w:p>
-            <w:pPr>
-              <w:rPr>
-                <w:rFonts w:asciiTheme="minorHAnsi" w:hAnsiTheme="minorHAnsi"/>
-              </w:rPr>
-            </w:pPr>
-            <w:r>
-              <w:rPr>
-                <w:rFonts w:asciiTheme="minorHAnsi" w:hAnsiTheme="minorHAnsi"/>
-              </w:rPr>
-              <w:t>SOLREQM_V1.1</w:t>
-            </w:r>
-            <w:r>
-              <w:rPr>
-                <w:rFonts w:asciiTheme="minorHAnsi" w:hAnsiTheme="minorHAnsi"/>
-              </w:rPr>
-              <w:t>_2015</w:t>
+            <w:r>
+              <w:rPr>
+                <w:rFonts w:asciiTheme="minorHAnsi" w:hAnsiTheme="minorHAnsi"/>
+              </w:rPr>
+              <w:t xml:space="preserve"> </w:t>
             </w:r>
             <w:r>
               <w:rPr>
@@ -1670,37 +1801,24 @@
               </w:rPr>
               <w:t xml:space="preserve"> </w:t>
             </w:r>
+          </w:p>
+          <w:p>
+            <w:pPr>
+              <w:jc w:val="both"/>
+              <w:rPr>
+                <w:rFonts w:asciiTheme="minorHAnsi" w:hAnsiTheme="minorHAnsi"/>
+              </w:rPr>
+            </w:pPr>
           </w:p>
         </w:tc>
       </w:tr>
-    </w:tbl>
-    <w:p/>
-    <w:tbl>
-      <w:tblPr>
-        <w:tblW w:w="8640" w:type="dxa"/>
-        <w:tblInd w:w="108" w:type="dxa"/>
-        <w:tblBorders>
-          <w:top w:val="single" w:sz="4" w:space="0" w:color="auto"/>
-          <w:left w:val="single" w:sz="4" w:space="0" w:color="auto"/>
-          <w:bottom w:val="single" w:sz="4" w:space="0" w:color="auto"/>
-          <w:right w:val="single" w:sz="4" w:space="0" w:color="auto"/>
-          <w:insideH w:val="single" w:sz="4" w:space="0" w:color="auto"/>
-          <w:insideV w:val="single" w:sz="4" w:space="0" w:color="auto"/>
-        </w:tblBorders>
-        <w:tblLayout w:type="fixed"/>
-        <w:tblLook w:val="01E0" w:firstRow="1" w:lastRow="1" w:firstColumn="1" w:lastColumn="1" w:noHBand="0" w:noVBand="0"/>
-      </w:tblPr>
-      <w:tblGrid>
-        <w:gridCol w:w="1980"/>
-        <w:gridCol w:w="6660"/>
-      </w:tblGrid>
       <w:tr>
         <w:trPr>
           <w:trHeight w:val="567"/>
         </w:trPr>
         <w:tc>
           <w:tcPr>
-            <w:tcW w:w="1980" w:type="dxa"/>
+            <w:tcW w:w="1880" w:type="dxa"/>
             <w:shd w:val="pct10" w:color="auto" w:fill="auto"/>
             <w:vAlign w:val="center"/>
           </w:tcPr>
@@ -1717,14 +1835,95 @@
                 <w:rFonts w:asciiTheme="minorHAnsi" w:hAnsiTheme="minorHAnsi"/>
                 <w:b/>
               </w:rPr>
+              <w:lastRenderedPageBreak/>
               <w:t>Procedimiento de Cálculo y Registro</w:t>
             </w:r>
           </w:p>
         </w:tc>
         <w:tc>
           <w:tcPr>
-            <w:tcW w:w="6660" w:type="dxa"/>
+            <w:tcW w:w="6938" w:type="dxa"/>
+            <w:gridSpan w:val="2"/>
           </w:tcPr>
+          <w:p>
+            <w:pPr>
+              <w:pStyle w:val="Prrafodelista"/>
+              <w:tabs>
+                <w:tab w:val="left" w:leader="dot" w:pos="2161"/>
+              </w:tabs>
+              <w:ind w:left="493"/>
+              <w:jc w:val="both"/>
+              <w:rPr>
+                <w:rFonts w:asciiTheme="minorHAnsi" w:hAnsiTheme="minorHAnsi"/>
+              </w:rPr>
+            </w:pPr>
+          </w:p>
+          <w:p>
+            <w:pPr>
+              <w:pStyle w:val="Prrafodelista"/>
+              <w:numPr>
+                <w:ilvl w:val="0"/>
+                <w:numId w:val="3"/>
+              </w:numPr>
+              <w:tabs>
+                <w:tab w:val="left" w:leader="dot" w:pos="2161"/>
+              </w:tabs>
+              <w:ind w:left="493" w:hanging="502"/>
+              <w:jc w:val="both"/>
+              <w:rPr>
+                <w:rFonts w:asciiTheme="minorHAnsi" w:hAnsiTheme="minorHAnsi"/>
+              </w:rPr>
+            </w:pPr>
+            <w:r>
+              <w:rPr>
+                <w:rFonts w:asciiTheme="minorHAnsi" w:hAnsiTheme="minorHAnsi"/>
+              </w:rPr>
+              <w:t xml:space="preserve">El Analista de Calidad recolecta los datos necesarios desde la hoja </w:t>
+            </w:r>
+            <w:r>
+              <w:rPr>
+                <w:rFonts w:asciiTheme="minorHAnsi" w:hAnsiTheme="minorHAnsi"/>
+              </w:rPr>
+              <w:t>“</w:t>
+            </w:r>
+            <w:r>
+              <w:rPr>
+                <w:rFonts w:asciiTheme="minorHAnsi" w:hAnsiTheme="minorHAnsi"/>
+              </w:rPr>
+              <w:t>SOLREQM_V1.1_2015 Solicitud de Cambios de Requerimiento</w:t>
+            </w:r>
+            <w:r>
+              <w:rPr>
+                <w:rFonts w:asciiTheme="minorHAnsi" w:hAnsiTheme="minorHAnsi"/>
+              </w:rPr>
+              <w:t xml:space="preserve">” del Área </w:t>
+            </w:r>
+            <w:r>
+              <w:rPr>
+                <w:rFonts w:asciiTheme="minorHAnsi" w:hAnsiTheme="minorHAnsi"/>
+              </w:rPr>
+              <w:t>REQM</w:t>
+            </w:r>
+            <w:r>
+              <w:rPr>
+                <w:rFonts w:asciiTheme="minorHAnsi" w:hAnsiTheme="minorHAnsi"/>
+              </w:rPr>
+              <w:t>.</w:t>
+            </w:r>
+          </w:p>
+          <w:p>
+            <w:pPr>
+              <w:pStyle w:val="Prrafodelista"/>
+              <w:tabs>
+                <w:tab w:val="left" w:leader="dot" w:pos="2161"/>
+              </w:tabs>
+              <w:ind w:left="493"/>
+              <w:jc w:val="both"/>
+              <w:rPr>
+                <w:rFonts w:asciiTheme="minorHAnsi" w:hAnsiTheme="minorHAnsi"/>
+              </w:rPr>
+            </w:pPr>
+          </w:p>
           <w:p>
             <w:pPr>
               <w:tabs>
@@ -1735,12 +1934,6 @@
                 <w:rFonts w:asciiTheme="minorHAnsi" w:hAnsiTheme="minorHAnsi"/>
               </w:rPr>
             </w:pPr>
-            <w:r>
-              <w:rPr>
-                <w:rFonts w:asciiTheme="minorHAnsi" w:hAnsiTheme="minorHAnsi"/>
-              </w:rPr>
-              <w:t xml:space="preserve">• El Analista de Calidad recolecta los datos necesarios desde la hoja </w:t>
-            </w:r>
           </w:p>
           <w:p>
             <w:pPr>
@@ -1755,44 +1948,15 @@
             <w:r>
               <w:rPr>
                 <w:rFonts w:asciiTheme="minorHAnsi" w:hAnsiTheme="minorHAnsi"/>
-              </w:rPr>
-              <w:t>“</w:t>
-            </w:r>
-            <w:r>
-              <w:rPr>
-                <w:rFonts w:asciiTheme="minorHAnsi" w:hAnsiTheme="minorHAnsi"/>
-              </w:rPr>
-              <w:t>SOLREQM_V1.1_2015</w:t>
-            </w:r>
-            <w:r>
-              <w:rPr>
-                <w:rFonts w:asciiTheme="minorHAnsi" w:hAnsiTheme="minorHAnsi"/>
-              </w:rPr>
-              <w:t xml:space="preserve"> </w:t>
-            </w:r>
-            <w:r>
-              <w:rPr>
-                <w:rFonts w:asciiTheme="minorHAnsi" w:hAnsiTheme="minorHAnsi"/>
-              </w:rPr>
-              <w:t>Solicitud de Cambios de Requerimiento</w:t>
-            </w:r>
-            <w:r>
-              <w:rPr>
-                <w:rFonts w:asciiTheme="minorHAnsi" w:hAnsiTheme="minorHAnsi"/>
-              </w:rPr>
-              <w:t xml:space="preserve">” del Área </w:t>
-            </w:r>
-            <w:r>
-              <w:rPr>
-                <w:rFonts w:asciiTheme="minorHAnsi" w:hAnsiTheme="minorHAnsi"/>
-              </w:rPr>
-              <w:t>REQM</w:t>
-            </w:r>
-            <w:r>
-              <w:rPr>
-                <w:rFonts w:asciiTheme="minorHAnsi" w:hAnsiTheme="minorHAnsi"/>
-              </w:rPr>
-              <w:t>.</w:t>
+                <w:b/>
+              </w:rPr>
+              <w:t>Modo de Registro</w:t>
+            </w:r>
+            <w:r>
+              <w:rPr>
+                <w:rFonts w:asciiTheme="minorHAnsi" w:hAnsiTheme="minorHAnsi"/>
+              </w:rPr>
+              <w:t>:</w:t>
             </w:r>
           </w:p>
           <w:p>
@@ -1805,30 +1969,6 @@
                 <w:rFonts w:asciiTheme="minorHAnsi" w:hAnsiTheme="minorHAnsi"/>
               </w:rPr>
             </w:pPr>
-          </w:p>
-          <w:p>
-            <w:pPr>
-              <w:tabs>
-                <w:tab w:val="left" w:leader="dot" w:pos="2161"/>
-              </w:tabs>
-              <w:jc w:val="both"/>
-              <w:rPr>
-                <w:rFonts w:asciiTheme="minorHAnsi" w:hAnsiTheme="minorHAnsi"/>
-              </w:rPr>
-            </w:pPr>
-            <w:r>
-              <w:rPr>
-                <w:rFonts w:asciiTheme="minorHAnsi" w:hAnsiTheme="minorHAnsi"/>
-                <w:b/>
-              </w:rPr>
-              <w:t>Modo de Registro</w:t>
-            </w:r>
-            <w:r>
-              <w:rPr>
-                <w:rFonts w:asciiTheme="minorHAnsi" w:hAnsiTheme="minorHAnsi"/>
-              </w:rPr>
-              <w:t>:</w:t>
-            </w:r>
           </w:p>
           <w:p>
             <w:pPr>
@@ -1840,6 +1980,7 @@
               <w:tabs>
                 <w:tab w:val="left" w:leader="dot" w:pos="2161"/>
               </w:tabs>
+              <w:ind w:left="493" w:hanging="502"/>
               <w:jc w:val="both"/>
               <w:rPr>
                 <w:rFonts w:asciiTheme="minorHAnsi" w:hAnsiTheme="minorHAnsi"/>
@@ -1855,13 +1996,7 @@
               <w:rPr>
                 <w:rFonts w:asciiTheme="minorHAnsi" w:hAnsiTheme="minorHAnsi"/>
               </w:rPr>
-              <w:t>Solicitud de Cambios de Requerimiento</w:t>
-            </w:r>
-            <w:r>
-              <w:rPr>
-                <w:rFonts w:asciiTheme="minorHAnsi" w:hAnsiTheme="minorHAnsi"/>
-              </w:rPr>
-              <w:t xml:space="preserve"> </w:t>
+              <w:t xml:space="preserve">Solicitud de Cambios de Requerimiento </w:t>
             </w:r>
             <w:r>
               <w:rPr>
@@ -1875,6 +2010,7 @@
               <w:tabs>
                 <w:tab w:val="left" w:leader="dot" w:pos="2161"/>
               </w:tabs>
+              <w:ind w:left="493" w:hanging="502"/>
               <w:jc w:val="both"/>
               <w:rPr>
                 <w:rFonts w:asciiTheme="minorHAnsi" w:hAnsiTheme="minorHAnsi"/>
@@ -1891,6 +2027,7 @@
               <w:tabs>
                 <w:tab w:val="left" w:leader="dot" w:pos="2161"/>
               </w:tabs>
+              <w:ind w:left="493" w:hanging="502"/>
               <w:jc w:val="both"/>
               <w:rPr>
                 <w:rFonts w:asciiTheme="minorHAnsi" w:hAnsiTheme="minorHAnsi"/>
@@ -1919,6 +2056,7 @@
               <w:tabs>
                 <w:tab w:val="left" w:leader="dot" w:pos="2161"/>
               </w:tabs>
+              <w:ind w:left="493" w:hanging="502"/>
               <w:jc w:val="both"/>
               <w:rPr>
                 <w:rFonts w:asciiTheme="minorHAnsi" w:hAnsiTheme="minorHAnsi"/>
@@ -1946,6 +2084,7 @@
               <w:tabs>
                 <w:tab w:val="left" w:leader="dot" w:pos="2161"/>
               </w:tabs>
+              <w:ind w:left="493" w:hanging="502"/>
               <w:jc w:val="both"/>
               <w:rPr>
                 <w:rFonts w:ascii="Arial" w:hAnsi="Arial" w:cs="Arial"/>
@@ -1959,6 +2098,7 @@
               <w:tabs>
                 <w:tab w:val="left" w:leader="dot" w:pos="2161"/>
               </w:tabs>
+              <w:ind w:left="493" w:hanging="502"/>
               <w:jc w:val="both"/>
               <w:rPr>
                 <w:rFonts w:ascii="Arial" w:hAnsi="Arial" w:cs="Arial"/>
@@ -2023,18 +2163,7 @@
                 <w:szCs w:val="20"/>
                 <w:lang w:eastAsia="en-US"/>
               </w:rPr>
-              <w:t>Número de Item Modificados</w:t>
-            </w:r>
-            <w:r>
-              <w:rPr>
-                <w:rFonts w:ascii="Arial" w:hAnsi="Arial" w:cs="Arial"/>
-                <w:b/>
-                <w:noProof/>
-                <w:sz w:val="20"/>
-                <w:szCs w:val="20"/>
-                <w:lang w:eastAsia="en-US"/>
-              </w:rPr>
-              <w:t>.</w:t>
+              <w:t>Número de Item Modificados.</w:t>
             </w:r>
           </w:p>
           <w:p>
@@ -2042,6 +2171,7 @@
               <w:tabs>
                 <w:tab w:val="left" w:leader="dot" w:pos="2161"/>
               </w:tabs>
+              <w:ind w:left="493" w:hanging="502"/>
               <w:jc w:val="both"/>
               <w:rPr>
                 <w:rFonts w:asciiTheme="minorHAnsi" w:hAnsiTheme="minorHAnsi"/>
@@ -2058,6 +2188,7 @@
               <w:tabs>
                 <w:tab w:val="left" w:leader="dot" w:pos="2161"/>
               </w:tabs>
+              <w:ind w:left="493" w:hanging="502"/>
               <w:jc w:val="both"/>
               <w:rPr>
                 <w:rFonts w:asciiTheme="minorHAnsi" w:hAnsiTheme="minorHAnsi"/>
@@ -2113,7 +2244,7 @@
         </w:trPr>
         <w:tc>
           <w:tcPr>
-            <w:tcW w:w="1980" w:type="dxa"/>
+            <w:tcW w:w="1880" w:type="dxa"/>
             <w:shd w:val="pct10" w:color="auto" w:fill="auto"/>
             <w:vAlign w:val="center"/>
           </w:tcPr>
@@ -2130,26 +2261,40 @@
                 <w:rFonts w:asciiTheme="minorHAnsi" w:hAnsiTheme="minorHAnsi"/>
                 <w:b/>
               </w:rPr>
-              <w:lastRenderedPageBreak/>
               <w:t>Procedimiento de Almacenamiento</w:t>
             </w:r>
           </w:p>
         </w:tc>
         <w:tc>
           <w:tcPr>
-            <w:tcW w:w="6660" w:type="dxa"/>
+            <w:tcW w:w="6938" w:type="dxa"/>
+            <w:gridSpan w:val="2"/>
           </w:tcPr>
           <w:p>
             <w:pPr>
+              <w:pStyle w:val="Prrafodelista"/>
+              <w:tabs>
+                <w:tab w:val="left" w:leader="dot" w:pos="2161"/>
+              </w:tabs>
+              <w:ind w:left="493"/>
+              <w:jc w:val="both"/>
+              <w:rPr>
+                <w:rFonts w:asciiTheme="minorHAnsi" w:hAnsiTheme="minorHAnsi"/>
+              </w:rPr>
+            </w:pPr>
+          </w:p>
+          <w:p>
+            <w:pPr>
+              <w:pStyle w:val="Prrafodelista"/>
               <w:numPr>
                 <w:ilvl w:val="0"/>
-                <w:numId w:val="1"/>
+                <w:numId w:val="3"/>
               </w:numPr>
               <w:tabs>
                 <w:tab w:val="left" w:leader="dot" w:pos="2161"/>
               </w:tabs>
-              <w:spacing w:before="60" w:after="60"/>
-              <w:ind w:left="357" w:hanging="357"/>
+              <w:ind w:left="493" w:hanging="502"/>
+              <w:jc w:val="both"/>
               <w:rPr>
                 <w:rFonts w:asciiTheme="minorHAnsi" w:hAnsiTheme="minorHAnsi"/>
               </w:rPr>
@@ -2160,6 +2305,19 @@
               </w:rPr>
               <w:t xml:space="preserve">Los resultados de la métrica se registrarán y presentarán en los siguientes artefactos: </w:t>
             </w:r>
+          </w:p>
+          <w:p>
+            <w:pPr>
+              <w:pStyle w:val="Prrafodelista"/>
+              <w:tabs>
+                <w:tab w:val="left" w:leader="dot" w:pos="2161"/>
+              </w:tabs>
+              <w:ind w:left="493"/>
+              <w:jc w:val="both"/>
+              <w:rPr>
+                <w:rFonts w:asciiTheme="minorHAnsi" w:hAnsiTheme="minorHAnsi"/>
+              </w:rPr>
+            </w:pPr>
           </w:p>
           <w:tbl>
             <w:tblPr>
@@ -2418,11 +2576,13 @@
               <w:ind w:left="357" w:hanging="357"/>
               <w:rPr>
                 <w:rFonts w:asciiTheme="minorHAnsi" w:hAnsiTheme="minorHAnsi"/>
-              </w:rPr>
-            </w:pPr>
-            <w:r>
-              <w:rPr>
-                <w:rFonts w:asciiTheme="minorHAnsi" w:hAnsiTheme="minorHAnsi"/>
+                <w:i/>
+              </w:rPr>
+            </w:pPr>
+            <w:r>
+              <w:rPr>
+                <w:rFonts w:asciiTheme="minorHAnsi" w:hAnsiTheme="minorHAnsi"/>
+                <w:i/>
                 <w:color w:val="FF0000"/>
                 <w:sz w:val="20"/>
               </w:rPr>
@@ -2431,10 +2591,60 @@
             <w:r>
               <w:rPr>
                 <w:rFonts w:asciiTheme="minorHAnsi" w:hAnsiTheme="minorHAnsi"/>
+                <w:i/>
                 <w:color w:val="FF0000"/>
                 <w:sz w:val="20"/>
               </w:rPr>
               <w:t xml:space="preserve">. </w:t>
+            </w:r>
+          </w:p>
+        </w:tc>
+      </w:tr>
+      <w:tr>
+        <w:trPr>
+          <w:trHeight w:val="434"/>
+        </w:trPr>
+        <w:tc>
+          <w:tcPr>
+            <w:tcW w:w="1880" w:type="dxa"/>
+            <w:shd w:val="pct10" w:color="auto" w:fill="auto"/>
+            <w:vAlign w:val="center"/>
+          </w:tcPr>
+          <w:p>
+            <w:pPr>
+              <w:jc w:val="center"/>
+              <w:rPr>
+                <w:rFonts w:asciiTheme="minorHAnsi" w:hAnsiTheme="minorHAnsi"/>
+                <w:b/>
+              </w:rPr>
+            </w:pPr>
+            <w:r>
+              <w:rPr>
+                <w:rFonts w:asciiTheme="minorHAnsi" w:hAnsiTheme="minorHAnsi"/>
+                <w:b/>
+              </w:rPr>
+              <w:t>Dueño</w:t>
+            </w:r>
+          </w:p>
+        </w:tc>
+        <w:tc>
+          <w:tcPr>
+            <w:tcW w:w="6938" w:type="dxa"/>
+            <w:gridSpan w:val="2"/>
+            <w:vAlign w:val="center"/>
+          </w:tcPr>
+          <w:p>
+            <w:pPr>
+              <w:rPr>
+                <w:rFonts w:asciiTheme="minorHAnsi" w:hAnsiTheme="minorHAnsi"/>
+                <w:color w:val="FF0000"/>
+              </w:rPr>
+            </w:pPr>
+            <w:r>
+              <w:rPr>
+                <w:rFonts w:asciiTheme="minorHAnsi" w:hAnsiTheme="minorHAnsi"/>
+              </w:rPr>
+              <w:t>Analista Funcional</w:t>
             </w:r>
           </w:p>
         </w:tc>
@@ -2445,7 +2655,7 @@
         </w:trPr>
         <w:tc>
           <w:tcPr>
-            <w:tcW w:w="1980" w:type="dxa"/>
+            <w:tcW w:w="1880" w:type="dxa"/>
             <w:shd w:val="pct10" w:color="auto" w:fill="auto"/>
             <w:vAlign w:val="center"/>
           </w:tcPr>
@@ -2462,24 +2672,18 @@
                 <w:rFonts w:asciiTheme="minorHAnsi" w:hAnsiTheme="minorHAnsi"/>
                 <w:b/>
               </w:rPr>
-              <w:t>Dueño</w:t>
+              <w:t>Responsable</w:t>
             </w:r>
           </w:p>
         </w:tc>
         <w:tc>
           <w:tcPr>
-            <w:tcW w:w="6660" w:type="dxa"/>
+            <w:tcW w:w="6938" w:type="dxa"/>
+            <w:gridSpan w:val="2"/>
+            <w:vAlign w:val="center"/>
           </w:tcPr>
           <w:p>
             <w:pPr>
-              <w:jc w:val="both"/>
-              <w:rPr>
-                <w:rFonts w:asciiTheme="minorHAnsi" w:hAnsiTheme="minorHAnsi"/>
-              </w:rPr>
-            </w:pPr>
-          </w:p>
-          <w:p>
-            <w:pPr>
               <w:rPr>
                 <w:rFonts w:asciiTheme="minorHAnsi" w:hAnsiTheme="minorHAnsi"/>
                 <w:color w:val="FF0000"/>
@@ -2489,7 +2693,7 @@
               <w:rPr>
                 <w:rFonts w:asciiTheme="minorHAnsi" w:hAnsiTheme="minorHAnsi"/>
               </w:rPr>
-              <w:t>Analista Funcional</w:t>
+              <w:t>Analista de Calidad</w:t>
             </w:r>
           </w:p>
         </w:tc>
@@ -2500,7 +2704,7 @@
         </w:trPr>
         <w:tc>
           <w:tcPr>
-            <w:tcW w:w="1980" w:type="dxa"/>
+            <w:tcW w:w="1880" w:type="dxa"/>
             <w:shd w:val="pct10" w:color="auto" w:fill="auto"/>
             <w:vAlign w:val="center"/>
           </w:tcPr>
@@ -2517,21 +2721,42 @@
                 <w:rFonts w:asciiTheme="minorHAnsi" w:hAnsiTheme="minorHAnsi"/>
                 <w:b/>
               </w:rPr>
-              <w:t>Responsable</w:t>
+              <w:lastRenderedPageBreak/>
+              <w:t>Audiencia</w:t>
             </w:r>
           </w:p>
         </w:tc>
         <w:tc>
           <w:tcPr>
-            <w:tcW w:w="6660" w:type="dxa"/>
+            <w:tcW w:w="6938" w:type="dxa"/>
+            <w:gridSpan w:val="2"/>
+            <w:vAlign w:val="center"/>
           </w:tcPr>
           <w:p>
             <w:pPr>
-              <w:jc w:val="both"/>
-              <w:rPr>
-                <w:rFonts w:asciiTheme="minorHAnsi" w:hAnsiTheme="minorHAnsi"/>
-              </w:rPr>
-            </w:pPr>
+              <w:rPr>
+                <w:rFonts w:asciiTheme="minorHAnsi" w:hAnsiTheme="minorHAnsi"/>
+              </w:rPr>
+            </w:pPr>
+            <w:r>
+              <w:rPr>
+                <w:rFonts w:asciiTheme="minorHAnsi" w:hAnsiTheme="minorHAnsi"/>
+              </w:rPr>
+              <w:t>Jefe de Proyecto</w:t>
+            </w:r>
+          </w:p>
+          <w:p>
+            <w:pPr>
+              <w:rPr>
+                <w:rFonts w:asciiTheme="minorHAnsi" w:hAnsiTheme="minorHAnsi"/>
+              </w:rPr>
+            </w:pPr>
+            <w:r>
+              <w:rPr>
+                <w:rFonts w:asciiTheme="minorHAnsi" w:hAnsiTheme="minorHAnsi"/>
+              </w:rPr>
+              <w:t>Analista de Calidad</w:t>
+            </w:r>
           </w:p>
           <w:p>
             <w:pPr>
@@ -2544,7 +2769,7 @@
               <w:rPr>
                 <w:rFonts w:asciiTheme="minorHAnsi" w:hAnsiTheme="minorHAnsi"/>
               </w:rPr>
-              <w:t>Analista de Calidad</w:t>
+              <w:t>Gestor de la Configuración</w:t>
             </w:r>
           </w:p>
         </w:tc>
@@ -2555,7 +2780,7 @@
         </w:trPr>
         <w:tc>
           <w:tcPr>
-            <w:tcW w:w="1980" w:type="dxa"/>
+            <w:tcW w:w="1880" w:type="dxa"/>
             <w:shd w:val="pct10" w:color="auto" w:fill="auto"/>
             <w:vAlign w:val="center"/>
           </w:tcPr>
@@ -2572,13 +2797,15 @@
                 <w:rFonts w:asciiTheme="minorHAnsi" w:hAnsiTheme="minorHAnsi"/>
                 <w:b/>
               </w:rPr>
-              <w:t>Audiencia</w:t>
+              <w:t>Frecuencia</w:t>
             </w:r>
           </w:p>
         </w:tc>
         <w:tc>
           <w:tcPr>
-            <w:tcW w:w="6660" w:type="dxa"/>
+            <w:tcW w:w="6938" w:type="dxa"/>
+            <w:gridSpan w:val="2"/>
+            <w:vAlign w:val="center"/>
           </w:tcPr>
           <w:p>
             <w:pPr>
@@ -2590,46 +2817,32 @@
           </w:p>
           <w:p>
             <w:pPr>
-              <w:jc w:val="both"/>
-              <w:rPr>
-                <w:rFonts w:asciiTheme="minorHAnsi" w:hAnsiTheme="minorHAnsi"/>
-              </w:rPr>
-            </w:pPr>
-            <w:r>
-              <w:rPr>
-                <w:rFonts w:asciiTheme="minorHAnsi" w:hAnsiTheme="minorHAnsi"/>
-              </w:rPr>
-              <w:t>Jefe de Proyecto</w:t>
-            </w:r>
-          </w:p>
-          <w:p>
-            <w:pPr>
-              <w:jc w:val="both"/>
-              <w:rPr>
-                <w:rFonts w:asciiTheme="minorHAnsi" w:hAnsiTheme="minorHAnsi"/>
-              </w:rPr>
-            </w:pPr>
-            <w:r>
-              <w:rPr>
-                <w:rFonts w:asciiTheme="minorHAnsi" w:hAnsiTheme="minorHAnsi"/>
-              </w:rPr>
-              <w:t>Analista de Calidad</w:t>
-            </w:r>
-          </w:p>
-          <w:p>
-            <w:pPr>
-              <w:jc w:val="both"/>
-              <w:rPr>
-                <w:rFonts w:asciiTheme="minorHAnsi" w:hAnsiTheme="minorHAnsi"/>
-                <w:color w:val="FF0000"/>
-              </w:rPr>
-            </w:pPr>
-            <w:r>
-              <w:rPr>
-                <w:rFonts w:asciiTheme="minorHAnsi" w:hAnsiTheme="minorHAnsi"/>
-              </w:rPr>
-              <w:t>Gestor de la Configuración</w:t>
-            </w:r>
+              <w:tabs>
+                <w:tab w:val="left" w:pos="5685"/>
+              </w:tabs>
+              <w:rPr>
+                <w:rFonts w:asciiTheme="minorHAnsi" w:hAnsiTheme="minorHAnsi"/>
+              </w:rPr>
+            </w:pPr>
+            <w:r>
+              <w:rPr>
+                <w:rFonts w:asciiTheme="minorHAnsi" w:hAnsiTheme="minorHAnsi"/>
+              </w:rPr>
+              <w:t>Mensual.</w:t>
+            </w:r>
+            <w:r>
+              <w:rPr>
+                <w:rFonts w:asciiTheme="minorHAnsi" w:hAnsiTheme="minorHAnsi"/>
+              </w:rPr>
+              <w:tab/>
+            </w:r>
+          </w:p>
+          <w:p>
+            <w:pPr>
+              <w:rPr>
+                <w:rFonts w:asciiTheme="minorHAnsi" w:hAnsiTheme="minorHAnsi"/>
+              </w:rPr>
+            </w:pPr>
           </w:p>
         </w:tc>
       </w:tr>
@@ -2639,7 +2852,7 @@
         </w:trPr>
         <w:tc>
           <w:tcPr>
-            <w:tcW w:w="1980" w:type="dxa"/>
+            <w:tcW w:w="1880" w:type="dxa"/>
             <w:shd w:val="pct10" w:color="auto" w:fill="auto"/>
             <w:vAlign w:val="center"/>
           </w:tcPr>
@@ -2656,84 +2869,14 @@
                 <w:rFonts w:asciiTheme="minorHAnsi" w:hAnsiTheme="minorHAnsi"/>
                 <w:b/>
               </w:rPr>
-              <w:t>Frecuencia</w:t>
+              <w:t>Márgenes</w:t>
             </w:r>
           </w:p>
         </w:tc>
         <w:tc>
           <w:tcPr>
-            <w:tcW w:w="6660" w:type="dxa"/>
-          </w:tcPr>
-          <w:p>
-            <w:pPr>
-              <w:rPr>
-                <w:rFonts w:asciiTheme="minorHAnsi" w:hAnsiTheme="minorHAnsi"/>
-                <w:color w:val="FF0000"/>
-              </w:rPr>
-            </w:pPr>
-          </w:p>
-          <w:p>
-            <w:pPr>
-              <w:tabs>
-                <w:tab w:val="left" w:pos="5685"/>
-              </w:tabs>
-              <w:rPr>
-                <w:rFonts w:asciiTheme="minorHAnsi" w:hAnsiTheme="minorHAnsi"/>
-              </w:rPr>
-            </w:pPr>
-            <w:r>
-              <w:rPr>
-                <w:rFonts w:asciiTheme="minorHAnsi" w:hAnsiTheme="minorHAnsi"/>
-              </w:rPr>
-              <w:t>Mensual.</w:t>
-            </w:r>
-            <w:r>
-              <w:rPr>
-                <w:rFonts w:asciiTheme="minorHAnsi" w:hAnsiTheme="minorHAnsi"/>
-              </w:rPr>
-              <w:tab/>
-            </w:r>
-          </w:p>
-          <w:p>
-            <w:pPr>
-              <w:rPr>
-                <w:rFonts w:asciiTheme="minorHAnsi" w:hAnsiTheme="minorHAnsi"/>
-              </w:rPr>
-            </w:pPr>
-          </w:p>
-        </w:tc>
-      </w:tr>
-      <w:tr>
-        <w:trPr>
-          <w:trHeight w:val="567"/>
-        </w:trPr>
-        <w:tc>
-          <w:tcPr>
-            <w:tcW w:w="1980" w:type="dxa"/>
-            <w:shd w:val="pct10" w:color="auto" w:fill="auto"/>
-            <w:vAlign w:val="center"/>
-          </w:tcPr>
-          <w:p>
-            <w:pPr>
-              <w:jc w:val="center"/>
-              <w:rPr>
-                <w:rFonts w:asciiTheme="minorHAnsi" w:hAnsiTheme="minorHAnsi"/>
-                <w:b/>
-              </w:rPr>
-            </w:pPr>
-            <w:r>
-              <w:rPr>
-                <w:rFonts w:asciiTheme="minorHAnsi" w:hAnsiTheme="minorHAnsi"/>
-                <w:b/>
-              </w:rPr>
-              <w:lastRenderedPageBreak/>
-              <w:t>Márgenes</w:t>
-            </w:r>
-          </w:p>
-        </w:tc>
-        <w:tc>
-          <w:tcPr>
-            <w:tcW w:w="6660" w:type="dxa"/>
+            <w:tcW w:w="6938" w:type="dxa"/>
+            <w:gridSpan w:val="2"/>
           </w:tcPr>
           <w:p>
             <w:pPr>
@@ -2751,8 +2894,6 @@
               </w:rPr>
               <w:t>Lo más cercano a 0 es lo mejor.</w:t>
             </w:r>
-            <w:bookmarkStart w:id="0" w:name="_GoBack"/>
-            <w:bookmarkEnd w:id="0"/>
           </w:p>
           <w:p>
             <w:pPr>
@@ -2788,7 +2929,7 @@
             <w:r>
               <w:rPr>
                 <w:noProof/>
-                <w:lang w:val="en-US" w:eastAsia="en-US"/>
+                <w:lang w:val="es-PE" w:eastAsia="es-PE"/>
               </w:rPr>
               <w:drawing>
                 <wp:inline distT="0" distB="0" distL="0" distR="0" wp14:anchorId="40D4960A" wp14:editId="368CD680">
@@ -2861,7 +3002,7 @@
         </w:trPr>
         <w:tc>
           <w:tcPr>
-            <w:tcW w:w="1980" w:type="dxa"/>
+            <w:tcW w:w="1880" w:type="dxa"/>
             <w:shd w:val="pct10" w:color="auto" w:fill="auto"/>
             <w:vAlign w:val="center"/>
           </w:tcPr>
@@ -2900,7 +3041,8 @@
         </w:tc>
         <w:tc>
           <w:tcPr>
-            <w:tcW w:w="6660" w:type="dxa"/>
+            <w:tcW w:w="6938" w:type="dxa"/>
+            <w:gridSpan w:val="2"/>
           </w:tcPr>
           <w:p>
             <w:pPr>
@@ -4080,7 +4222,7 @@
         </w:trPr>
         <w:tc>
           <w:tcPr>
-            <w:tcW w:w="1980" w:type="dxa"/>
+            <w:tcW w:w="1880" w:type="dxa"/>
             <w:shd w:val="pct10" w:color="auto" w:fill="auto"/>
             <w:vAlign w:val="center"/>
           </w:tcPr>
@@ -4103,7 +4245,8 @@
         </w:tc>
         <w:tc>
           <w:tcPr>
-            <w:tcW w:w="6660" w:type="dxa"/>
+            <w:tcW w:w="6938" w:type="dxa"/>
+            <w:gridSpan w:val="2"/>
           </w:tcPr>
           <w:p>
             <w:pPr>
@@ -4114,6 +4257,7 @@
           </w:p>
           <w:p>
             <w:pPr>
+              <w:jc w:val="both"/>
               <w:rPr>
                 <w:rFonts w:asciiTheme="minorHAnsi" w:hAnsiTheme="minorHAnsi"/>
               </w:rPr>
@@ -4127,6 +4271,7 @@
           </w:p>
           <w:p>
             <w:pPr>
+              <w:jc w:val="both"/>
               <w:rPr>
                 <w:rFonts w:asciiTheme="minorHAnsi" w:hAnsiTheme="minorHAnsi"/>
               </w:rPr>
@@ -4140,52 +4285,39 @@
           </w:p>
           <w:p>
             <w:pPr>
-              <w:rPr>
-                <w:rFonts w:asciiTheme="minorHAnsi" w:hAnsiTheme="minorHAnsi"/>
-              </w:rPr>
-            </w:pPr>
-            <w:r>
-              <w:rPr>
-                <w:rFonts w:asciiTheme="minorHAnsi" w:hAnsiTheme="minorHAnsi"/>
-              </w:rPr>
-              <w:t xml:space="preserve">• En caso de una alerta verde, se debe indicar en el acta de reunión que se revisó la métrica encontrándose dentro de los márgenes permitidos. </w:t>
-            </w:r>
-          </w:p>
-          <w:p>
-            <w:pPr>
-              <w:rPr>
-                <w:rFonts w:asciiTheme="minorHAnsi" w:hAnsiTheme="minorHAnsi"/>
-              </w:rPr>
-            </w:pPr>
-            <w:r>
-              <w:rPr>
-                <w:rFonts w:asciiTheme="minorHAnsi" w:hAnsiTheme="minorHAnsi"/>
-              </w:rPr>
-              <w:t>• En caso de una alerta amarilla, se deben revisar los motivos y tomar acciones de mitigación.</w:t>
-            </w:r>
-          </w:p>
-          <w:p>
-            <w:pPr>
-              <w:rPr>
-                <w:rFonts w:asciiTheme="minorHAnsi" w:hAnsiTheme="minorHAnsi"/>
-              </w:rPr>
-            </w:pPr>
-            <w:r>
-              <w:rPr>
-                <w:rFonts w:asciiTheme="minorHAnsi" w:hAnsiTheme="minorHAnsi"/>
-              </w:rPr>
-              <w:t xml:space="preserve"> • En caso de alerta roja, hay que revisar los motivos, elaborar una estrategia conjunta de mitigación y escalarlo.  </w:t>
-            </w:r>
-          </w:p>
-          <w:p>
-            <w:pPr>
-              <w:rPr>
-                <w:rFonts w:asciiTheme="minorHAnsi" w:hAnsiTheme="minorHAnsi"/>
-              </w:rPr>
-            </w:pPr>
-          </w:p>
-          <w:p>
-            <w:pPr>
+              <w:pStyle w:val="Prrafodelista"/>
+              <w:numPr>
+                <w:ilvl w:val="0"/>
+                <w:numId w:val="3"/>
+              </w:numPr>
+              <w:tabs>
+                <w:tab w:val="left" w:leader="dot" w:pos="2161"/>
+              </w:tabs>
+              <w:ind w:left="493" w:hanging="502"/>
+              <w:jc w:val="both"/>
+              <w:rPr>
+                <w:rFonts w:asciiTheme="minorHAnsi" w:hAnsiTheme="minorHAnsi"/>
+              </w:rPr>
+            </w:pPr>
+            <w:r>
+              <w:rPr>
+                <w:rFonts w:asciiTheme="minorHAnsi" w:hAnsiTheme="minorHAnsi"/>
+              </w:rPr>
+              <w:t xml:space="preserve">En caso de una alerta verde, se debe indicar en el acta de reunión que se revisó la métrica encontrándose dentro de los márgenes permitidos. </w:t>
+            </w:r>
+          </w:p>
+          <w:p>
+            <w:pPr>
+              <w:pStyle w:val="Prrafodelista"/>
+              <w:numPr>
+                <w:ilvl w:val="0"/>
+                <w:numId w:val="3"/>
+              </w:numPr>
+              <w:tabs>
+                <w:tab w:val="left" w:leader="dot" w:pos="2161"/>
+              </w:tabs>
+              <w:ind w:left="493" w:hanging="502"/>
+              <w:jc w:val="both"/>
               <w:rPr>
                 <w:rFonts w:asciiTheme="minorHAnsi" w:hAnsiTheme="minorHAnsi"/>
               </w:rPr>
@@ -4195,6 +4327,64 @@
                 <w:rFonts w:asciiTheme="minorHAnsi" w:hAnsiTheme="minorHAnsi"/>
               </w:rPr>
               <w:lastRenderedPageBreak/>
+              <w:t>En caso de una alerta amarilla, se deben revisar los motivos y tomar acciones de mitigación.</w:t>
+            </w:r>
+          </w:p>
+          <w:p>
+            <w:pPr>
+              <w:pStyle w:val="Prrafodelista"/>
+              <w:tabs>
+                <w:tab w:val="left" w:leader="dot" w:pos="2161"/>
+              </w:tabs>
+              <w:ind w:left="493"/>
+              <w:jc w:val="both"/>
+              <w:rPr>
+                <w:rFonts w:asciiTheme="minorHAnsi" w:hAnsiTheme="minorHAnsi"/>
+              </w:rPr>
+            </w:pPr>
+          </w:p>
+          <w:p>
+            <w:pPr>
+              <w:pStyle w:val="Prrafodelista"/>
+              <w:numPr>
+                <w:ilvl w:val="0"/>
+                <w:numId w:val="3"/>
+              </w:numPr>
+              <w:tabs>
+                <w:tab w:val="left" w:leader="dot" w:pos="2161"/>
+              </w:tabs>
+              <w:ind w:left="493" w:hanging="502"/>
+              <w:jc w:val="both"/>
+              <w:rPr>
+                <w:rFonts w:asciiTheme="minorHAnsi" w:hAnsiTheme="minorHAnsi"/>
+              </w:rPr>
+            </w:pPr>
+            <w:r>
+              <w:rPr>
+                <w:rFonts w:asciiTheme="minorHAnsi" w:hAnsiTheme="minorHAnsi"/>
+              </w:rPr>
+              <w:t xml:space="preserve">En caso de alerta roja, hay que revisar los motivos, elaborar una estrategia conjunta de mitigación y escalarlo.  </w:t>
+            </w:r>
+          </w:p>
+          <w:p>
+            <w:pPr>
+              <w:jc w:val="both"/>
+              <w:rPr>
+                <w:rFonts w:asciiTheme="minorHAnsi" w:hAnsiTheme="minorHAnsi"/>
+              </w:rPr>
+            </w:pPr>
+          </w:p>
+          <w:p>
+            <w:pPr>
+              <w:jc w:val="both"/>
+              <w:rPr>
+                <w:rFonts w:asciiTheme="minorHAnsi" w:hAnsiTheme="minorHAnsi"/>
+              </w:rPr>
+            </w:pPr>
+            <w:r>
+              <w:rPr>
+                <w:rFonts w:asciiTheme="minorHAnsi" w:hAnsiTheme="minorHAnsi"/>
+              </w:rPr>
               <w:t>El análisis de las métricas que se encuentran en alerta amarilla o roja se deberá realizar durante la reunión que realiza el Analista de Calidad con la Jefe del Proyecto.</w:t>
             </w:r>
           </w:p>
@@ -4274,7 +4464,7 @@
 </file>
 
 <file path=word/endnotes.xml><?xml version="1.0" encoding="utf-8"?>
-<w:endnotes xmlns:wpc="http://schemas.microsoft.com/office/word/2010/wordprocessingCanvas" xmlns:cx="http://schemas.microsoft.com/office/drawing/2014/chartex" xmlns:cx1="http://schemas.microsoft.com/office/drawing/2015/9/8/chartex" xmlns:mc="http://schemas.openxmlformats.org/markup-compatibility/2006" xmlns:o="urn:schemas-microsoft-com:office:office" xmlns:r="http://schemas.openxmlformats.org/officeDocument/2006/relationships" xmlns:m="http://schemas.openxmlformats.org/officeDocument/2006/math" xmlns:v="urn:schemas-microsoft-com:vml" xmlns:wp14="http://schemas.microsoft.com/office/word/2010/wordprocessingDrawing" xmlns:wp="http://schemas.openxmlformats.org/drawingml/2006/wordprocessingDrawing" xmlns:w10="urn:schemas-microsoft-com:office:word" xmlns:w="http://schemas.openxmlformats.org/wordprocessingml/2006/main" xmlns:w14="http://schemas.microsoft.com/office/word/2010/wordml" xmlns:w15="http://schemas.microsoft.com/office/word/2012/wordml" xmlns:w16se="http://schemas.microsoft.com/office/word/2015/wordml/symex" xmlns:wpg="http://schemas.microsoft.com/office/word/2010/wordprocessingGroup" xmlns:wpi="http://schemas.microsoft.com/office/word/2010/wordprocessingInk" xmlns:wne="http://schemas.microsoft.com/office/word/2006/wordml" xmlns:wps="http://schemas.microsoft.com/office/word/2010/wordprocessingShape" mc:Ignorable="w14 w15 w16se wp14">
+<w:endnotes xmlns:wpc="http://schemas.microsoft.com/office/word/2010/wordprocessingCanvas" xmlns:mc="http://schemas.openxmlformats.org/markup-compatibility/2006" xmlns:o="urn:schemas-microsoft-com:office:office" xmlns:r="http://schemas.openxmlformats.org/officeDocument/2006/relationships" xmlns:m="http://schemas.openxmlformats.org/officeDocument/2006/math" xmlns:v="urn:schemas-microsoft-com:vml" xmlns:wp14="http://schemas.microsoft.com/office/word/2010/wordprocessingDrawing" xmlns:wp="http://schemas.openxmlformats.org/drawingml/2006/wordprocessingDrawing" xmlns:w10="urn:schemas-microsoft-com:office:word" xmlns:w="http://schemas.openxmlformats.org/wordprocessingml/2006/main" xmlns:w14="http://schemas.microsoft.com/office/word/2010/wordml" xmlns:w15="http://schemas.microsoft.com/office/word/2012/wordml" xmlns:wpg="http://schemas.microsoft.com/office/word/2010/wordprocessingGroup" xmlns:wpi="http://schemas.microsoft.com/office/word/2010/wordprocessingInk" xmlns:wne="http://schemas.microsoft.com/office/word/2006/wordml" xmlns:wps="http://schemas.microsoft.com/office/word/2010/wordprocessingShape" mc:Ignorable="w14 w15 wp14">
   <w:endnote w:type="separator" w:id="-1">
     <w:p>
       <w:r>
@@ -4293,7 +4483,7 @@
 </file>
 
 <file path=word/footnotes.xml><?xml version="1.0" encoding="utf-8"?>
-<w:footnotes xmlns:wpc="http://schemas.microsoft.com/office/word/2010/wordprocessingCanvas" xmlns:cx="http://schemas.microsoft.com/office/drawing/2014/chartex" xmlns:cx1="http://schemas.microsoft.com/office/drawing/2015/9/8/chartex" xmlns:mc="http://schemas.openxmlformats.org/markup-compatibility/2006" xmlns:o="urn:schemas-microsoft-com:office:office" xmlns:r="http://schemas.openxmlformats.org/officeDocument/2006/relationships" xmlns:m="http://schemas.openxmlformats.org/officeDocument/2006/math" xmlns:v="urn:schemas-microsoft-com:vml" xmlns:wp14="http://schemas.microsoft.com/office/word/2010/wordprocessingDrawing" xmlns:wp="http://schemas.openxmlformats.org/drawingml/2006/wordprocessingDrawing" xmlns:w10="urn:schemas-microsoft-com:office:word" xmlns:w="http://schemas.openxmlformats.org/wordprocessingml/2006/main" xmlns:w14="http://schemas.microsoft.com/office/word/2010/wordml" xmlns:w15="http://schemas.microsoft.com/office/word/2012/wordml" xmlns:w16se="http://schemas.microsoft.com/office/word/2015/wordml/symex" xmlns:wpg="http://schemas.microsoft.com/office/word/2010/wordprocessingGroup" xmlns:wpi="http://schemas.microsoft.com/office/word/2010/wordprocessingInk" xmlns:wne="http://schemas.microsoft.com/office/word/2006/wordml" xmlns:wps="http://schemas.microsoft.com/office/word/2010/wordprocessingShape" mc:Ignorable="w14 w15 w16se wp14">
+<w:footnotes xmlns:wpc="http://schemas.microsoft.com/office/word/2010/wordprocessingCanvas" xmlns:mc="http://schemas.openxmlformats.org/markup-compatibility/2006" xmlns:o="urn:schemas-microsoft-com:office:office" xmlns:r="http://schemas.openxmlformats.org/officeDocument/2006/relationships" xmlns:m="http://schemas.openxmlformats.org/officeDocument/2006/math" xmlns:v="urn:schemas-microsoft-com:vml" xmlns:wp14="http://schemas.microsoft.com/office/word/2010/wordprocessingDrawing" xmlns:wp="http://schemas.openxmlformats.org/drawingml/2006/wordprocessingDrawing" xmlns:w10="urn:schemas-microsoft-com:office:word" xmlns:w="http://schemas.openxmlformats.org/wordprocessingml/2006/main" xmlns:w14="http://schemas.microsoft.com/office/word/2010/wordml" xmlns:w15="http://schemas.microsoft.com/office/word/2012/wordml" xmlns:wpg="http://schemas.microsoft.com/office/word/2010/wordprocessingGroup" xmlns:wpi="http://schemas.microsoft.com/office/word/2010/wordprocessingInk" xmlns:wne="http://schemas.microsoft.com/office/word/2006/wordml" xmlns:wps="http://schemas.microsoft.com/office/word/2010/wordprocessingShape" mc:Ignorable="w14 w15 wp14">
   <w:footnote w:type="separator" w:id="-1">
     <w:p>
       <w:r>
@@ -4312,16 +4502,17 @@
 </file>
 
 <file path=word/header1.xml><?xml version="1.0" encoding="utf-8"?>
-<w:hdr xmlns:wpc="http://schemas.microsoft.com/office/word/2010/wordprocessingCanvas" xmlns:cx="http://schemas.microsoft.com/office/drawing/2014/chartex" xmlns:cx1="http://schemas.microsoft.com/office/drawing/2015/9/8/chartex" xmlns:mc="http://schemas.openxmlformats.org/markup-compatibility/2006" xmlns:o="urn:schemas-microsoft-com:office:office" xmlns:r="http://schemas.openxmlformats.org/officeDocument/2006/relationships" xmlns:m="http://schemas.openxmlformats.org/officeDocument/2006/math" xmlns:v="urn:schemas-microsoft-com:vml" xmlns:wp14="http://schemas.microsoft.com/office/word/2010/wordprocessingDrawing" xmlns:wp="http://schemas.openxmlformats.org/drawingml/2006/wordprocessingDrawing" xmlns:w10="urn:schemas-microsoft-com:office:word" xmlns:w="http://schemas.openxmlformats.org/wordprocessingml/2006/main" xmlns:w14="http://schemas.microsoft.com/office/word/2010/wordml" xmlns:w15="http://schemas.microsoft.com/office/word/2012/wordml" xmlns:w16se="http://schemas.microsoft.com/office/word/2015/wordml/symex" xmlns:wpg="http://schemas.microsoft.com/office/word/2010/wordprocessingGroup" xmlns:wpi="http://schemas.microsoft.com/office/word/2010/wordprocessingInk" xmlns:wne="http://schemas.microsoft.com/office/word/2006/wordml" xmlns:wps="http://schemas.microsoft.com/office/word/2010/wordprocessingShape" mc:Ignorable="w14 w15 w16se wp14">
+<w:hdr xmlns:wpc="http://schemas.microsoft.com/office/word/2010/wordprocessingCanvas" xmlns:mc="http://schemas.openxmlformats.org/markup-compatibility/2006" xmlns:o="urn:schemas-microsoft-com:office:office" xmlns:r="http://schemas.openxmlformats.org/officeDocument/2006/relationships" xmlns:m="http://schemas.openxmlformats.org/officeDocument/2006/math" xmlns:v="urn:schemas-microsoft-com:vml" xmlns:wp14="http://schemas.microsoft.com/office/word/2010/wordprocessingDrawing" xmlns:wp="http://schemas.openxmlformats.org/drawingml/2006/wordprocessingDrawing" xmlns:w10="urn:schemas-microsoft-com:office:word" xmlns:w="http://schemas.openxmlformats.org/wordprocessingml/2006/main" xmlns:w14="http://schemas.microsoft.com/office/word/2010/wordml" xmlns:w15="http://schemas.microsoft.com/office/word/2012/wordml" xmlns:wpg="http://schemas.microsoft.com/office/word/2010/wordprocessingGroup" xmlns:wpi="http://schemas.microsoft.com/office/word/2010/wordprocessingInk" xmlns:wne="http://schemas.microsoft.com/office/word/2006/wordml" xmlns:wps="http://schemas.microsoft.com/office/word/2010/wordprocessingShape" mc:Ignorable="w14 w15 wp14">
   <w:tbl>
     <w:tblPr>
-      <w:tblW w:w="0" w:type="auto"/>
+      <w:tblW w:w="10065" w:type="dxa"/>
+      <w:tblInd w:w="-709" w:type="dxa"/>
       <w:tblLayout w:type="fixed"/>
       <w:tblLook w:val="04A0" w:firstRow="1" w:lastRow="0" w:firstColumn="1" w:lastColumn="0" w:noHBand="0" w:noVBand="1"/>
     </w:tblPr>
     <w:tblGrid>
-      <w:gridCol w:w="1951"/>
-      <w:gridCol w:w="7103"/>
+      <w:gridCol w:w="1560"/>
+      <w:gridCol w:w="8505"/>
     </w:tblGrid>
     <w:tr>
       <w:trPr>
@@ -4329,7 +4520,7 @@
       </w:trPr>
       <w:tc>
         <w:tcPr>
-          <w:tcW w:w="1951" w:type="dxa"/>
+          <w:tcW w:w="1560" w:type="dxa"/>
           <w:vMerge w:val="restart"/>
           <w:shd w:val="clear" w:color="auto" w:fill="auto"/>
           <w:vAlign w:val="center"/>
@@ -4348,7 +4539,7 @@
             <w:rPr>
               <w:rFonts w:ascii="Calibri" w:eastAsia="Calibri" w:hAnsi="Calibri"/>
               <w:noProof/>
-              <w:lang w:val="en-US" w:eastAsia="en-US"/>
+              <w:lang w:val="es-PE" w:eastAsia="es-PE"/>
             </w:rPr>
             <w:drawing>
               <wp:inline distT="0" distB="0" distL="0" distR="0" wp14:anchorId="5E8B8756" wp14:editId="29D3E707">
@@ -4403,7 +4594,7 @@
       </w:tc>
       <w:tc>
         <w:tcPr>
-          <w:tcW w:w="7103" w:type="dxa"/>
+          <w:tcW w:w="8505" w:type="dxa"/>
           <w:shd w:val="clear" w:color="auto" w:fill="auto"/>
         </w:tcPr>
         <w:p>
@@ -4421,7 +4612,7 @@
     <w:tr>
       <w:tc>
         <w:tcPr>
-          <w:tcW w:w="1951" w:type="dxa"/>
+          <w:tcW w:w="1560" w:type="dxa"/>
           <w:vMerge/>
           <w:shd w:val="clear" w:color="auto" w:fill="auto"/>
         </w:tcPr>
@@ -4438,7 +4629,7 @@
       </w:tc>
       <w:tc>
         <w:tcPr>
-          <w:tcW w:w="7103" w:type="dxa"/>
+          <w:tcW w:w="8505" w:type="dxa"/>
           <w:shd w:val="clear" w:color="auto" w:fill="auto"/>
         </w:tcPr>
         <w:p>
@@ -4457,23 +4648,52 @@
               <w:sz w:val="56"/>
               <w:szCs w:val="22"/>
             </w:rPr>
-            <w:t>EJR-SOFT</w:t>
+            <w:t xml:space="preserve"> </w:t>
           </w:r>
           <w:r>
             <w:rPr>
               <w:rFonts w:ascii="Calibri" w:eastAsia="Calibri" w:hAnsi="Calibri"/>
               <w:b/>
-              <w:sz w:val="56"/>
+              <w:sz w:val="26"/>
+              <w:szCs w:val="26"/>
             </w:rPr>
-            <w:t xml:space="preserve">     </w:t>
+            <w:t>FM</w:t>
           </w:r>
           <w:r>
             <w:rPr>
               <w:rFonts w:ascii="Calibri" w:eastAsia="Calibri" w:hAnsi="Calibri"/>
               <w:b/>
-              <w:sz w:val="28"/>
+              <w:sz w:val="26"/>
+              <w:szCs w:val="26"/>
             </w:rPr>
-            <w:t>Ficha de Métricas de Software</w:t>
+            <w:t>ICIC</w:t>
+          </w:r>
+          <w:r>
+            <w:rPr>
+              <w:rFonts w:ascii="Calibri" w:eastAsia="Calibri" w:hAnsi="Calibri"/>
+              <w:b/>
+              <w:sz w:val="26"/>
+              <w:szCs w:val="26"/>
+            </w:rPr>
+            <w:t xml:space="preserve"> </w:t>
+          </w:r>
+          <w:r>
+            <w:rPr>
+              <w:rFonts w:ascii="Calibri" w:eastAsia="Calibri" w:hAnsi="Calibri"/>
+              <w:b/>
+              <w:sz w:val="26"/>
+              <w:szCs w:val="26"/>
+            </w:rPr>
+            <w:t xml:space="preserve">Ficha de Métricas de </w:t>
+          </w:r>
+          <w:r>
+            <w:rPr>
+              <w:rFonts w:ascii="Calibri" w:eastAsia="Calibri" w:hAnsi="Calibri"/>
+              <w:b/>
+              <w:sz w:val="26"/>
+              <w:szCs w:val="26"/>
+            </w:rPr>
+            <w:t>Índice de Cambios en Ítems de Configuración</w:t>
           </w:r>
         </w:p>
       </w:tc>
@@ -4488,8 +4708,8 @@
 </file>
 
 <file path=word/numbering.xml><?xml version="1.0" encoding="utf-8"?>
-<w:numbering xmlns:wpc="http://schemas.microsoft.com/office/word/2010/wordprocessingCanvas" xmlns:cx="http://schemas.microsoft.com/office/drawing/2014/chartex" xmlns:cx1="http://schemas.microsoft.com/office/drawing/2015/9/8/chartex" xmlns:mc="http://schemas.openxmlformats.org/markup-compatibility/2006" xmlns:o="urn:schemas-microsoft-com:office:office" xmlns:r="http://schemas.openxmlformats.org/officeDocument/2006/relationships" xmlns:m="http://schemas.openxmlformats.org/officeDocument/2006/math" xmlns:v="urn:schemas-microsoft-com:vml" xmlns:wp14="http://schemas.microsoft.com/office/word/2010/wordprocessingDrawing" xmlns:wp="http://schemas.openxmlformats.org/drawingml/2006/wordprocessingDrawing" xmlns:w10="urn:schemas-microsoft-com:office:word" xmlns:w="http://schemas.openxmlformats.org/wordprocessingml/2006/main" xmlns:w14="http://schemas.microsoft.com/office/word/2010/wordml" xmlns:w15="http://schemas.microsoft.com/office/word/2012/wordml" xmlns:w16se="http://schemas.microsoft.com/office/word/2015/wordml/symex" xmlns:wpg="http://schemas.microsoft.com/office/word/2010/wordprocessingGroup" xmlns:wpi="http://schemas.microsoft.com/office/word/2010/wordprocessingInk" xmlns:wne="http://schemas.microsoft.com/office/word/2006/wordml" xmlns:wps="http://schemas.microsoft.com/office/word/2010/wordprocessingShape" mc:Ignorable="w14 w15 w16se wp14">
-  <w:abstractNum w:abstractNumId="0" w15:restartNumberingAfterBreak="0">
+<w:numbering xmlns:wpc="http://schemas.microsoft.com/office/word/2010/wordprocessingCanvas" xmlns:mc="http://schemas.openxmlformats.org/markup-compatibility/2006" xmlns:o="urn:schemas-microsoft-com:office:office" xmlns:r="http://schemas.openxmlformats.org/officeDocument/2006/relationships" xmlns:m="http://schemas.openxmlformats.org/officeDocument/2006/math" xmlns:v="urn:schemas-microsoft-com:vml" xmlns:wp14="http://schemas.microsoft.com/office/word/2010/wordprocessingDrawing" xmlns:wp="http://schemas.openxmlformats.org/drawingml/2006/wordprocessingDrawing" xmlns:w10="urn:schemas-microsoft-com:office:word" xmlns:w="http://schemas.openxmlformats.org/wordprocessingml/2006/main" xmlns:w14="http://schemas.microsoft.com/office/word/2010/wordml" xmlns:w15="http://schemas.microsoft.com/office/word/2012/wordml" xmlns:wpg="http://schemas.microsoft.com/office/word/2010/wordprocessingGroup" xmlns:wpi="http://schemas.microsoft.com/office/word/2010/wordprocessingInk" xmlns:wne="http://schemas.microsoft.com/office/word/2006/wordml" xmlns:wps="http://schemas.microsoft.com/office/word/2010/wordprocessingShape" mc:Ignorable="w14 w15 wp14">
+  <w:abstractNum w:abstractNumId="0">
     <w:nsid w:val="03772684"/>
     <w:multiLevelType w:val="hybridMultilevel"/>
     <w:tmpl w:val="9E48AF02"/>
@@ -4602,7 +4822,7 @@
       </w:rPr>
     </w:lvl>
   </w:abstractNum>
-  <w:abstractNum w:abstractNumId="1" w15:restartNumberingAfterBreak="0">
+  <w:abstractNum w:abstractNumId="1">
     <w:nsid w:val="638A6FAA"/>
     <w:multiLevelType w:val="hybridMultilevel"/>
     <w:tmpl w:val="6F940A48"/>
@@ -4744,7 +4964,7 @@
       </w:rPr>
     </w:lvl>
   </w:abstractNum>
-  <w:abstractNum w:abstractNumId="2" w15:restartNumberingAfterBreak="0">
+  <w:abstractNum w:abstractNumId="2">
     <w:nsid w:val="7A6A088F"/>
     <w:multiLevelType w:val="hybridMultilevel"/>
     <w:tmpl w:val="50CC033A"/>
@@ -4843,7 +5063,7 @@
 </file>
 
 <file path=word/styles.xml><?xml version="1.0" encoding="utf-8"?>
-<w:styles xmlns:mc="http://schemas.openxmlformats.org/markup-compatibility/2006" xmlns:r="http://schemas.openxmlformats.org/officeDocument/2006/relationships" xmlns:w="http://schemas.openxmlformats.org/wordprocessingml/2006/main" xmlns:w14="http://schemas.microsoft.com/office/word/2010/wordml" xmlns:w15="http://schemas.microsoft.com/office/word/2012/wordml" xmlns:w16se="http://schemas.microsoft.com/office/word/2015/wordml/symex" mc:Ignorable="w14 w15 w16se">
+<w:styles xmlns:mc="http://schemas.openxmlformats.org/markup-compatibility/2006" xmlns:r="http://schemas.openxmlformats.org/officeDocument/2006/relationships" xmlns:w="http://schemas.openxmlformats.org/wordprocessingml/2006/main" xmlns:w14="http://schemas.microsoft.com/office/word/2010/wordml" xmlns:w15="http://schemas.microsoft.com/office/word/2012/wordml" mc:Ignorable="w14 w15">
   <w:docDefaults>
     <w:rPrDefault>
       <w:rPr>
@@ -5421,6 +5641,7 @@
       <w:spacing w:after="0" w:line="240" w:lineRule="auto"/>
     </w:pPr>
     <w:tblPr>
+      <w:tblInd w:w="0" w:type="dxa"/>
       <w:tblBorders>
         <w:top w:val="single" w:sz="4" w:space="0" w:color="auto"/>
         <w:left w:val="single" w:sz="4" w:space="0" w:color="auto"/>
@@ -5429,7 +5650,25 @@
         <w:insideH w:val="single" w:sz="4" w:space="0" w:color="auto"/>
         <w:insideV w:val="single" w:sz="4" w:space="0" w:color="auto"/>
       </w:tblBorders>
+      <w:tblCellMar>
+        <w:top w:w="0" w:type="dxa"/>
+        <w:left w:w="108" w:type="dxa"/>
+        <w:bottom w:w="0" w:type="dxa"/>
+        <w:right w:w="108" w:type="dxa"/>
+      </w:tblCellMar>
     </w:tblPr>
+  </w:style>
+  <w:style w:type="character" w:styleId="Hipervnculovisitado">
+    <w:name w:val="FollowedHyperlink"/>
+    <w:basedOn w:val="Fuentedeprrafopredeter"/>
+    <w:uiPriority w:val="99"/>
+    <w:semiHidden/>
+    <w:unhideWhenUsed/>
+    <w:rsid w:val="002C1D84"/>
+    <w:rPr>
+      <w:color w:val="954F72" w:themeColor="followedHyperlink"/>
+      <w:u w:val="single"/>
+    </w:rPr>
   </w:style>
 </w:styles>
 </file>

</xml_diff>

<commit_message>
Ficha de Métrica de Indice de Ítem de configuración
</commit_message>
<xml_diff>
--- a/Area_de_Proceso-_MA/FMICIC/FMICIC_V1.1_2015.docx
+++ b/Area_de_Proceso-_MA/FMICIC/FMICIC_V1.1_2015.docx
@@ -1,6 +1,6 @@
 
 <file path=word/document.xml><?xml version="1.0" encoding="utf-8"?>
-<w:document xmlns:wpc="http://schemas.microsoft.com/office/word/2010/wordprocessingCanvas" xmlns:mc="http://schemas.openxmlformats.org/markup-compatibility/2006" xmlns:o="urn:schemas-microsoft-com:office:office" xmlns:r="http://schemas.openxmlformats.org/officeDocument/2006/relationships" xmlns:m="http://schemas.openxmlformats.org/officeDocument/2006/math" xmlns:v="urn:schemas-microsoft-com:vml" xmlns:wp14="http://schemas.microsoft.com/office/word/2010/wordprocessingDrawing" xmlns:wp="http://schemas.openxmlformats.org/drawingml/2006/wordprocessingDrawing" xmlns:w10="urn:schemas-microsoft-com:office:word" xmlns:w="http://schemas.openxmlformats.org/wordprocessingml/2006/main" xmlns:w14="http://schemas.microsoft.com/office/word/2010/wordml" xmlns:w15="http://schemas.microsoft.com/office/word/2012/wordml" xmlns:wpg="http://schemas.microsoft.com/office/word/2010/wordprocessingGroup" xmlns:wpi="http://schemas.microsoft.com/office/word/2010/wordprocessingInk" xmlns:wne="http://schemas.microsoft.com/office/word/2006/wordml" xmlns:wps="http://schemas.microsoft.com/office/word/2010/wordprocessingShape" mc:Ignorable="w14 w15 wp14">
+<w:document xmlns:wpc="http://schemas.microsoft.com/office/word/2010/wordprocessingCanvas" xmlns:cx="http://schemas.microsoft.com/office/drawing/2014/chartex" xmlns:cx1="http://schemas.microsoft.com/office/drawing/2015/9/8/chartex" xmlns:mc="http://schemas.openxmlformats.org/markup-compatibility/2006" xmlns:o="urn:schemas-microsoft-com:office:office" xmlns:r="http://schemas.openxmlformats.org/officeDocument/2006/relationships" xmlns:m="http://schemas.openxmlformats.org/officeDocument/2006/math" xmlns:v="urn:schemas-microsoft-com:vml" xmlns:wp14="http://schemas.microsoft.com/office/word/2010/wordprocessingDrawing" xmlns:wp="http://schemas.openxmlformats.org/drawingml/2006/wordprocessingDrawing" xmlns:w10="urn:schemas-microsoft-com:office:word" xmlns:w="http://schemas.openxmlformats.org/wordprocessingml/2006/main" xmlns:w14="http://schemas.microsoft.com/office/word/2010/wordml" xmlns:w15="http://schemas.microsoft.com/office/word/2012/wordml" xmlns:w16se="http://schemas.microsoft.com/office/word/2015/wordml/symex" xmlns:wpg="http://schemas.microsoft.com/office/word/2010/wordprocessingGroup" xmlns:wpi="http://schemas.microsoft.com/office/word/2010/wordprocessingInk" xmlns:wne="http://schemas.microsoft.com/office/word/2006/wordml" xmlns:wps="http://schemas.microsoft.com/office/word/2010/wordprocessingShape" mc:Ignorable="w14 w15 w16se wp14">
   <w:body>
     <w:p>
       <w:pPr>
@@ -227,10 +227,10 @@
         <w:gridCol w:w="628"/>
         <w:gridCol w:w="950"/>
         <w:gridCol w:w="1217"/>
-        <w:gridCol w:w="1338"/>
-        <w:gridCol w:w="1460"/>
-        <w:gridCol w:w="1124"/>
-        <w:gridCol w:w="2003"/>
+        <w:gridCol w:w="1307"/>
+        <w:gridCol w:w="1705"/>
+        <w:gridCol w:w="1050"/>
+        <w:gridCol w:w="1863"/>
       </w:tblGrid>
       <w:tr>
         <w:trPr>
@@ -592,6 +592,15 @@
               </w:rPr>
               <w:t>n Preliminar</w:t>
             </w:r>
+            <w:r>
+              <w:rPr>
+                <w:rFonts w:ascii="Arial" w:hAnsi="Arial" w:cs="Arial"/>
+                <w:sz w:val="20"/>
+                <w:szCs w:val="18"/>
+                <w:lang w:val="es-PE"/>
+              </w:rPr>
+              <w:t xml:space="preserve"> revisada por QA</w:t>
+            </w:r>
           </w:p>
         </w:tc>
         <w:tc>
@@ -619,7 +628,7 @@
                 <w:szCs w:val="18"/>
                 <w:lang w:val="es-PE"/>
               </w:rPr>
-              <w:t>Aprobado</w:t>
+              <w:t>Revisado</w:t>
             </w:r>
           </w:p>
         </w:tc>
@@ -736,7 +745,16 @@
                 <w:szCs w:val="18"/>
                 <w:lang w:val="es-PE"/>
               </w:rPr>
-              <w:t>15/10/2015</w:t>
+              <w:t>19/11</w:t>
+            </w:r>
+            <w:r>
+              <w:rPr>
+                <w:rFonts w:ascii="Arial" w:hAnsi="Arial" w:cs="Arial"/>
+                <w:color w:val="000000"/>
+                <w:szCs w:val="18"/>
+                <w:lang w:val="es-PE"/>
+              </w:rPr>
+              <w:t>/2015</w:t>
             </w:r>
           </w:p>
         </w:tc>
@@ -792,7 +810,16 @@
                 <w:szCs w:val="18"/>
                 <w:lang w:val="es-PE"/>
               </w:rPr>
-              <w:t>Versión Preliminar</w:t>
+              <w:t xml:space="preserve">Versión </w:t>
+            </w:r>
+            <w:r>
+              <w:rPr>
+                <w:rFonts w:ascii="Arial" w:hAnsi="Arial" w:cs="Arial"/>
+                <w:sz w:val="20"/>
+                <w:szCs w:val="18"/>
+                <w:lang w:val="es-PE"/>
+              </w:rPr>
+              <w:t>Final pendiente de Aprobación</w:t>
             </w:r>
           </w:p>
         </w:tc>
@@ -821,8 +848,10 @@
                 <w:szCs w:val="18"/>
                 <w:lang w:val="es-PE"/>
               </w:rPr>
-              <w:t>En Revisión</w:t>
-            </w:r>
+              <w:t>Revisado</w:t>
+            </w:r>
+            <w:bookmarkStart w:id="0" w:name="_GoBack"/>
+            <w:bookmarkEnd w:id="0"/>
           </w:p>
         </w:tc>
         <w:tc>
@@ -951,25 +980,7 @@
                 <w:sz w:val="26"/>
                 <w:szCs w:val="26"/>
               </w:rPr>
-              <w:t>ICIC</w:t>
-            </w:r>
-            <w:r>
-              <w:rPr>
-                <w:rFonts w:ascii="Calibri" w:eastAsia="Calibri" w:hAnsi="Calibri"/>
-                <w:b/>
-                <w:sz w:val="26"/>
-                <w:szCs w:val="26"/>
-              </w:rPr>
-              <w:t>_V1.1_2015</w:t>
-            </w:r>
-            <w:r>
-              <w:rPr>
-                <w:rFonts w:ascii="Calibri" w:eastAsia="Calibri" w:hAnsi="Calibri"/>
-                <w:b/>
-                <w:sz w:val="26"/>
-                <w:szCs w:val="26"/>
-              </w:rPr>
-              <w:t xml:space="preserve"> </w:t>
+              <w:t xml:space="preserve">ICIC_V1.1_2015 </w:t>
             </w:r>
             <w:r>
               <w:rPr>
@@ -1104,8 +1115,6 @@
             </w:r>
           </w:p>
         </w:tc>
-        <w:bookmarkStart w:id="0" w:name="_GoBack"/>
-        <w:bookmarkEnd w:id="0"/>
       </w:tr>
       <w:tr>
         <w:trPr>
@@ -1472,7 +1481,7 @@
                       <w:rPr>
                         <w:rFonts w:ascii="Cambria Math" w:hAnsi="Cambria Math"/>
                       </w:rPr>
-                      <m:t>Número de Item del Proyecto</m:t>
+                      <m:t>Número de Item Modificados</m:t>
                     </m:r>
                   </m:num>
                   <m:den>
@@ -1480,7 +1489,7 @@
                       <w:rPr>
                         <w:rFonts w:ascii="Cambria Math" w:hAnsi="Cambria Math"/>
                       </w:rPr>
-                      <m:t>Número de Item Modificados</m:t>
+                      <m:t>Número de Item del Proyecto</m:t>
                     </m:r>
                   </m:den>
                 </m:f>
@@ -1990,7 +1999,7 @@
               <w:rPr>
                 <w:rFonts w:asciiTheme="minorHAnsi" w:hAnsiTheme="minorHAnsi"/>
               </w:rPr>
-              <w:t xml:space="preserve">Ir al documento Formato de </w:t>
+              <w:t xml:space="preserve">Ir al documento </w:t>
             </w:r>
             <w:r>
               <w:rPr>
@@ -2037,13 +2046,13 @@
               <w:rPr>
                 <w:rFonts w:asciiTheme="minorHAnsi" w:hAnsiTheme="minorHAnsi"/>
               </w:rPr>
-              <w:t xml:space="preserve">Formulario </w:t>
-            </w:r>
-            <w:r>
-              <w:rPr>
-                <w:rFonts w:asciiTheme="minorHAnsi" w:hAnsiTheme="minorHAnsi"/>
-              </w:rPr>
-              <w:t>de Solicitud de Cambios de Requerimientos, apartado “Aclaraciones” se encontrarán todos los documentos del proyecto que serán modificados tras ser efectivo los cambios en los requerimientos.</w:t>
+              <w:t>Libro</w:t>
+            </w:r>
+            <w:r>
+              <w:rPr>
+                <w:rFonts w:asciiTheme="minorHAnsi" w:hAnsiTheme="minorHAnsi"/>
+              </w:rPr>
+              <w:t xml:space="preserve"> Solicitud, apartado “Aclaraciones” se encontrarán todos los documentos del proyecto que serán modificados tras ser efectivo los cambios en los requerimientos.</w:t>
             </w:r>
           </w:p>
           <w:p>
@@ -2066,7 +2075,19 @@
               <w:rPr>
                 <w:rFonts w:asciiTheme="minorHAnsi" w:hAnsiTheme="minorHAnsi"/>
               </w:rPr>
-              <w:t xml:space="preserve">Al finalizar se realiza el conteo general de todas las solicitudes se logra obtener el </w:t>
+              <w:t>Al finalizar se r</w:t>
+            </w:r>
+            <w:r>
+              <w:rPr>
+                <w:rFonts w:asciiTheme="minorHAnsi" w:hAnsiTheme="minorHAnsi"/>
+              </w:rPr>
+              <w:t>ealiza el conteo general de todos los Ítem a modificar</w:t>
+            </w:r>
+            <w:r>
+              <w:rPr>
+                <w:rFonts w:asciiTheme="minorHAnsi" w:hAnsiTheme="minorHAnsi"/>
+              </w:rPr>
+              <w:t xml:space="preserve"> se logra obtener el </w:t>
             </w:r>
             <w:r>
               <w:rPr>
@@ -2134,7 +2155,7 @@
                 <w:szCs w:val="20"/>
                 <w:lang w:eastAsia="en-US"/>
               </w:rPr>
-              <w:t>Número de Item del Proyecto</w:t>
+              <w:t>Número de Item Modificados</w:t>
             </w:r>
             <w:r>
               <w:rPr>
@@ -2152,7 +2173,25 @@
                 <w:sz w:val="20"/>
                 <w:szCs w:val="20"/>
               </w:rPr>
-              <w:t xml:space="preserve">y </w:t>
+              <w:t>y</w:t>
+            </w:r>
+            <w:r>
+              <w:rPr>
+                <w:rFonts w:ascii="Arial" w:hAnsi="Arial" w:cs="Arial"/>
+                <w:b/>
+                <w:sz w:val="20"/>
+                <w:szCs w:val="20"/>
+              </w:rPr>
+              <w:t xml:space="preserve"> dividiéndolo por el</w:t>
+            </w:r>
+            <w:r>
+              <w:rPr>
+                <w:rFonts w:ascii="Arial" w:hAnsi="Arial" w:cs="Arial"/>
+                <w:b/>
+                <w:sz w:val="20"/>
+                <w:szCs w:val="20"/>
+              </w:rPr>
+              <w:t xml:space="preserve"> </w:t>
             </w:r>
             <w:r>
               <w:rPr>
@@ -2163,7 +2202,29 @@
                 <w:szCs w:val="20"/>
                 <w:lang w:eastAsia="en-US"/>
               </w:rPr>
-              <w:t>Número de Item Modificados.</w:t>
+              <w:t xml:space="preserve">Número de Item </w:t>
+            </w:r>
+            <w:r>
+              <w:rPr>
+                <w:rFonts w:ascii="Arial" w:hAnsi="Arial" w:cs="Arial"/>
+                <w:b/>
+                <w:noProof/>
+                <w:sz w:val="20"/>
+                <w:szCs w:val="20"/>
+                <w:lang w:eastAsia="en-US"/>
+              </w:rPr>
+              <w:t>del Proyecto</w:t>
+            </w:r>
+            <w:r>
+              <w:rPr>
+                <w:rFonts w:ascii="Arial" w:hAnsi="Arial" w:cs="Arial"/>
+                <w:b/>
+                <w:noProof/>
+                <w:sz w:val="20"/>
+                <w:szCs w:val="20"/>
+                <w:lang w:eastAsia="en-US"/>
+              </w:rPr>
+              <w:t>.</w:t>
             </w:r>
           </w:p>
           <w:p>
@@ -2198,7 +2259,19 @@
               <w:rPr>
                 <w:rFonts w:asciiTheme="minorHAnsi" w:hAnsiTheme="minorHAnsi"/>
               </w:rPr>
-              <w:t>Posteriormente en la sección “Parámetros”</w:t>
+              <w:t>Posteriormente en la sección “</w:t>
+            </w:r>
+            <w:r>
+              <w:rPr>
+                <w:rFonts w:asciiTheme="minorHAnsi" w:hAnsiTheme="minorHAnsi"/>
+              </w:rPr>
+              <w:t>FMICIC</w:t>
+            </w:r>
+            <w:r>
+              <w:rPr>
+                <w:rFonts w:asciiTheme="minorHAnsi" w:hAnsiTheme="minorHAnsi"/>
+              </w:rPr>
+              <w:t>”</w:t>
             </w:r>
             <w:r>
               <w:rPr>
@@ -2929,7 +3002,7 @@
             <w:r>
               <w:rPr>
                 <w:noProof/>
-                <w:lang w:val="es-PE" w:eastAsia="es-PE"/>
+                <w:lang w:val="en-US" w:eastAsia="en-US"/>
               </w:rPr>
               <w:drawing>
                 <wp:inline distT="0" distB="0" distL="0" distR="0" wp14:anchorId="40D4960A" wp14:editId="368CD680">
@@ -3073,1139 +3146,6 @@
               </w:rPr>
             </w:pPr>
           </w:p>
-          <w:tbl>
-            <w:tblPr>
-              <w:tblW w:w="6687" w:type="dxa"/>
-              <w:tblLayout w:type="fixed"/>
-              <w:tblCellMar>
-                <w:left w:w="70" w:type="dxa"/>
-                <w:right w:w="70" w:type="dxa"/>
-              </w:tblCellMar>
-              <w:tblLook w:val="0000" w:firstRow="0" w:lastRow="0" w:firstColumn="0" w:lastColumn="0" w:noHBand="0" w:noVBand="0"/>
-            </w:tblPr>
-            <w:tblGrid>
-              <w:gridCol w:w="1128"/>
-              <w:gridCol w:w="1080"/>
-              <w:gridCol w:w="2179"/>
-              <w:gridCol w:w="900"/>
-              <w:gridCol w:w="1080"/>
-              <w:gridCol w:w="160"/>
-              <w:gridCol w:w="160"/>
-            </w:tblGrid>
-            <w:tr>
-              <w:trPr>
-                <w:gridAfter w:val="2"/>
-                <w:wAfter w:w="320" w:type="dxa"/>
-                <w:trHeight w:val="667"/>
-              </w:trPr>
-              <w:tc>
-                <w:tcPr>
-                  <w:tcW w:w="6367" w:type="dxa"/>
-                  <w:gridSpan w:val="5"/>
-                  <w:tcBorders>
-                    <w:top w:val="single" w:sz="4" w:space="0" w:color="auto"/>
-                    <w:left w:val="single" w:sz="4" w:space="0" w:color="auto"/>
-                    <w:right w:val="single" w:sz="4" w:space="0" w:color="auto"/>
-                  </w:tcBorders>
-                  <w:shd w:val="clear" w:color="auto" w:fill="auto"/>
-                  <w:noWrap/>
-                  <w:vAlign w:val="bottom"/>
-                </w:tcPr>
-                <w:p>
-                  <w:pPr>
-                    <w:jc w:val="center"/>
-                    <w:rPr>
-                      <w:rFonts w:asciiTheme="minorHAnsi" w:hAnsiTheme="minorHAnsi"/>
-                      <w:b/>
-                      <w:bCs/>
-                      <w:sz w:val="28"/>
-                      <w:szCs w:val="28"/>
-                    </w:rPr>
-                  </w:pPr>
-                  <w:r>
-                    <w:rPr>
-                      <w:rFonts w:asciiTheme="minorHAnsi" w:hAnsiTheme="minorHAnsi"/>
-                      <w:b/>
-                      <w:bCs/>
-                      <w:sz w:val="28"/>
-                      <w:szCs w:val="28"/>
-                    </w:rPr>
-                    <w:t>TABLERO _METRICAS DE</w:t>
-                  </w:r>
-                  <w:r>
-                    <w:rPr>
-                      <w:rFonts w:asciiTheme="minorHAnsi" w:hAnsiTheme="minorHAnsi"/>
-                      <w:b/>
-                      <w:bCs/>
-                      <w:sz w:val="28"/>
-                      <w:szCs w:val="28"/>
-                    </w:rPr>
-                    <w:t xml:space="preserve"> UTP-GPS-ALARM</w:t>
-                  </w:r>
-                </w:p>
-              </w:tc>
-            </w:tr>
-            <w:tr>
-              <w:trPr>
-                <w:gridAfter w:val="2"/>
-                <w:wAfter w:w="320" w:type="dxa"/>
-                <w:trHeight w:val="127"/>
-              </w:trPr>
-              <w:tc>
-                <w:tcPr>
-                  <w:tcW w:w="1128" w:type="dxa"/>
-                  <w:tcBorders>
-                    <w:left w:val="single" w:sz="4" w:space="0" w:color="auto"/>
-                    <w:bottom w:val="nil"/>
-                    <w:right w:val="nil"/>
-                  </w:tcBorders>
-                  <w:shd w:val="clear" w:color="auto" w:fill="auto"/>
-                  <w:noWrap/>
-                  <w:vAlign w:val="bottom"/>
-                </w:tcPr>
-                <w:p>
-                  <w:pPr>
-                    <w:rPr>
-                      <w:rFonts w:asciiTheme="minorHAnsi" w:hAnsiTheme="minorHAnsi"/>
-                      <w:b/>
-                      <w:bCs/>
-                      <w:color w:val="993300"/>
-                      <w:sz w:val="12"/>
-                      <w:szCs w:val="16"/>
-                    </w:rPr>
-                  </w:pPr>
-                </w:p>
-              </w:tc>
-              <w:tc>
-                <w:tcPr>
-                  <w:tcW w:w="1080" w:type="dxa"/>
-                  <w:tcBorders>
-                    <w:left w:val="nil"/>
-                    <w:bottom w:val="nil"/>
-                    <w:right w:val="nil"/>
-                  </w:tcBorders>
-                  <w:shd w:val="clear" w:color="auto" w:fill="auto"/>
-                  <w:noWrap/>
-                  <w:vAlign w:val="bottom"/>
-                </w:tcPr>
-                <w:p>
-                  <w:pPr>
-                    <w:rPr>
-                      <w:rFonts w:asciiTheme="minorHAnsi" w:hAnsiTheme="minorHAnsi"/>
-                      <w:sz w:val="12"/>
-                    </w:rPr>
-                  </w:pPr>
-                </w:p>
-              </w:tc>
-              <w:tc>
-                <w:tcPr>
-                  <w:tcW w:w="3079" w:type="dxa"/>
-                  <w:gridSpan w:val="2"/>
-                  <w:tcBorders>
-                    <w:left w:val="nil"/>
-                    <w:bottom w:val="nil"/>
-                    <w:right w:val="nil"/>
-                  </w:tcBorders>
-                  <w:shd w:val="clear" w:color="auto" w:fill="auto"/>
-                  <w:noWrap/>
-                  <w:vAlign w:val="bottom"/>
-                </w:tcPr>
-                <w:p>
-                  <w:pPr>
-                    <w:jc w:val="center"/>
-                    <w:rPr>
-                      <w:rFonts w:asciiTheme="minorHAnsi" w:hAnsiTheme="minorHAnsi"/>
-                      <w:b/>
-                      <w:bCs/>
-                      <w:color w:val="993300"/>
-                      <w:sz w:val="12"/>
-                      <w:szCs w:val="28"/>
-                    </w:rPr>
-                  </w:pPr>
-                </w:p>
-              </w:tc>
-              <w:tc>
-                <w:tcPr>
-                  <w:tcW w:w="1080" w:type="dxa"/>
-                  <w:tcBorders>
-                    <w:left w:val="nil"/>
-                    <w:bottom w:val="nil"/>
-                    <w:right w:val="single" w:sz="4" w:space="0" w:color="auto"/>
-                  </w:tcBorders>
-                  <w:shd w:val="clear" w:color="auto" w:fill="auto"/>
-                  <w:noWrap/>
-                  <w:vAlign w:val="bottom"/>
-                </w:tcPr>
-                <w:p>
-                  <w:pPr>
-                    <w:rPr>
-                      <w:rFonts w:asciiTheme="minorHAnsi" w:hAnsiTheme="minorHAnsi"/>
-                      <w:sz w:val="12"/>
-                    </w:rPr>
-                  </w:pPr>
-                </w:p>
-              </w:tc>
-            </w:tr>
-            <w:tr>
-              <w:trPr>
-                <w:trHeight w:val="263"/>
-              </w:trPr>
-              <w:tc>
-                <w:tcPr>
-                  <w:tcW w:w="1128" w:type="dxa"/>
-                  <w:tcBorders>
-                    <w:top w:val="nil"/>
-                    <w:left w:val="single" w:sz="4" w:space="0" w:color="auto"/>
-                    <w:bottom w:val="nil"/>
-                    <w:right w:val="nil"/>
-                  </w:tcBorders>
-                  <w:shd w:val="clear" w:color="auto" w:fill="000000"/>
-                  <w:noWrap/>
-                  <w:vAlign w:val="bottom"/>
-                </w:tcPr>
-                <w:p>
-                  <w:pPr>
-                    <w:jc w:val="center"/>
-                    <w:rPr>
-                      <w:rFonts w:asciiTheme="minorHAnsi" w:hAnsiTheme="minorHAnsi"/>
-                      <w:b/>
-                      <w:bCs/>
-                      <w:color w:val="FFFFFF"/>
-                    </w:rPr>
-                  </w:pPr>
-                  <w:r>
-                    <w:rPr>
-                      <w:rFonts w:asciiTheme="minorHAnsi" w:hAnsiTheme="minorHAnsi"/>
-                      <w:b/>
-                      <w:bCs/>
-                      <w:color w:val="FFFFFF"/>
-                    </w:rPr>
-                    <w:t>Objetivo</w:t>
-                  </w:r>
-                </w:p>
-              </w:tc>
-              <w:tc>
-                <w:tcPr>
-                  <w:tcW w:w="1080" w:type="dxa"/>
-                  <w:tcBorders>
-                    <w:top w:val="nil"/>
-                    <w:left w:val="nil"/>
-                    <w:bottom w:val="nil"/>
-                    <w:right w:val="nil"/>
-                  </w:tcBorders>
-                  <w:shd w:val="clear" w:color="auto" w:fill="000000"/>
-                  <w:noWrap/>
-                  <w:vAlign w:val="bottom"/>
-                </w:tcPr>
-                <w:p>
-                  <w:pPr>
-                    <w:jc w:val="center"/>
-                    <w:rPr>
-                      <w:rFonts w:asciiTheme="minorHAnsi" w:hAnsiTheme="minorHAnsi"/>
-                      <w:b/>
-                      <w:bCs/>
-                      <w:color w:val="FFFFFF"/>
-                    </w:rPr>
-                  </w:pPr>
-                  <w:r>
-                    <w:rPr>
-                      <w:rFonts w:asciiTheme="minorHAnsi" w:hAnsiTheme="minorHAnsi"/>
-                      <w:b/>
-                      <w:bCs/>
-                      <w:color w:val="FFFFFF"/>
-                    </w:rPr>
-                    <w:t>Métrica</w:t>
-                  </w:r>
-                </w:p>
-              </w:tc>
-              <w:tc>
-                <w:tcPr>
-                  <w:tcW w:w="2179" w:type="dxa"/>
-                  <w:tcBorders>
-                    <w:top w:val="nil"/>
-                    <w:left w:val="nil"/>
-                    <w:bottom w:val="nil"/>
-                    <w:right w:val="nil"/>
-                  </w:tcBorders>
-                  <w:shd w:val="clear" w:color="auto" w:fill="000000"/>
-                  <w:noWrap/>
-                  <w:vAlign w:val="center"/>
-                </w:tcPr>
-                <w:p>
-                  <w:pPr>
-                    <w:jc w:val="center"/>
-                    <w:rPr>
-                      <w:rFonts w:asciiTheme="minorHAnsi" w:hAnsiTheme="minorHAnsi"/>
-                      <w:b/>
-                      <w:bCs/>
-                      <w:color w:val="FFFFFF"/>
-                    </w:rPr>
-                  </w:pPr>
-                  <w:r>
-                    <w:rPr>
-                      <w:rFonts w:asciiTheme="minorHAnsi" w:hAnsiTheme="minorHAnsi"/>
-                      <w:b/>
-                      <w:bCs/>
-                      <w:color w:val="FFFFFF"/>
-                    </w:rPr>
-                    <w:t>Línea</w:t>
-                  </w:r>
-                </w:p>
-              </w:tc>
-              <w:tc>
-                <w:tcPr>
-                  <w:tcW w:w="900" w:type="dxa"/>
-                  <w:tcBorders>
-                    <w:top w:val="nil"/>
-                    <w:left w:val="nil"/>
-                    <w:bottom w:val="nil"/>
-                    <w:right w:val="nil"/>
-                  </w:tcBorders>
-                  <w:shd w:val="clear" w:color="auto" w:fill="000000"/>
-                  <w:noWrap/>
-                  <w:vAlign w:val="bottom"/>
-                </w:tcPr>
-                <w:p>
-                  <w:pPr>
-                    <w:jc w:val="center"/>
-                    <w:rPr>
-                      <w:rFonts w:asciiTheme="minorHAnsi" w:hAnsiTheme="minorHAnsi"/>
-                      <w:b/>
-                      <w:bCs/>
-                      <w:color w:val="FFFFFF"/>
-                    </w:rPr>
-                  </w:pPr>
-                  <w:r>
-                    <w:rPr>
-                      <w:rFonts w:asciiTheme="minorHAnsi" w:hAnsiTheme="minorHAnsi"/>
-                      <w:b/>
-                      <w:bCs/>
-                      <w:color w:val="FFFFFF"/>
-                    </w:rPr>
-                    <w:t>Valores</w:t>
-                  </w:r>
-                </w:p>
-              </w:tc>
-              <w:tc>
-                <w:tcPr>
-                  <w:tcW w:w="1080" w:type="dxa"/>
-                  <w:tcBorders>
-                    <w:top w:val="nil"/>
-                    <w:left w:val="nil"/>
-                    <w:bottom w:val="nil"/>
-                    <w:right w:val="single" w:sz="4" w:space="0" w:color="auto"/>
-                  </w:tcBorders>
-                  <w:shd w:val="clear" w:color="auto" w:fill="000000"/>
-                  <w:noWrap/>
-                  <w:vAlign w:val="bottom"/>
-                </w:tcPr>
-                <w:p>
-                  <w:pPr>
-                    <w:jc w:val="center"/>
-                    <w:rPr>
-                      <w:rFonts w:asciiTheme="minorHAnsi" w:hAnsiTheme="minorHAnsi"/>
-                      <w:b/>
-                      <w:bCs/>
-                      <w:color w:val="FFFFFF"/>
-                    </w:rPr>
-                  </w:pPr>
-                  <w:r>
-                    <w:rPr>
-                      <w:rFonts w:asciiTheme="minorHAnsi" w:hAnsiTheme="minorHAnsi"/>
-                      <w:b/>
-                      <w:bCs/>
-                      <w:color w:val="FFFFFF"/>
-                    </w:rPr>
-                    <w:t>Semáforo</w:t>
-                  </w:r>
-                </w:p>
-              </w:tc>
-              <w:tc>
-                <w:tcPr>
-                  <w:tcW w:w="160" w:type="dxa"/>
-                  <w:tcBorders>
-                    <w:left w:val="single" w:sz="4" w:space="0" w:color="auto"/>
-                  </w:tcBorders>
-                  <w:vAlign w:val="center"/>
-                </w:tcPr>
-                <w:p>
-                  <w:pPr>
-                    <w:rPr>
-                      <w:rFonts w:asciiTheme="minorHAnsi" w:hAnsiTheme="minorHAnsi"/>
-                    </w:rPr>
-                  </w:pPr>
-                </w:p>
-              </w:tc>
-              <w:tc>
-                <w:tcPr>
-                  <w:tcW w:w="160" w:type="dxa"/>
-                  <w:vAlign w:val="center"/>
-                </w:tcPr>
-                <w:p>
-                  <w:pPr>
-                    <w:rPr>
-                      <w:rFonts w:asciiTheme="minorHAnsi" w:hAnsiTheme="minorHAnsi"/>
-                    </w:rPr>
-                  </w:pPr>
-                </w:p>
-              </w:tc>
-            </w:tr>
-            <w:tr>
-              <w:trPr>
-                <w:trHeight w:val="600"/>
-              </w:trPr>
-              <w:tc>
-                <w:tcPr>
-                  <w:tcW w:w="4387" w:type="dxa"/>
-                  <w:gridSpan w:val="3"/>
-                  <w:tcBorders>
-                    <w:top w:val="nil"/>
-                    <w:left w:val="single" w:sz="4" w:space="0" w:color="auto"/>
-                    <w:bottom w:val="nil"/>
-                    <w:right w:val="nil"/>
-                  </w:tcBorders>
-                  <w:shd w:val="clear" w:color="auto" w:fill="808080"/>
-                  <w:noWrap/>
-                  <w:vAlign w:val="bottom"/>
-                </w:tcPr>
-                <w:p>
-                  <w:pPr>
-                    <w:rPr>
-                      <w:rFonts w:asciiTheme="minorHAnsi" w:hAnsiTheme="minorHAnsi"/>
-                      <w:b/>
-                      <w:bCs/>
-                      <w:color w:val="FFFFFF"/>
-                      <w:sz w:val="22"/>
-                      <w:szCs w:val="22"/>
-                    </w:rPr>
-                  </w:pPr>
-                  <w:r>
-                    <w:rPr>
-                      <w:rFonts w:asciiTheme="minorHAnsi" w:hAnsiTheme="minorHAnsi"/>
-                      <w:color w:val="FFFFFF"/>
-                      <w:lang w:val="es-MX"/>
-                    </w:rPr>
-                    <w:t>OM1</w:t>
-                  </w:r>
-                  <w:r>
-                    <w:rPr>
-                      <w:rFonts w:asciiTheme="minorHAnsi" w:hAnsiTheme="minorHAnsi"/>
-                      <w:b/>
-                      <w:bCs/>
-                      <w:color w:val="FFFFFF"/>
-                      <w:sz w:val="22"/>
-                      <w:szCs w:val="22"/>
-                    </w:rPr>
-                    <w:t xml:space="preserve"> </w:t>
-                  </w:r>
-                </w:p>
-              </w:tc>
-              <w:tc>
-                <w:tcPr>
-                  <w:tcW w:w="900" w:type="dxa"/>
-                  <w:tcBorders>
-                    <w:top w:val="nil"/>
-                    <w:left w:val="nil"/>
-                    <w:bottom w:val="nil"/>
-                    <w:right w:val="nil"/>
-                  </w:tcBorders>
-                  <w:shd w:val="clear" w:color="auto" w:fill="808080"/>
-                  <w:noWrap/>
-                  <w:vAlign w:val="bottom"/>
-                </w:tcPr>
-                <w:p>
-                  <w:pPr>
-                    <w:jc w:val="right"/>
-                    <w:rPr>
-                      <w:rFonts w:asciiTheme="minorHAnsi" w:hAnsiTheme="minorHAnsi"/>
-                      <w:b/>
-                      <w:bCs/>
-                      <w:color w:val="FFFFFF"/>
-                      <w:sz w:val="22"/>
-                      <w:szCs w:val="22"/>
-                    </w:rPr>
-                  </w:pPr>
-                  <w:r>
-                    <w:rPr>
-                      <w:rFonts w:asciiTheme="minorHAnsi" w:hAnsiTheme="minorHAnsi"/>
-                      <w:b/>
-                      <w:bCs/>
-                      <w:color w:val="FFFFFF"/>
-                      <w:sz w:val="22"/>
-                      <w:szCs w:val="22"/>
-                    </w:rPr>
-                    <w:t> </w:t>
-                  </w:r>
-                </w:p>
-              </w:tc>
-              <w:tc>
-                <w:tcPr>
-                  <w:tcW w:w="1080" w:type="dxa"/>
-                  <w:tcBorders>
-                    <w:top w:val="nil"/>
-                    <w:left w:val="nil"/>
-                    <w:bottom w:val="nil"/>
-                    <w:right w:val="single" w:sz="4" w:space="0" w:color="auto"/>
-                  </w:tcBorders>
-                  <w:shd w:val="clear" w:color="auto" w:fill="FFFFFF"/>
-                  <w:noWrap/>
-                  <w:vAlign w:val="bottom"/>
-                </w:tcPr>
-                <w:p>
-                  <w:pPr>
-                    <w:jc w:val="center"/>
-                    <w:rPr>
-                      <w:rFonts w:asciiTheme="minorHAnsi" w:hAnsiTheme="minorHAnsi"/>
-                      <w:b/>
-                      <w:bCs/>
-                      <w:color w:val="FFCC00"/>
-                      <w:sz w:val="48"/>
-                      <w:szCs w:val="48"/>
-                    </w:rPr>
-                  </w:pPr>
-                </w:p>
-              </w:tc>
-              <w:tc>
-                <w:tcPr>
-                  <w:tcW w:w="160" w:type="dxa"/>
-                  <w:tcBorders>
-                    <w:left w:val="single" w:sz="4" w:space="0" w:color="auto"/>
-                  </w:tcBorders>
-                  <w:vAlign w:val="center"/>
-                </w:tcPr>
-                <w:p>
-                  <w:pPr>
-                    <w:rPr>
-                      <w:rFonts w:asciiTheme="minorHAnsi" w:hAnsiTheme="minorHAnsi"/>
-                    </w:rPr>
-                  </w:pPr>
-                </w:p>
-              </w:tc>
-              <w:tc>
-                <w:tcPr>
-                  <w:tcW w:w="160" w:type="dxa"/>
-                  <w:vAlign w:val="center"/>
-                </w:tcPr>
-                <w:p>
-                  <w:pPr>
-                    <w:rPr>
-                      <w:rFonts w:asciiTheme="minorHAnsi" w:hAnsiTheme="minorHAnsi"/>
-                    </w:rPr>
-                  </w:pPr>
-                </w:p>
-              </w:tc>
-            </w:tr>
-            <w:tr>
-              <w:trPr>
-                <w:trHeight w:val="349"/>
-              </w:trPr>
-              <w:tc>
-                <w:tcPr>
-                  <w:tcW w:w="1128" w:type="dxa"/>
-                  <w:tcBorders>
-                    <w:top w:val="nil"/>
-                    <w:left w:val="single" w:sz="4" w:space="0" w:color="auto"/>
-                    <w:bottom w:val="nil"/>
-                    <w:right w:val="nil"/>
-                  </w:tcBorders>
-                  <w:shd w:val="clear" w:color="auto" w:fill="auto"/>
-                  <w:noWrap/>
-                  <w:vAlign w:val="bottom"/>
-                </w:tcPr>
-                <w:p>
-                  <w:pPr>
-                    <w:rPr>
-                      <w:rFonts w:asciiTheme="minorHAnsi" w:hAnsiTheme="minorHAnsi"/>
-                    </w:rPr>
-                  </w:pPr>
-                </w:p>
-              </w:tc>
-              <w:tc>
-                <w:tcPr>
-                  <w:tcW w:w="4159" w:type="dxa"/>
-                  <w:gridSpan w:val="3"/>
-                  <w:tcBorders>
-                    <w:top w:val="nil"/>
-                    <w:left w:val="single" w:sz="12" w:space="0" w:color="000000"/>
-                    <w:bottom w:val="nil"/>
-                    <w:right w:val="nil"/>
-                  </w:tcBorders>
-                  <w:shd w:val="clear" w:color="auto" w:fill="C0C0C0"/>
-                  <w:noWrap/>
-                  <w:vAlign w:val="bottom"/>
-                </w:tcPr>
-                <w:p>
-                  <w:pPr>
-                    <w:rPr>
-                      <w:rFonts w:asciiTheme="minorHAnsi" w:hAnsiTheme="minorHAnsi"/>
-                      <w:b/>
-                      <w:bCs/>
-                      <w:color w:val="000000"/>
-                    </w:rPr>
-                  </w:pPr>
-                  <w:r>
-                    <w:rPr>
-                      <w:rFonts w:asciiTheme="minorHAnsi" w:hAnsiTheme="minorHAnsi"/>
-                      <w:b/>
-                      <w:bCs/>
-                      <w:color w:val="000000"/>
-                    </w:rPr>
-                    <w:t xml:space="preserve">ICIC Indicador de cambios a los ítems </w:t>
-                  </w:r>
-                </w:p>
-                <w:p>
-                  <w:pPr>
-                    <w:rPr>
-                      <w:rFonts w:asciiTheme="minorHAnsi" w:hAnsiTheme="minorHAnsi"/>
-                      <w:b/>
-                      <w:bCs/>
-                      <w:color w:val="FFFF00"/>
-                    </w:rPr>
-                  </w:pPr>
-                  <w:r>
-                    <w:rPr>
-                      <w:rFonts w:asciiTheme="minorHAnsi" w:hAnsiTheme="minorHAnsi"/>
-                      <w:b/>
-                      <w:bCs/>
-                      <w:color w:val="000000"/>
-                    </w:rPr>
-                    <w:t>de Configuración</w:t>
-                  </w:r>
-                  <w:r>
-                    <w:rPr>
-                      <w:rFonts w:asciiTheme="minorHAnsi" w:hAnsiTheme="minorHAnsi"/>
-                      <w:b/>
-                      <w:bCs/>
-                      <w:color w:val="FFFF00"/>
-                    </w:rPr>
-                    <w:t> </w:t>
-                  </w:r>
-                </w:p>
-              </w:tc>
-              <w:tc>
-                <w:tcPr>
-                  <w:tcW w:w="1080" w:type="dxa"/>
-                  <w:tcBorders>
-                    <w:top w:val="nil"/>
-                    <w:left w:val="nil"/>
-                    <w:bottom w:val="nil"/>
-                    <w:right w:val="single" w:sz="4" w:space="0" w:color="auto"/>
-                  </w:tcBorders>
-                  <w:shd w:val="clear" w:color="auto" w:fill="FFFFFF"/>
-                  <w:noWrap/>
-                  <w:vAlign w:val="bottom"/>
-                </w:tcPr>
-                <w:p>
-                  <w:pPr>
-                    <w:jc w:val="center"/>
-                    <w:rPr>
-                      <w:rFonts w:asciiTheme="minorHAnsi" w:hAnsiTheme="minorHAnsi"/>
-                      <w:b/>
-                      <w:bCs/>
-                      <w:color w:val="FFCC00"/>
-                      <w:sz w:val="48"/>
-                      <w:szCs w:val="48"/>
-                    </w:rPr>
-                  </w:pPr>
-                  <w:r>
-                    <w:rPr>
-                      <w:rFonts w:asciiTheme="minorHAnsi" w:hAnsiTheme="minorHAnsi"/>
-                      <w:b/>
-                      <w:bCs/>
-                      <w:color w:val="008000"/>
-                      <w:sz w:val="48"/>
-                      <w:szCs w:val="48"/>
-                    </w:rPr>
-                    <w:t></w:t>
-                  </w:r>
-                </w:p>
-              </w:tc>
-              <w:tc>
-                <w:tcPr>
-                  <w:tcW w:w="160" w:type="dxa"/>
-                  <w:tcBorders>
-                    <w:left w:val="single" w:sz="4" w:space="0" w:color="auto"/>
-                  </w:tcBorders>
-                  <w:vAlign w:val="center"/>
-                </w:tcPr>
-                <w:p>
-                  <w:pPr>
-                    <w:rPr>
-                      <w:rFonts w:asciiTheme="minorHAnsi" w:hAnsiTheme="minorHAnsi"/>
-                    </w:rPr>
-                  </w:pPr>
-                </w:p>
-              </w:tc>
-              <w:tc>
-                <w:tcPr>
-                  <w:tcW w:w="160" w:type="dxa"/>
-                  <w:vAlign w:val="center"/>
-                </w:tcPr>
-                <w:p>
-                  <w:pPr>
-                    <w:rPr>
-                      <w:rFonts w:asciiTheme="minorHAnsi" w:hAnsiTheme="minorHAnsi"/>
-                    </w:rPr>
-                  </w:pPr>
-                </w:p>
-              </w:tc>
-            </w:tr>
-            <w:tr>
-              <w:trPr>
-                <w:trHeight w:val="600"/>
-              </w:trPr>
-              <w:tc>
-                <w:tcPr>
-                  <w:tcW w:w="1128" w:type="dxa"/>
-                  <w:tcBorders>
-                    <w:top w:val="nil"/>
-                    <w:left w:val="single" w:sz="4" w:space="0" w:color="auto"/>
-                    <w:bottom w:val="nil"/>
-                    <w:right w:val="nil"/>
-                  </w:tcBorders>
-                  <w:shd w:val="clear" w:color="auto" w:fill="auto"/>
-                  <w:noWrap/>
-                  <w:vAlign w:val="bottom"/>
-                </w:tcPr>
-                <w:p>
-                  <w:pPr>
-                    <w:rPr>
-                      <w:rFonts w:asciiTheme="minorHAnsi" w:hAnsiTheme="minorHAnsi"/>
-                    </w:rPr>
-                  </w:pPr>
-                </w:p>
-              </w:tc>
-              <w:tc>
-                <w:tcPr>
-                  <w:tcW w:w="1080" w:type="dxa"/>
-                  <w:tcBorders>
-                    <w:top w:val="nil"/>
-                    <w:left w:val="nil"/>
-                    <w:bottom w:val="nil"/>
-                    <w:right w:val="nil"/>
-                  </w:tcBorders>
-                  <w:shd w:val="clear" w:color="auto" w:fill="auto"/>
-                  <w:noWrap/>
-                  <w:vAlign w:val="bottom"/>
-                </w:tcPr>
-                <w:p>
-                  <w:pPr>
-                    <w:rPr>
-                      <w:rFonts w:asciiTheme="minorHAnsi" w:hAnsiTheme="minorHAnsi"/>
-                    </w:rPr>
-                  </w:pPr>
-                </w:p>
-              </w:tc>
-              <w:tc>
-                <w:tcPr>
-                  <w:tcW w:w="2179" w:type="dxa"/>
-                  <w:tcBorders>
-                    <w:top w:val="nil"/>
-                    <w:left w:val="nil"/>
-                    <w:bottom w:val="nil"/>
-                    <w:right w:val="nil"/>
-                  </w:tcBorders>
-                  <w:shd w:val="clear" w:color="auto" w:fill="auto"/>
-                </w:tcPr>
-                <w:p>
-                  <w:pPr>
-                    <w:rPr>
-                      <w:rFonts w:asciiTheme="minorHAnsi" w:hAnsiTheme="minorHAnsi"/>
-                      <w:color w:val="FF0000"/>
-                    </w:rPr>
-                  </w:pPr>
-                </w:p>
-                <w:p>
-                  <w:pPr>
-                    <w:rPr>
-                      <w:rFonts w:asciiTheme="minorHAnsi" w:hAnsiTheme="minorHAnsi"/>
-                    </w:rPr>
-                  </w:pPr>
-                  <w:r>
-                    <w:rPr>
-                      <w:rFonts w:asciiTheme="minorHAnsi" w:hAnsiTheme="minorHAnsi"/>
-                    </w:rPr>
-                    <w:t>UTP-GPS-ALARM</w:t>
-                  </w:r>
-                </w:p>
-              </w:tc>
-              <w:tc>
-                <w:tcPr>
-                  <w:tcW w:w="900" w:type="dxa"/>
-                  <w:tcBorders>
-                    <w:top w:val="nil"/>
-                    <w:left w:val="nil"/>
-                    <w:bottom w:val="nil"/>
-                    <w:right w:val="nil"/>
-                  </w:tcBorders>
-                  <w:shd w:val="clear" w:color="auto" w:fill="auto"/>
-                  <w:noWrap/>
-                </w:tcPr>
-                <w:p>
-                  <w:pPr>
-                    <w:rPr>
-                      <w:rFonts w:asciiTheme="minorHAnsi" w:hAnsiTheme="minorHAnsi"/>
-                    </w:rPr>
-                  </w:pPr>
-                </w:p>
-              </w:tc>
-              <w:tc>
-                <w:tcPr>
-                  <w:tcW w:w="1080" w:type="dxa"/>
-                  <w:tcBorders>
-                    <w:top w:val="nil"/>
-                    <w:left w:val="nil"/>
-                    <w:bottom w:val="nil"/>
-                    <w:right w:val="single" w:sz="4" w:space="0" w:color="auto"/>
-                  </w:tcBorders>
-                  <w:shd w:val="clear" w:color="auto" w:fill="FFFFFF"/>
-                  <w:noWrap/>
-                  <w:vAlign w:val="bottom"/>
-                </w:tcPr>
-                <w:p>
-                  <w:pPr>
-                    <w:jc w:val="center"/>
-                    <w:rPr>
-                      <w:rFonts w:asciiTheme="minorHAnsi" w:hAnsiTheme="minorHAnsi"/>
-                      <w:b/>
-                      <w:bCs/>
-                      <w:color w:val="008000"/>
-                      <w:sz w:val="48"/>
-                      <w:szCs w:val="48"/>
-                    </w:rPr>
-                  </w:pPr>
-                  <w:r>
-                    <w:rPr>
-                      <w:rFonts w:asciiTheme="minorHAnsi" w:hAnsiTheme="minorHAnsi"/>
-                      <w:b/>
-                      <w:bCs/>
-                      <w:color w:val="008000"/>
-                      <w:sz w:val="48"/>
-                      <w:szCs w:val="48"/>
-                    </w:rPr>
-                    <w:t></w:t>
-                  </w:r>
-                </w:p>
-              </w:tc>
-              <w:tc>
-                <w:tcPr>
-                  <w:tcW w:w="160" w:type="dxa"/>
-                  <w:tcBorders>
-                    <w:left w:val="single" w:sz="4" w:space="0" w:color="auto"/>
-                  </w:tcBorders>
-                  <w:vAlign w:val="center"/>
-                </w:tcPr>
-                <w:p>
-                  <w:pPr>
-                    <w:rPr>
-                      <w:rFonts w:asciiTheme="minorHAnsi" w:hAnsiTheme="minorHAnsi"/>
-                    </w:rPr>
-                  </w:pPr>
-                </w:p>
-              </w:tc>
-              <w:tc>
-                <w:tcPr>
-                  <w:tcW w:w="160" w:type="dxa"/>
-                  <w:vAlign w:val="center"/>
-                </w:tcPr>
-                <w:p>
-                  <w:pPr>
-                    <w:rPr>
-                      <w:rFonts w:asciiTheme="minorHAnsi" w:hAnsiTheme="minorHAnsi"/>
-                    </w:rPr>
-                  </w:pPr>
-                </w:p>
-              </w:tc>
-            </w:tr>
-            <w:tr>
-              <w:trPr>
-                <w:trHeight w:val="600"/>
-              </w:trPr>
-              <w:tc>
-                <w:tcPr>
-                  <w:tcW w:w="1128" w:type="dxa"/>
-                  <w:tcBorders>
-                    <w:top w:val="nil"/>
-                    <w:left w:val="single" w:sz="4" w:space="0" w:color="auto"/>
-                    <w:bottom w:val="nil"/>
-                    <w:right w:val="nil"/>
-                  </w:tcBorders>
-                  <w:shd w:val="clear" w:color="auto" w:fill="auto"/>
-                  <w:noWrap/>
-                  <w:vAlign w:val="bottom"/>
-                </w:tcPr>
-                <w:p>
-                  <w:pPr>
-                    <w:rPr>
-                      <w:rFonts w:asciiTheme="minorHAnsi" w:hAnsiTheme="minorHAnsi"/>
-                    </w:rPr>
-                  </w:pPr>
-                </w:p>
-              </w:tc>
-              <w:tc>
-                <w:tcPr>
-                  <w:tcW w:w="1080" w:type="dxa"/>
-                  <w:tcBorders>
-                    <w:top w:val="nil"/>
-                    <w:left w:val="nil"/>
-                    <w:bottom w:val="nil"/>
-                    <w:right w:val="nil"/>
-                  </w:tcBorders>
-                  <w:shd w:val="clear" w:color="auto" w:fill="auto"/>
-                  <w:noWrap/>
-                  <w:vAlign w:val="bottom"/>
-                </w:tcPr>
-                <w:p>
-                  <w:pPr>
-                    <w:rPr>
-                      <w:rFonts w:asciiTheme="minorHAnsi" w:hAnsiTheme="minorHAnsi"/>
-                    </w:rPr>
-                  </w:pPr>
-                </w:p>
-              </w:tc>
-              <w:tc>
-                <w:tcPr>
-                  <w:tcW w:w="2179" w:type="dxa"/>
-                  <w:tcBorders>
-                    <w:top w:val="nil"/>
-                    <w:left w:val="nil"/>
-                    <w:bottom w:val="nil"/>
-                    <w:right w:val="nil"/>
-                  </w:tcBorders>
-                  <w:shd w:val="clear" w:color="auto" w:fill="auto"/>
-                </w:tcPr>
-                <w:p>
-                  <w:pPr>
-                    <w:rPr>
-                      <w:rFonts w:asciiTheme="minorHAnsi" w:hAnsiTheme="minorHAnsi"/>
-                    </w:rPr>
-                  </w:pPr>
-                </w:p>
-              </w:tc>
-              <w:tc>
-                <w:tcPr>
-                  <w:tcW w:w="900" w:type="dxa"/>
-                  <w:tcBorders>
-                    <w:top w:val="nil"/>
-                    <w:left w:val="nil"/>
-                    <w:bottom w:val="nil"/>
-                    <w:right w:val="nil"/>
-                  </w:tcBorders>
-                  <w:shd w:val="clear" w:color="auto" w:fill="auto"/>
-                  <w:noWrap/>
-                </w:tcPr>
-                <w:p>
-                  <w:pPr>
-                    <w:rPr>
-                      <w:rFonts w:asciiTheme="minorHAnsi" w:hAnsiTheme="minorHAnsi"/>
-                    </w:rPr>
-                  </w:pPr>
-                </w:p>
-              </w:tc>
-              <w:tc>
-                <w:tcPr>
-                  <w:tcW w:w="1080" w:type="dxa"/>
-                  <w:tcBorders>
-                    <w:top w:val="nil"/>
-                    <w:left w:val="nil"/>
-                    <w:bottom w:val="nil"/>
-                    <w:right w:val="single" w:sz="4" w:space="0" w:color="auto"/>
-                  </w:tcBorders>
-                  <w:shd w:val="clear" w:color="auto" w:fill="FFFFFF"/>
-                  <w:noWrap/>
-                  <w:vAlign w:val="bottom"/>
-                </w:tcPr>
-                <w:p>
-                  <w:pPr>
-                    <w:jc w:val="center"/>
-                    <w:rPr>
-                      <w:rFonts w:asciiTheme="minorHAnsi" w:hAnsiTheme="minorHAnsi"/>
-                      <w:b/>
-                      <w:bCs/>
-                      <w:color w:val="008000"/>
-                      <w:sz w:val="48"/>
-                      <w:szCs w:val="48"/>
-                    </w:rPr>
-                  </w:pPr>
-                </w:p>
-              </w:tc>
-              <w:tc>
-                <w:tcPr>
-                  <w:tcW w:w="160" w:type="dxa"/>
-                  <w:tcBorders>
-                    <w:left w:val="single" w:sz="4" w:space="0" w:color="auto"/>
-                  </w:tcBorders>
-                  <w:vAlign w:val="center"/>
-                </w:tcPr>
-                <w:p>
-                  <w:pPr>
-                    <w:rPr>
-                      <w:rFonts w:asciiTheme="minorHAnsi" w:hAnsiTheme="minorHAnsi"/>
-                    </w:rPr>
-                  </w:pPr>
-                </w:p>
-              </w:tc>
-              <w:tc>
-                <w:tcPr>
-                  <w:tcW w:w="160" w:type="dxa"/>
-                  <w:vAlign w:val="center"/>
-                </w:tcPr>
-                <w:p>
-                  <w:pPr>
-                    <w:rPr>
-                      <w:rFonts w:asciiTheme="minorHAnsi" w:hAnsiTheme="minorHAnsi"/>
-                    </w:rPr>
-                  </w:pPr>
-                </w:p>
-              </w:tc>
-            </w:tr>
-            <w:tr>
-              <w:trPr>
-                <w:trHeight w:val="600"/>
-              </w:trPr>
-              <w:tc>
-                <w:tcPr>
-                  <w:tcW w:w="1128" w:type="dxa"/>
-                  <w:tcBorders>
-                    <w:top w:val="nil"/>
-                    <w:left w:val="single" w:sz="4" w:space="0" w:color="auto"/>
-                    <w:bottom w:val="single" w:sz="4" w:space="0" w:color="auto"/>
-                    <w:right w:val="nil"/>
-                  </w:tcBorders>
-                  <w:shd w:val="clear" w:color="auto" w:fill="auto"/>
-                  <w:noWrap/>
-                  <w:vAlign w:val="bottom"/>
-                </w:tcPr>
-                <w:p>
-                  <w:pPr>
-                    <w:rPr>
-                      <w:rFonts w:asciiTheme="minorHAnsi" w:hAnsiTheme="minorHAnsi"/>
-                    </w:rPr>
-                  </w:pPr>
-                </w:p>
-              </w:tc>
-              <w:tc>
-                <w:tcPr>
-                  <w:tcW w:w="1080" w:type="dxa"/>
-                  <w:tcBorders>
-                    <w:top w:val="nil"/>
-                    <w:left w:val="nil"/>
-                    <w:bottom w:val="single" w:sz="4" w:space="0" w:color="auto"/>
-                    <w:right w:val="nil"/>
-                  </w:tcBorders>
-                  <w:shd w:val="clear" w:color="auto" w:fill="auto"/>
-                  <w:noWrap/>
-                  <w:vAlign w:val="bottom"/>
-                </w:tcPr>
-                <w:p>
-                  <w:pPr>
-                    <w:rPr>
-                      <w:rFonts w:asciiTheme="minorHAnsi" w:hAnsiTheme="minorHAnsi"/>
-                    </w:rPr>
-                  </w:pPr>
-                </w:p>
-              </w:tc>
-              <w:tc>
-                <w:tcPr>
-                  <w:tcW w:w="2179" w:type="dxa"/>
-                  <w:tcBorders>
-                    <w:top w:val="nil"/>
-                    <w:left w:val="nil"/>
-                    <w:bottom w:val="single" w:sz="4" w:space="0" w:color="auto"/>
-                    <w:right w:val="nil"/>
-                  </w:tcBorders>
-                  <w:shd w:val="clear" w:color="auto" w:fill="auto"/>
-                  <w:vAlign w:val="bottom"/>
-                </w:tcPr>
-                <w:p>
-                  <w:pPr>
-                    <w:rPr>
-                      <w:rFonts w:asciiTheme="minorHAnsi" w:hAnsiTheme="minorHAnsi"/>
-                      <w:i/>
-                      <w:iCs/>
-                    </w:rPr>
-                  </w:pPr>
-                </w:p>
-              </w:tc>
-              <w:tc>
-                <w:tcPr>
-                  <w:tcW w:w="900" w:type="dxa"/>
-                  <w:tcBorders>
-                    <w:top w:val="nil"/>
-                    <w:left w:val="nil"/>
-                    <w:bottom w:val="single" w:sz="4" w:space="0" w:color="auto"/>
-                    <w:right w:val="nil"/>
-                  </w:tcBorders>
-                  <w:shd w:val="clear" w:color="auto" w:fill="auto"/>
-                  <w:noWrap/>
-                  <w:vAlign w:val="bottom"/>
-                </w:tcPr>
-                <w:p>
-                  <w:pPr>
-                    <w:rPr>
-                      <w:rFonts w:asciiTheme="minorHAnsi" w:hAnsiTheme="minorHAnsi"/>
-                    </w:rPr>
-                  </w:pPr>
-                </w:p>
-              </w:tc>
-              <w:tc>
-                <w:tcPr>
-                  <w:tcW w:w="1080" w:type="dxa"/>
-                  <w:tcBorders>
-                    <w:top w:val="nil"/>
-                    <w:left w:val="nil"/>
-                    <w:bottom w:val="single" w:sz="4" w:space="0" w:color="auto"/>
-                    <w:right w:val="single" w:sz="4" w:space="0" w:color="auto"/>
-                  </w:tcBorders>
-                  <w:shd w:val="clear" w:color="auto" w:fill="FFFFFF"/>
-                  <w:noWrap/>
-                  <w:vAlign w:val="bottom"/>
-                </w:tcPr>
-                <w:p>
-                  <w:pPr>
-                    <w:jc w:val="center"/>
-                    <w:rPr>
-                      <w:rFonts w:asciiTheme="minorHAnsi" w:hAnsiTheme="minorHAnsi"/>
-                      <w:b/>
-                      <w:bCs/>
-                      <w:color w:val="FF0000"/>
-                      <w:sz w:val="48"/>
-                      <w:szCs w:val="48"/>
-                    </w:rPr>
-                  </w:pPr>
-                </w:p>
-              </w:tc>
-              <w:tc>
-                <w:tcPr>
-                  <w:tcW w:w="160" w:type="dxa"/>
-                  <w:tcBorders>
-                    <w:left w:val="single" w:sz="4" w:space="0" w:color="auto"/>
-                  </w:tcBorders>
-                  <w:vAlign w:val="center"/>
-                </w:tcPr>
-                <w:p>
-                  <w:pPr>
-                    <w:rPr>
-                      <w:rFonts w:asciiTheme="minorHAnsi" w:hAnsiTheme="minorHAnsi"/>
-                    </w:rPr>
-                  </w:pPr>
-                </w:p>
-              </w:tc>
-              <w:tc>
-                <w:tcPr>
-                  <w:tcW w:w="160" w:type="dxa"/>
-                  <w:vAlign w:val="center"/>
-                </w:tcPr>
-                <w:p>
-                  <w:pPr>
-                    <w:rPr>
-                      <w:rFonts w:asciiTheme="minorHAnsi" w:hAnsiTheme="minorHAnsi"/>
-                    </w:rPr>
-                  </w:pPr>
-                </w:p>
-              </w:tc>
-            </w:tr>
-          </w:tbl>
           <w:p>
             <w:pPr>
               <w:spacing w:before="120"/>
@@ -4213,6 +3153,80 @@
                 <w:rFonts w:asciiTheme="minorHAnsi" w:hAnsiTheme="minorHAnsi"/>
               </w:rPr>
             </w:pPr>
+            <w:r>
+              <w:rPr>
+                <w:noProof/>
+                <w:lang w:val="en-US" w:eastAsia="en-US"/>
+              </w:rPr>
+              <w:drawing>
+                <wp:inline distT="0" distB="0" distL="0" distR="0" wp14:anchorId="14FEE997" wp14:editId="6E15DAE8">
+                  <wp:extent cx="4237039" cy="1743075"/>
+                  <wp:effectExtent l="0" t="0" r="0" b="0"/>
+                  <wp:docPr id="2" name="Imagen 2"/>
+                  <wp:cNvGraphicFramePr>
+                    <a:graphicFrameLocks xmlns:a="http://schemas.openxmlformats.org/drawingml/2006/main" noChangeAspect="1"/>
+                  </wp:cNvGraphicFramePr>
+                  <a:graphic xmlns:a="http://schemas.openxmlformats.org/drawingml/2006/main">
+                    <a:graphicData uri="http://schemas.openxmlformats.org/drawingml/2006/picture">
+                      <pic:pic xmlns:pic="http://schemas.openxmlformats.org/drawingml/2006/picture">
+                        <pic:nvPicPr>
+                          <pic:cNvPr id="1" name=""/>
+                          <pic:cNvPicPr/>
+                        </pic:nvPicPr>
+                        <pic:blipFill>
+                          <a:blip r:embed="rId9"/>
+                          <a:stretch>
+                            <a:fillRect/>
+                          </a:stretch>
+                        </pic:blipFill>
+                        <pic:spPr>
+                          <a:xfrm>
+                            <a:off x="0" y="0"/>
+                            <a:ext cx="4308498" cy="1772473"/>
+                          </a:xfrm>
+                          <a:prstGeom prst="rect">
+                            <a:avLst/>
+                          </a:prstGeom>
+                        </pic:spPr>
+                      </pic:pic>
+                    </a:graphicData>
+                  </a:graphic>
+                </wp:inline>
+              </w:drawing>
+            </w:r>
+          </w:p>
+          <w:p>
+            <w:pPr>
+              <w:rPr>
+                <w:rFonts w:asciiTheme="minorHAnsi" w:hAnsiTheme="minorHAnsi"/>
+              </w:rPr>
+            </w:pPr>
+          </w:p>
+          <w:p>
+            <w:pPr>
+              <w:rPr>
+                <w:rFonts w:asciiTheme="minorHAnsi" w:hAnsiTheme="minorHAnsi"/>
+              </w:rPr>
+            </w:pPr>
+            <w:r>
+              <w:rPr>
+                <w:noProof/>
+                <w:lang w:val="en-US" w:eastAsia="en-US"/>
+              </w:rPr>
+              <w:drawing>
+                <wp:inline distT="0" distB="0" distL="0" distR="0" wp14:anchorId="76248258" wp14:editId="32B61559">
+                  <wp:extent cx="4268470" cy="2086610"/>
+                  <wp:effectExtent l="0" t="0" r="17780" b="8890"/>
+                  <wp:docPr id="3" name="Gráfico 3"/>
+                  <wp:cNvGraphicFramePr/>
+                  <a:graphic xmlns:a="http://schemas.openxmlformats.org/drawingml/2006/main">
+                    <a:graphicData uri="http://schemas.openxmlformats.org/drawingml/2006/chart">
+                      <c:chart xmlns:c="http://schemas.openxmlformats.org/drawingml/2006/chart" xmlns:r="http://schemas.openxmlformats.org/officeDocument/2006/relationships" r:id="rId10"/>
+                    </a:graphicData>
+                  </a:graphic>
+                </wp:inline>
+              </w:drawing>
+            </w:r>
           </w:p>
         </w:tc>
       </w:tr>
@@ -4239,6 +3253,7 @@
                 <w:rFonts w:asciiTheme="minorHAnsi" w:hAnsiTheme="minorHAnsi"/>
                 <w:b/>
               </w:rPr>
+              <w:lastRenderedPageBreak/>
               <w:t>Análisis</w:t>
             </w:r>
           </w:p>
@@ -4326,7 +3341,6 @@
               <w:rPr>
                 <w:rFonts w:asciiTheme="minorHAnsi" w:hAnsiTheme="minorHAnsi"/>
               </w:rPr>
-              <w:lastRenderedPageBreak/>
               <w:t>En caso de una alerta amarilla, se deben revisar los motivos y tomar acciones de mitigación.</w:t>
             </w:r>
           </w:p>
@@ -4453,7 +3467,7 @@
       </w:pPr>
     </w:p>
     <w:sectPr>
-      <w:headerReference w:type="default" r:id="rId9"/>
+      <w:headerReference w:type="default" r:id="rId11"/>
       <w:pgSz w:w="12240" w:h="15840"/>
       <w:pgMar w:top="1417" w:right="1701" w:bottom="1417" w:left="1701" w:header="708" w:footer="708" w:gutter="0"/>
       <w:cols w:space="708"/>
@@ -4464,7 +3478,7 @@
 </file>
 
 <file path=word/endnotes.xml><?xml version="1.0" encoding="utf-8"?>
-<w:endnotes xmlns:wpc="http://schemas.microsoft.com/office/word/2010/wordprocessingCanvas" xmlns:mc="http://schemas.openxmlformats.org/markup-compatibility/2006" xmlns:o="urn:schemas-microsoft-com:office:office" xmlns:r="http://schemas.openxmlformats.org/officeDocument/2006/relationships" xmlns:m="http://schemas.openxmlformats.org/officeDocument/2006/math" xmlns:v="urn:schemas-microsoft-com:vml" xmlns:wp14="http://schemas.microsoft.com/office/word/2010/wordprocessingDrawing" xmlns:wp="http://schemas.openxmlformats.org/drawingml/2006/wordprocessingDrawing" xmlns:w10="urn:schemas-microsoft-com:office:word" xmlns:w="http://schemas.openxmlformats.org/wordprocessingml/2006/main" xmlns:w14="http://schemas.microsoft.com/office/word/2010/wordml" xmlns:w15="http://schemas.microsoft.com/office/word/2012/wordml" xmlns:wpg="http://schemas.microsoft.com/office/word/2010/wordprocessingGroup" xmlns:wpi="http://schemas.microsoft.com/office/word/2010/wordprocessingInk" xmlns:wne="http://schemas.microsoft.com/office/word/2006/wordml" xmlns:wps="http://schemas.microsoft.com/office/word/2010/wordprocessingShape" mc:Ignorable="w14 w15 wp14">
+<w:endnotes xmlns:wpc="http://schemas.microsoft.com/office/word/2010/wordprocessingCanvas" xmlns:cx="http://schemas.microsoft.com/office/drawing/2014/chartex" xmlns:cx1="http://schemas.microsoft.com/office/drawing/2015/9/8/chartex" xmlns:mc="http://schemas.openxmlformats.org/markup-compatibility/2006" xmlns:o="urn:schemas-microsoft-com:office:office" xmlns:r="http://schemas.openxmlformats.org/officeDocument/2006/relationships" xmlns:m="http://schemas.openxmlformats.org/officeDocument/2006/math" xmlns:v="urn:schemas-microsoft-com:vml" xmlns:wp14="http://schemas.microsoft.com/office/word/2010/wordprocessingDrawing" xmlns:wp="http://schemas.openxmlformats.org/drawingml/2006/wordprocessingDrawing" xmlns:w10="urn:schemas-microsoft-com:office:word" xmlns:w="http://schemas.openxmlformats.org/wordprocessingml/2006/main" xmlns:w14="http://schemas.microsoft.com/office/word/2010/wordml" xmlns:w15="http://schemas.microsoft.com/office/word/2012/wordml" xmlns:w16se="http://schemas.microsoft.com/office/word/2015/wordml/symex" xmlns:wpg="http://schemas.microsoft.com/office/word/2010/wordprocessingGroup" xmlns:wpi="http://schemas.microsoft.com/office/word/2010/wordprocessingInk" xmlns:wne="http://schemas.microsoft.com/office/word/2006/wordml" xmlns:wps="http://schemas.microsoft.com/office/word/2010/wordprocessingShape" mc:Ignorable="w14 w15 w16se wp14">
   <w:endnote w:type="separator" w:id="-1">
     <w:p>
       <w:r>
@@ -4483,7 +3497,7 @@
 </file>
 
 <file path=word/footnotes.xml><?xml version="1.0" encoding="utf-8"?>
-<w:footnotes xmlns:wpc="http://schemas.microsoft.com/office/word/2010/wordprocessingCanvas" xmlns:mc="http://schemas.openxmlformats.org/markup-compatibility/2006" xmlns:o="urn:schemas-microsoft-com:office:office" xmlns:r="http://schemas.openxmlformats.org/officeDocument/2006/relationships" xmlns:m="http://schemas.openxmlformats.org/officeDocument/2006/math" xmlns:v="urn:schemas-microsoft-com:vml" xmlns:wp14="http://schemas.microsoft.com/office/word/2010/wordprocessingDrawing" xmlns:wp="http://schemas.openxmlformats.org/drawingml/2006/wordprocessingDrawing" xmlns:w10="urn:schemas-microsoft-com:office:word" xmlns:w="http://schemas.openxmlformats.org/wordprocessingml/2006/main" xmlns:w14="http://schemas.microsoft.com/office/word/2010/wordml" xmlns:w15="http://schemas.microsoft.com/office/word/2012/wordml" xmlns:wpg="http://schemas.microsoft.com/office/word/2010/wordprocessingGroup" xmlns:wpi="http://schemas.microsoft.com/office/word/2010/wordprocessingInk" xmlns:wne="http://schemas.microsoft.com/office/word/2006/wordml" xmlns:wps="http://schemas.microsoft.com/office/word/2010/wordprocessingShape" mc:Ignorable="w14 w15 wp14">
+<w:footnotes xmlns:wpc="http://schemas.microsoft.com/office/word/2010/wordprocessingCanvas" xmlns:cx="http://schemas.microsoft.com/office/drawing/2014/chartex" xmlns:cx1="http://schemas.microsoft.com/office/drawing/2015/9/8/chartex" xmlns:mc="http://schemas.openxmlformats.org/markup-compatibility/2006" xmlns:o="urn:schemas-microsoft-com:office:office" xmlns:r="http://schemas.openxmlformats.org/officeDocument/2006/relationships" xmlns:m="http://schemas.openxmlformats.org/officeDocument/2006/math" xmlns:v="urn:schemas-microsoft-com:vml" xmlns:wp14="http://schemas.microsoft.com/office/word/2010/wordprocessingDrawing" xmlns:wp="http://schemas.openxmlformats.org/drawingml/2006/wordprocessingDrawing" xmlns:w10="urn:schemas-microsoft-com:office:word" xmlns:w="http://schemas.openxmlformats.org/wordprocessingml/2006/main" xmlns:w14="http://schemas.microsoft.com/office/word/2010/wordml" xmlns:w15="http://schemas.microsoft.com/office/word/2012/wordml" xmlns:w16se="http://schemas.microsoft.com/office/word/2015/wordml/symex" xmlns:wpg="http://schemas.microsoft.com/office/word/2010/wordprocessingGroup" xmlns:wpi="http://schemas.microsoft.com/office/word/2010/wordprocessingInk" xmlns:wne="http://schemas.microsoft.com/office/word/2006/wordml" xmlns:wps="http://schemas.microsoft.com/office/word/2010/wordprocessingShape" mc:Ignorable="w14 w15 w16se wp14">
   <w:footnote w:type="separator" w:id="-1">
     <w:p>
       <w:r>
@@ -4502,7 +3516,7 @@
 </file>
 
 <file path=word/header1.xml><?xml version="1.0" encoding="utf-8"?>
-<w:hdr xmlns:wpc="http://schemas.microsoft.com/office/word/2010/wordprocessingCanvas" xmlns:mc="http://schemas.openxmlformats.org/markup-compatibility/2006" xmlns:o="urn:schemas-microsoft-com:office:office" xmlns:r="http://schemas.openxmlformats.org/officeDocument/2006/relationships" xmlns:m="http://schemas.openxmlformats.org/officeDocument/2006/math" xmlns:v="urn:schemas-microsoft-com:vml" xmlns:wp14="http://schemas.microsoft.com/office/word/2010/wordprocessingDrawing" xmlns:wp="http://schemas.openxmlformats.org/drawingml/2006/wordprocessingDrawing" xmlns:w10="urn:schemas-microsoft-com:office:word" xmlns:w="http://schemas.openxmlformats.org/wordprocessingml/2006/main" xmlns:w14="http://schemas.microsoft.com/office/word/2010/wordml" xmlns:w15="http://schemas.microsoft.com/office/word/2012/wordml" xmlns:wpg="http://schemas.microsoft.com/office/word/2010/wordprocessingGroup" xmlns:wpi="http://schemas.microsoft.com/office/word/2010/wordprocessingInk" xmlns:wne="http://schemas.microsoft.com/office/word/2006/wordml" xmlns:wps="http://schemas.microsoft.com/office/word/2010/wordprocessingShape" mc:Ignorable="w14 w15 wp14">
+<w:hdr xmlns:wpc="http://schemas.microsoft.com/office/word/2010/wordprocessingCanvas" xmlns:cx="http://schemas.microsoft.com/office/drawing/2014/chartex" xmlns:cx1="http://schemas.microsoft.com/office/drawing/2015/9/8/chartex" xmlns:mc="http://schemas.openxmlformats.org/markup-compatibility/2006" xmlns:o="urn:schemas-microsoft-com:office:office" xmlns:r="http://schemas.openxmlformats.org/officeDocument/2006/relationships" xmlns:m="http://schemas.openxmlformats.org/officeDocument/2006/math" xmlns:v="urn:schemas-microsoft-com:vml" xmlns:wp14="http://schemas.microsoft.com/office/word/2010/wordprocessingDrawing" xmlns:wp="http://schemas.openxmlformats.org/drawingml/2006/wordprocessingDrawing" xmlns:w10="urn:schemas-microsoft-com:office:word" xmlns:w="http://schemas.openxmlformats.org/wordprocessingml/2006/main" xmlns:w14="http://schemas.microsoft.com/office/word/2010/wordml" xmlns:w15="http://schemas.microsoft.com/office/word/2012/wordml" xmlns:w16se="http://schemas.microsoft.com/office/word/2015/wordml/symex" xmlns:wpg="http://schemas.microsoft.com/office/word/2010/wordprocessingGroup" xmlns:wpi="http://schemas.microsoft.com/office/word/2010/wordprocessingInk" xmlns:wne="http://schemas.microsoft.com/office/word/2006/wordml" xmlns:wps="http://schemas.microsoft.com/office/word/2010/wordprocessingShape" mc:Ignorable="w14 w15 w16se wp14">
   <w:tbl>
     <w:tblPr>
       <w:tblW w:w="10065" w:type="dxa"/>
@@ -4539,7 +3553,7 @@
             <w:rPr>
               <w:rFonts w:ascii="Calibri" w:eastAsia="Calibri" w:hAnsi="Calibri"/>
               <w:noProof/>
-              <w:lang w:val="es-PE" w:eastAsia="es-PE"/>
+              <w:lang w:val="en-US" w:eastAsia="en-US"/>
             </w:rPr>
             <w:drawing>
               <wp:inline distT="0" distB="0" distL="0" distR="0" wp14:anchorId="5E8B8756" wp14:editId="29D3E707">
@@ -4708,8 +3722,8 @@
 </file>
 
 <file path=word/numbering.xml><?xml version="1.0" encoding="utf-8"?>
-<w:numbering xmlns:wpc="http://schemas.microsoft.com/office/word/2010/wordprocessingCanvas" xmlns:mc="http://schemas.openxmlformats.org/markup-compatibility/2006" xmlns:o="urn:schemas-microsoft-com:office:office" xmlns:r="http://schemas.openxmlformats.org/officeDocument/2006/relationships" xmlns:m="http://schemas.openxmlformats.org/officeDocument/2006/math" xmlns:v="urn:schemas-microsoft-com:vml" xmlns:wp14="http://schemas.microsoft.com/office/word/2010/wordprocessingDrawing" xmlns:wp="http://schemas.openxmlformats.org/drawingml/2006/wordprocessingDrawing" xmlns:w10="urn:schemas-microsoft-com:office:word" xmlns:w="http://schemas.openxmlformats.org/wordprocessingml/2006/main" xmlns:w14="http://schemas.microsoft.com/office/word/2010/wordml" xmlns:w15="http://schemas.microsoft.com/office/word/2012/wordml" xmlns:wpg="http://schemas.microsoft.com/office/word/2010/wordprocessingGroup" xmlns:wpi="http://schemas.microsoft.com/office/word/2010/wordprocessingInk" xmlns:wne="http://schemas.microsoft.com/office/word/2006/wordml" xmlns:wps="http://schemas.microsoft.com/office/word/2010/wordprocessingShape" mc:Ignorable="w14 w15 wp14">
-  <w:abstractNum w:abstractNumId="0">
+<w:numbering xmlns:wpc="http://schemas.microsoft.com/office/word/2010/wordprocessingCanvas" xmlns:cx="http://schemas.microsoft.com/office/drawing/2014/chartex" xmlns:cx1="http://schemas.microsoft.com/office/drawing/2015/9/8/chartex" xmlns:mc="http://schemas.openxmlformats.org/markup-compatibility/2006" xmlns:o="urn:schemas-microsoft-com:office:office" xmlns:r="http://schemas.openxmlformats.org/officeDocument/2006/relationships" xmlns:m="http://schemas.openxmlformats.org/officeDocument/2006/math" xmlns:v="urn:schemas-microsoft-com:vml" xmlns:wp14="http://schemas.microsoft.com/office/word/2010/wordprocessingDrawing" xmlns:wp="http://schemas.openxmlformats.org/drawingml/2006/wordprocessingDrawing" xmlns:w10="urn:schemas-microsoft-com:office:word" xmlns:w="http://schemas.openxmlformats.org/wordprocessingml/2006/main" xmlns:w14="http://schemas.microsoft.com/office/word/2010/wordml" xmlns:w15="http://schemas.microsoft.com/office/word/2012/wordml" xmlns:w16se="http://schemas.microsoft.com/office/word/2015/wordml/symex" xmlns:wpg="http://schemas.microsoft.com/office/word/2010/wordprocessingGroup" xmlns:wpi="http://schemas.microsoft.com/office/word/2010/wordprocessingInk" xmlns:wne="http://schemas.microsoft.com/office/word/2006/wordml" xmlns:wps="http://schemas.microsoft.com/office/word/2010/wordprocessingShape" mc:Ignorable="w14 w15 w16se wp14">
+  <w:abstractNum w:abstractNumId="0" w15:restartNumberingAfterBreak="0">
     <w:nsid w:val="03772684"/>
     <w:multiLevelType w:val="hybridMultilevel"/>
     <w:tmpl w:val="9E48AF02"/>
@@ -4822,7 +3836,7 @@
       </w:rPr>
     </w:lvl>
   </w:abstractNum>
-  <w:abstractNum w:abstractNumId="1">
+  <w:abstractNum w:abstractNumId="1" w15:restartNumberingAfterBreak="0">
     <w:nsid w:val="638A6FAA"/>
     <w:multiLevelType w:val="hybridMultilevel"/>
     <w:tmpl w:val="6F940A48"/>
@@ -4964,7 +3978,7 @@
       </w:rPr>
     </w:lvl>
   </w:abstractNum>
-  <w:abstractNum w:abstractNumId="2">
+  <w:abstractNum w:abstractNumId="2" w15:restartNumberingAfterBreak="0">
     <w:nsid w:val="7A6A088F"/>
     <w:multiLevelType w:val="hybridMultilevel"/>
     <w:tmpl w:val="50CC033A"/>
@@ -5063,7 +4077,7 @@
 </file>
 
 <file path=word/styles.xml><?xml version="1.0" encoding="utf-8"?>
-<w:styles xmlns:mc="http://schemas.openxmlformats.org/markup-compatibility/2006" xmlns:r="http://schemas.openxmlformats.org/officeDocument/2006/relationships" xmlns:w="http://schemas.openxmlformats.org/wordprocessingml/2006/main" xmlns:w14="http://schemas.microsoft.com/office/word/2010/wordml" xmlns:w15="http://schemas.microsoft.com/office/word/2012/wordml" mc:Ignorable="w14 w15">
+<w:styles xmlns:mc="http://schemas.openxmlformats.org/markup-compatibility/2006" xmlns:r="http://schemas.openxmlformats.org/officeDocument/2006/relationships" xmlns:w="http://schemas.openxmlformats.org/wordprocessingml/2006/main" xmlns:w14="http://schemas.microsoft.com/office/word/2010/wordml" xmlns:w15="http://schemas.microsoft.com/office/word/2012/wordml" xmlns:w16se="http://schemas.microsoft.com/office/word/2015/wordml/symex" mc:Ignorable="w14 w15 w16se">
   <w:docDefaults>
     <w:rPrDefault>
       <w:rPr>
@@ -5641,7 +4655,6 @@
       <w:spacing w:after="0" w:line="240" w:lineRule="auto"/>
     </w:pPr>
     <w:tblPr>
-      <w:tblInd w:w="0" w:type="dxa"/>
       <w:tblBorders>
         <w:top w:val="single" w:sz="4" w:space="0" w:color="auto"/>
         <w:left w:val="single" w:sz="4" w:space="0" w:color="auto"/>
@@ -5650,12 +4663,6 @@
         <w:insideH w:val="single" w:sz="4" w:space="0" w:color="auto"/>
         <w:insideV w:val="single" w:sz="4" w:space="0" w:color="auto"/>
       </w:tblBorders>
-      <w:tblCellMar>
-        <w:top w:w="0" w:type="dxa"/>
-        <w:left w:w="108" w:type="dxa"/>
-        <w:bottom w:w="0" w:type="dxa"/>
-        <w:right w:w="108" w:type="dxa"/>
-      </w:tblCellMar>
     </w:tblPr>
   </w:style>
   <w:style w:type="character" w:styleId="Hipervnculovisitado">
@@ -5671,6 +4678,1082 @@
     </w:rPr>
   </w:style>
 </w:styles>
+</file>
+
+<file path=word/charts/chart1.xml><?xml version="1.0" encoding="utf-8"?>
+<c:chartSpace xmlns:c="http://schemas.openxmlformats.org/drawingml/2006/chart" xmlns:a="http://schemas.openxmlformats.org/drawingml/2006/main" xmlns:r="http://schemas.openxmlformats.org/officeDocument/2006/relationships" xmlns:c16r2="http://schemas.microsoft.com/office/drawing/2015/06/chart">
+  <c:date1904 val="0"/>
+  <c:lang val="es-ES"/>
+  <c:roundedCorners val="0"/>
+  <mc:AlternateContent xmlns:mc="http://schemas.openxmlformats.org/markup-compatibility/2006">
+    <mc:Choice xmlns:c14="http://schemas.microsoft.com/office/drawing/2007/8/2/chart" Requires="c14">
+      <c14:style val="102"/>
+    </mc:Choice>
+    <mc:Fallback>
+      <c:style val="2"/>
+    </mc:Fallback>
+  </mc:AlternateContent>
+  <c:chart>
+    <c:title>
+      <c:layout>
+        <c:manualLayout>
+          <c:xMode val="edge"/>
+          <c:yMode val="edge"/>
+          <c:x val="0.14528213774602677"/>
+          <c:y val="2.3148180136855368E-2"/>
+        </c:manualLayout>
+      </c:layout>
+      <c:overlay val="0"/>
+      <c:spPr>
+        <a:noFill/>
+        <a:ln>
+          <a:noFill/>
+        </a:ln>
+        <a:effectLst/>
+      </c:spPr>
+      <c:txPr>
+        <a:bodyPr rot="0" spcFirstLastPara="1" vertOverflow="ellipsis" vert="horz" wrap="square" anchor="ctr" anchorCtr="1"/>
+        <a:lstStyle/>
+        <a:p>
+          <a:pPr>
+            <a:defRPr sz="1800" b="1" i="0" u="none" strike="noStrike" kern="1200" baseline="0">
+              <a:solidFill>
+                <a:schemeClr val="dk1">
+                  <a:lumMod val="75000"/>
+                  <a:lumOff val="25000"/>
+                </a:schemeClr>
+              </a:solidFill>
+              <a:latin typeface="+mn-lt"/>
+              <a:ea typeface="+mn-ea"/>
+              <a:cs typeface="+mn-cs"/>
+            </a:defRPr>
+          </a:pPr>
+          <a:endParaRPr lang="en-US"/>
+        </a:p>
+      </c:txPr>
+    </c:title>
+    <c:autoTitleDeleted val="0"/>
+    <c:plotArea>
+      <c:layout/>
+      <c:lineChart>
+        <c:grouping val="stacked"/>
+        <c:varyColors val="0"/>
+        <c:ser>
+          <c:idx val="0"/>
+          <c:order val="0"/>
+          <c:tx>
+            <c:strRef>
+              <c:f>FMICIC!$B$31:$C$31</c:f>
+              <c:strCache>
+                <c:ptCount val="2"/>
+                <c:pt idx="0">
+                  <c:v>CM</c:v>
+                </c:pt>
+                <c:pt idx="1">
+                  <c:v>Numero de Items Modificados</c:v>
+                </c:pt>
+              </c:strCache>
+            </c:strRef>
+          </c:tx>
+          <c:spPr>
+            <a:ln w="31750" cap="rnd">
+              <a:solidFill>
+                <a:schemeClr val="accent1"/>
+              </a:solidFill>
+              <a:round/>
+            </a:ln>
+            <a:effectLst/>
+          </c:spPr>
+          <c:marker>
+            <c:symbol val="circle"/>
+            <c:size val="17"/>
+            <c:spPr>
+              <a:solidFill>
+                <a:schemeClr val="accent1"/>
+              </a:solidFill>
+              <a:ln>
+                <a:noFill/>
+              </a:ln>
+              <a:effectLst/>
+            </c:spPr>
+          </c:marker>
+          <c:dLbls>
+            <c:spPr>
+              <a:noFill/>
+              <a:ln>
+                <a:noFill/>
+              </a:ln>
+              <a:effectLst/>
+            </c:spPr>
+            <c:txPr>
+              <a:bodyPr rot="0" spcFirstLastPara="1" vertOverflow="ellipsis" vert="horz" wrap="square" lIns="38100" tIns="19050" rIns="38100" bIns="19050" anchor="ctr" anchorCtr="1">
+                <a:spAutoFit/>
+              </a:bodyPr>
+              <a:lstStyle/>
+              <a:p>
+                <a:pPr>
+                  <a:defRPr sz="900" b="1" i="0" u="none" strike="noStrike" kern="1200" baseline="0">
+                    <a:solidFill>
+                      <a:schemeClr val="lt1"/>
+                    </a:solidFill>
+                    <a:latin typeface="+mn-lt"/>
+                    <a:ea typeface="+mn-ea"/>
+                    <a:cs typeface="+mn-cs"/>
+                  </a:defRPr>
+                </a:pPr>
+                <a:endParaRPr lang="en-US"/>
+              </a:p>
+            </c:txPr>
+            <c:dLblPos val="ctr"/>
+            <c:showLegendKey val="0"/>
+            <c:showVal val="1"/>
+            <c:showCatName val="0"/>
+            <c:showSerName val="0"/>
+            <c:showPercent val="0"/>
+            <c:showBubbleSize val="0"/>
+            <c:showLeaderLines val="0"/>
+            <c:extLst>
+              <c:ext xmlns:c15="http://schemas.microsoft.com/office/drawing/2012/chart" uri="{CE6537A1-D6FC-4f65-9D91-7224C49458BB}">
+                <c15:showLeaderLines val="1"/>
+                <c15:leaderLines>
+                  <c:spPr>
+                    <a:ln w="9525">
+                      <a:solidFill>
+                        <a:schemeClr val="dk1">
+                          <a:lumMod val="50000"/>
+                          <a:lumOff val="50000"/>
+                        </a:schemeClr>
+                      </a:solidFill>
+                    </a:ln>
+                    <a:effectLst/>
+                  </c:spPr>
+                </c15:leaderLines>
+              </c:ext>
+            </c:extLst>
+          </c:dLbls>
+          <c:cat>
+            <c:strRef>
+              <c:f>FMICIC!$D$30:$F$30</c:f>
+              <c:strCache>
+                <c:ptCount val="3"/>
+                <c:pt idx="0">
+                  <c:v>SETIEMBRE</c:v>
+                </c:pt>
+                <c:pt idx="1">
+                  <c:v>OCTUBRE</c:v>
+                </c:pt>
+                <c:pt idx="2">
+                  <c:v>NOVIEMBRE</c:v>
+                </c:pt>
+              </c:strCache>
+            </c:strRef>
+          </c:cat>
+          <c:val>
+            <c:numRef>
+              <c:f>FMICIC!$D$31:$F$31</c:f>
+              <c:numCache>
+                <c:formatCode>General</c:formatCode>
+                <c:ptCount val="3"/>
+                <c:pt idx="0">
+                  <c:v>0</c:v>
+                </c:pt>
+                <c:pt idx="1">
+                  <c:v>8</c:v>
+                </c:pt>
+                <c:pt idx="2">
+                  <c:v>0</c:v>
+                </c:pt>
+              </c:numCache>
+            </c:numRef>
+          </c:val>
+          <c:smooth val="0"/>
+          <c:extLst>
+            <c:ext xmlns:c16="http://schemas.microsoft.com/office/drawing/2014/chart" uri="{C3380CC4-5D6E-409C-BE32-E72D297353CC}">
+              <c16:uniqueId val="{00000000-5635-4E20-8EE8-2774AAD00E8F}"/>
+            </c:ext>
+          </c:extLst>
+        </c:ser>
+        <c:dLbls>
+          <c:dLblPos val="ctr"/>
+          <c:showLegendKey val="0"/>
+          <c:showVal val="1"/>
+          <c:showCatName val="0"/>
+          <c:showSerName val="0"/>
+          <c:showPercent val="0"/>
+          <c:showBubbleSize val="0"/>
+        </c:dLbls>
+        <c:marker val="1"/>
+        <c:smooth val="0"/>
+        <c:axId val="440814768"/>
+        <c:axId val="440815160"/>
+      </c:lineChart>
+      <c:catAx>
+        <c:axId val="440814768"/>
+        <c:scaling>
+          <c:orientation val="minMax"/>
+        </c:scaling>
+        <c:delete val="0"/>
+        <c:axPos val="b"/>
+        <c:title>
+          <c:tx>
+            <c:rich>
+              <a:bodyPr rot="0" spcFirstLastPara="1" vertOverflow="ellipsis" vert="horz" wrap="square" anchor="ctr" anchorCtr="1"/>
+              <a:lstStyle/>
+              <a:p>
+                <a:pPr>
+                  <a:defRPr sz="900" b="1" i="0" u="none" strike="noStrike" kern="1200" baseline="0">
+                    <a:solidFill>
+                      <a:schemeClr val="dk1">
+                        <a:lumMod val="75000"/>
+                        <a:lumOff val="25000"/>
+                      </a:schemeClr>
+                    </a:solidFill>
+                    <a:latin typeface="+mn-lt"/>
+                    <a:ea typeface="+mn-ea"/>
+                    <a:cs typeface="+mn-cs"/>
+                  </a:defRPr>
+                </a:pPr>
+                <a:r>
+                  <a:rPr lang="en-US"/>
+                  <a:t>MES DE REVISION</a:t>
+                </a:r>
+              </a:p>
+            </c:rich>
+          </c:tx>
+          <c:overlay val="0"/>
+          <c:spPr>
+            <a:noFill/>
+            <a:ln>
+              <a:noFill/>
+            </a:ln>
+            <a:effectLst/>
+          </c:spPr>
+          <c:txPr>
+            <a:bodyPr rot="0" spcFirstLastPara="1" vertOverflow="ellipsis" vert="horz" wrap="square" anchor="ctr" anchorCtr="1"/>
+            <a:lstStyle/>
+            <a:p>
+              <a:pPr>
+                <a:defRPr sz="900" b="1" i="0" u="none" strike="noStrike" kern="1200" baseline="0">
+                  <a:solidFill>
+                    <a:schemeClr val="dk1">
+                      <a:lumMod val="75000"/>
+                      <a:lumOff val="25000"/>
+                    </a:schemeClr>
+                  </a:solidFill>
+                  <a:latin typeface="+mn-lt"/>
+                  <a:ea typeface="+mn-ea"/>
+                  <a:cs typeface="+mn-cs"/>
+                </a:defRPr>
+              </a:pPr>
+              <a:endParaRPr lang="en-US"/>
+            </a:p>
+          </c:txPr>
+        </c:title>
+        <c:numFmt formatCode="General" sourceLinked="1"/>
+        <c:majorTickMark val="none"/>
+        <c:minorTickMark val="none"/>
+        <c:tickLblPos val="nextTo"/>
+        <c:spPr>
+          <a:noFill/>
+          <a:ln w="19050" cap="flat" cmpd="sng" algn="ctr">
+            <a:solidFill>
+              <a:schemeClr val="dk1">
+                <a:lumMod val="75000"/>
+                <a:lumOff val="25000"/>
+              </a:schemeClr>
+            </a:solidFill>
+            <a:round/>
+          </a:ln>
+          <a:effectLst/>
+        </c:spPr>
+        <c:txPr>
+          <a:bodyPr rot="-60000000" spcFirstLastPara="1" vertOverflow="ellipsis" vert="horz" wrap="square" anchor="ctr" anchorCtr="1"/>
+          <a:lstStyle/>
+          <a:p>
+            <a:pPr>
+              <a:defRPr sz="900" b="0" i="0" u="none" strike="noStrike" kern="1200" cap="all" baseline="0">
+                <a:solidFill>
+                  <a:schemeClr val="dk1">
+                    <a:lumMod val="75000"/>
+                    <a:lumOff val="25000"/>
+                  </a:schemeClr>
+                </a:solidFill>
+                <a:latin typeface="+mn-lt"/>
+                <a:ea typeface="+mn-ea"/>
+                <a:cs typeface="+mn-cs"/>
+              </a:defRPr>
+            </a:pPr>
+            <a:endParaRPr lang="en-US"/>
+          </a:p>
+        </c:txPr>
+        <c:crossAx val="440815160"/>
+        <c:crosses val="autoZero"/>
+        <c:auto val="1"/>
+        <c:lblAlgn val="ctr"/>
+        <c:lblOffset val="100"/>
+        <c:noMultiLvlLbl val="0"/>
+      </c:catAx>
+      <c:valAx>
+        <c:axId val="440815160"/>
+        <c:scaling>
+          <c:orientation val="minMax"/>
+        </c:scaling>
+        <c:delete val="1"/>
+        <c:axPos val="l"/>
+        <c:majorGridlines>
+          <c:spPr>
+            <a:ln w="9525" cap="flat" cmpd="sng" algn="ctr">
+              <a:gradFill>
+                <a:gsLst>
+                  <a:gs pos="100000">
+                    <a:schemeClr val="dk1">
+                      <a:lumMod val="95000"/>
+                      <a:lumOff val="5000"/>
+                      <a:alpha val="42000"/>
+                    </a:schemeClr>
+                  </a:gs>
+                  <a:gs pos="0">
+                    <a:schemeClr val="lt1">
+                      <a:lumMod val="75000"/>
+                      <a:alpha val="36000"/>
+                    </a:schemeClr>
+                  </a:gs>
+                </a:gsLst>
+                <a:lin ang="5400000" scaled="0"/>
+              </a:gradFill>
+              <a:round/>
+            </a:ln>
+            <a:effectLst/>
+          </c:spPr>
+        </c:majorGridlines>
+        <c:title>
+          <c:tx>
+            <c:rich>
+              <a:bodyPr rot="-5400000" spcFirstLastPara="1" vertOverflow="ellipsis" vert="horz" wrap="square" anchor="ctr" anchorCtr="1"/>
+              <a:lstStyle/>
+              <a:p>
+                <a:pPr>
+                  <a:defRPr sz="900" b="1" i="0" u="none" strike="noStrike" kern="1200" baseline="0">
+                    <a:solidFill>
+                      <a:schemeClr val="dk1">
+                        <a:lumMod val="75000"/>
+                        <a:lumOff val="25000"/>
+                      </a:schemeClr>
+                    </a:solidFill>
+                    <a:latin typeface="+mn-lt"/>
+                    <a:ea typeface="+mn-ea"/>
+                    <a:cs typeface="+mn-cs"/>
+                  </a:defRPr>
+                </a:pPr>
+                <a:r>
+                  <a:rPr lang="en-US"/>
+                  <a:t>n CONFORMIDADES QA</a:t>
+                </a:r>
+              </a:p>
+            </c:rich>
+          </c:tx>
+          <c:overlay val="0"/>
+          <c:spPr>
+            <a:noFill/>
+            <a:ln>
+              <a:noFill/>
+            </a:ln>
+            <a:effectLst/>
+          </c:spPr>
+          <c:txPr>
+            <a:bodyPr rot="-5400000" spcFirstLastPara="1" vertOverflow="ellipsis" vert="horz" wrap="square" anchor="ctr" anchorCtr="1"/>
+            <a:lstStyle/>
+            <a:p>
+              <a:pPr>
+                <a:defRPr sz="900" b="1" i="0" u="none" strike="noStrike" kern="1200" baseline="0">
+                  <a:solidFill>
+                    <a:schemeClr val="dk1">
+                      <a:lumMod val="75000"/>
+                      <a:lumOff val="25000"/>
+                    </a:schemeClr>
+                  </a:solidFill>
+                  <a:latin typeface="+mn-lt"/>
+                  <a:ea typeface="+mn-ea"/>
+                  <a:cs typeface="+mn-cs"/>
+                </a:defRPr>
+              </a:pPr>
+              <a:endParaRPr lang="en-US"/>
+            </a:p>
+          </c:txPr>
+        </c:title>
+        <c:numFmt formatCode="General" sourceLinked="1"/>
+        <c:majorTickMark val="none"/>
+        <c:minorTickMark val="none"/>
+        <c:tickLblPos val="nextTo"/>
+        <c:crossAx val="440814768"/>
+        <c:crosses val="autoZero"/>
+        <c:crossBetween val="between"/>
+      </c:valAx>
+      <c:spPr>
+        <a:noFill/>
+        <a:ln>
+          <a:noFill/>
+        </a:ln>
+        <a:effectLst/>
+      </c:spPr>
+    </c:plotArea>
+    <c:plotVisOnly val="1"/>
+    <c:dispBlanksAs val="zero"/>
+    <c:showDLblsOverMax val="0"/>
+  </c:chart>
+  <c:spPr>
+    <a:gradFill flip="none" rotWithShape="1">
+      <a:gsLst>
+        <a:gs pos="0">
+          <a:schemeClr val="lt1"/>
+        </a:gs>
+        <a:gs pos="39000">
+          <a:schemeClr val="lt1"/>
+        </a:gs>
+        <a:gs pos="100000">
+          <a:schemeClr val="lt1">
+            <a:lumMod val="75000"/>
+          </a:schemeClr>
+        </a:gs>
+      </a:gsLst>
+      <a:path path="circle">
+        <a:fillToRect l="50000" t="-80000" r="50000" b="180000"/>
+      </a:path>
+      <a:tileRect/>
+    </a:gradFill>
+    <a:ln w="9525" cap="flat" cmpd="sng" algn="ctr">
+      <a:solidFill>
+        <a:schemeClr val="dk1">
+          <a:lumMod val="25000"/>
+          <a:lumOff val="75000"/>
+        </a:schemeClr>
+      </a:solidFill>
+      <a:round/>
+    </a:ln>
+    <a:effectLst/>
+  </c:spPr>
+  <c:txPr>
+    <a:bodyPr/>
+    <a:lstStyle/>
+    <a:p>
+      <a:pPr>
+        <a:defRPr/>
+      </a:pPr>
+      <a:endParaRPr lang="en-US"/>
+    </a:p>
+  </c:txPr>
+  <c:externalData r:id="rId3">
+    <c:autoUpdate val="0"/>
+  </c:externalData>
+</c:chartSpace>
+</file>
+
+<file path=word/charts/colors1.xml><?xml version="1.0" encoding="utf-8"?>
+<cs:colorStyle xmlns:cs="http://schemas.microsoft.com/office/drawing/2012/chartStyle" xmlns:a="http://schemas.openxmlformats.org/drawingml/2006/main" meth="cycle" id="10">
+  <a:schemeClr val="accent1"/>
+  <a:schemeClr val="accent2"/>
+  <a:schemeClr val="accent3"/>
+  <a:schemeClr val="accent4"/>
+  <a:schemeClr val="accent5"/>
+  <a:schemeClr val="accent6"/>
+  <cs:variation/>
+  <cs:variation>
+    <a:lumMod val="60000"/>
+  </cs:variation>
+  <cs:variation>
+    <a:lumMod val="80000"/>
+    <a:lumOff val="20000"/>
+  </cs:variation>
+  <cs:variation>
+    <a:lumMod val="80000"/>
+  </cs:variation>
+  <cs:variation>
+    <a:lumMod val="60000"/>
+    <a:lumOff val="40000"/>
+  </cs:variation>
+  <cs:variation>
+    <a:lumMod val="50000"/>
+  </cs:variation>
+  <cs:variation>
+    <a:lumMod val="70000"/>
+    <a:lumOff val="30000"/>
+  </cs:variation>
+  <cs:variation>
+    <a:lumMod val="70000"/>
+  </cs:variation>
+  <cs:variation>
+    <a:lumMod val="50000"/>
+    <a:lumOff val="50000"/>
+  </cs:variation>
+</cs:colorStyle>
+</file>
+
+<file path=word/charts/style1.xml><?xml version="1.0" encoding="utf-8"?>
+<cs:chartStyle xmlns:cs="http://schemas.microsoft.com/office/drawing/2012/chartStyle" xmlns:a="http://schemas.openxmlformats.org/drawingml/2006/main" id="228">
+  <cs:axisTitle>
+    <cs:lnRef idx="0"/>
+    <cs:fillRef idx="0"/>
+    <cs:effectRef idx="0"/>
+    <cs:fontRef idx="minor">
+      <a:schemeClr val="dk1">
+        <a:lumMod val="75000"/>
+        <a:lumOff val="25000"/>
+      </a:schemeClr>
+    </cs:fontRef>
+    <cs:defRPr sz="900" b="1" kern="1200"/>
+  </cs:axisTitle>
+  <cs:categoryAxis>
+    <cs:lnRef idx="0"/>
+    <cs:fillRef idx="0"/>
+    <cs:effectRef idx="0"/>
+    <cs:fontRef idx="minor">
+      <a:schemeClr val="dk1">
+        <a:lumMod val="75000"/>
+        <a:lumOff val="25000"/>
+      </a:schemeClr>
+    </cs:fontRef>
+    <cs:spPr>
+      <a:ln w="19050" cap="flat" cmpd="sng" algn="ctr">
+        <a:solidFill>
+          <a:schemeClr val="dk1">
+            <a:lumMod val="75000"/>
+            <a:lumOff val="25000"/>
+          </a:schemeClr>
+        </a:solidFill>
+        <a:round/>
+      </a:ln>
+    </cs:spPr>
+    <cs:defRPr sz="900" kern="1200" cap="all" baseline="0"/>
+  </cs:categoryAxis>
+  <cs:chartArea>
+    <cs:lnRef idx="0"/>
+    <cs:fillRef idx="0"/>
+    <cs:effectRef idx="0"/>
+    <cs:fontRef idx="minor">
+      <a:schemeClr val="dk1"/>
+    </cs:fontRef>
+    <cs:spPr>
+      <a:gradFill flip="none" rotWithShape="1">
+        <a:gsLst>
+          <a:gs pos="0">
+            <a:schemeClr val="lt1"/>
+          </a:gs>
+          <a:gs pos="39000">
+            <a:schemeClr val="lt1"/>
+          </a:gs>
+          <a:gs pos="100000">
+            <a:schemeClr val="lt1">
+              <a:lumMod val="75000"/>
+            </a:schemeClr>
+          </a:gs>
+        </a:gsLst>
+        <a:path path="circle">
+          <a:fillToRect l="50000" t="-80000" r="50000" b="180000"/>
+        </a:path>
+        <a:tileRect/>
+      </a:gradFill>
+      <a:ln w="9525" cap="flat" cmpd="sng" algn="ctr">
+        <a:solidFill>
+          <a:schemeClr val="dk1">
+            <a:lumMod val="25000"/>
+            <a:lumOff val="75000"/>
+          </a:schemeClr>
+        </a:solidFill>
+        <a:round/>
+      </a:ln>
+    </cs:spPr>
+    <cs:defRPr sz="900" kern="1200"/>
+  </cs:chartArea>
+  <cs:dataLabel>
+    <cs:lnRef idx="0"/>
+    <cs:fillRef idx="0">
+      <cs:styleClr val="auto"/>
+    </cs:fillRef>
+    <cs:effectRef idx="0"/>
+    <cs:fontRef idx="minor">
+      <a:schemeClr val="lt1"/>
+    </cs:fontRef>
+    <cs:defRPr sz="900" b="1" i="0" u="none" strike="noStrike" kern="1200" baseline="0"/>
+  </cs:dataLabel>
+  <cs:dataLabelCallout>
+    <cs:lnRef idx="0"/>
+    <cs:fillRef idx="0"/>
+    <cs:effectRef idx="0"/>
+    <cs:fontRef idx="minor">
+      <a:schemeClr val="lt1"/>
+    </cs:fontRef>
+    <cs:spPr>
+      <a:solidFill>
+        <a:schemeClr val="dk1">
+          <a:lumMod val="65000"/>
+          <a:lumOff val="35000"/>
+          <a:alpha val="75000"/>
+        </a:schemeClr>
+      </a:solidFill>
+    </cs:spPr>
+    <cs:defRPr sz="900" b="1" kern="1200"/>
+    <cs:bodyPr rot="0" spcFirstLastPara="1" vertOverflow="clip" horzOverflow="clip" vert="horz" wrap="square" lIns="36576" tIns="18288" rIns="36576" bIns="18288" anchor="ctr" anchorCtr="1">
+      <a:spAutoFit/>
+    </cs:bodyPr>
+  </cs:dataLabelCallout>
+  <cs:dataPoint>
+    <cs:lnRef idx="0"/>
+    <cs:fillRef idx="0">
+      <cs:styleClr val="auto"/>
+    </cs:fillRef>
+    <cs:effectRef idx="0"/>
+    <cs:fontRef idx="minor">
+      <a:schemeClr val="dk1"/>
+    </cs:fontRef>
+    <cs:spPr>
+      <a:solidFill>
+        <a:schemeClr val="phClr">
+          <a:alpha val="85000"/>
+        </a:schemeClr>
+      </a:solidFill>
+      <a:ln w="9525" cap="flat" cmpd="sng" algn="ctr">
+        <a:solidFill>
+          <a:schemeClr val="lt1">
+            <a:alpha val="50000"/>
+          </a:schemeClr>
+        </a:solidFill>
+        <a:round/>
+      </a:ln>
+    </cs:spPr>
+  </cs:dataPoint>
+  <cs:dataPoint3D>
+    <cs:lnRef idx="0"/>
+    <cs:fillRef idx="0">
+      <cs:styleClr val="auto"/>
+    </cs:fillRef>
+    <cs:effectRef idx="0"/>
+    <cs:fontRef idx="minor">
+      <a:schemeClr val="dk1"/>
+    </cs:fontRef>
+    <cs:spPr>
+      <a:solidFill>
+        <a:schemeClr val="phClr">
+          <a:alpha val="85000"/>
+        </a:schemeClr>
+      </a:solidFill>
+      <a:ln w="9525" cap="flat" cmpd="sng" algn="ctr">
+        <a:solidFill>
+          <a:schemeClr val="lt1">
+            <a:alpha val="50000"/>
+          </a:schemeClr>
+        </a:solidFill>
+        <a:round/>
+      </a:ln>
+    </cs:spPr>
+  </cs:dataPoint3D>
+  <cs:dataPointLine>
+    <cs:lnRef idx="0">
+      <cs:styleClr val="auto"/>
+    </cs:lnRef>
+    <cs:fillRef idx="0"/>
+    <cs:effectRef idx="0"/>
+    <cs:fontRef idx="minor">
+      <a:schemeClr val="dk1"/>
+    </cs:fontRef>
+    <cs:spPr>
+      <a:ln w="31750" cap="rnd">
+        <a:solidFill>
+          <a:schemeClr val="phClr"/>
+        </a:solidFill>
+        <a:round/>
+      </a:ln>
+    </cs:spPr>
+  </cs:dataPointLine>
+  <cs:dataPointMarker>
+    <cs:lnRef idx="0"/>
+    <cs:fillRef idx="0">
+      <cs:styleClr val="auto"/>
+    </cs:fillRef>
+    <cs:effectRef idx="0"/>
+    <cs:fontRef idx="minor">
+      <a:schemeClr val="dk1"/>
+    </cs:fontRef>
+    <cs:spPr>
+      <a:solidFill>
+        <a:schemeClr val="phClr"/>
+      </a:solidFill>
+    </cs:spPr>
+  </cs:dataPointMarker>
+  <cs:dataPointMarkerLayout symbol="circle" size="17"/>
+  <cs:dataPointWireframe>
+    <cs:lnRef idx="0">
+      <cs:styleClr val="auto"/>
+    </cs:lnRef>
+    <cs:fillRef idx="0"/>
+    <cs:effectRef idx="0"/>
+    <cs:fontRef idx="minor">
+      <a:schemeClr val="dk1"/>
+    </cs:fontRef>
+    <cs:spPr>
+      <a:ln w="9525" cap="rnd">
+        <a:solidFill>
+          <a:schemeClr val="phClr"/>
+        </a:solidFill>
+        <a:round/>
+      </a:ln>
+    </cs:spPr>
+  </cs:dataPointWireframe>
+  <cs:dataTable>
+    <cs:lnRef idx="0"/>
+    <cs:fillRef idx="0"/>
+    <cs:effectRef idx="0"/>
+    <cs:fontRef idx="minor">
+      <a:schemeClr val="dk1">
+        <a:lumMod val="75000"/>
+        <a:lumOff val="25000"/>
+      </a:schemeClr>
+    </cs:fontRef>
+    <cs:spPr>
+      <a:ln w="9525">
+        <a:solidFill>
+          <a:schemeClr val="dk1">
+            <a:lumMod val="35000"/>
+            <a:lumOff val="65000"/>
+          </a:schemeClr>
+        </a:solidFill>
+      </a:ln>
+    </cs:spPr>
+    <cs:defRPr sz="900" kern="1200"/>
+  </cs:dataTable>
+  <cs:downBar>
+    <cs:lnRef idx="0"/>
+    <cs:fillRef idx="0"/>
+    <cs:effectRef idx="0"/>
+    <cs:fontRef idx="minor">
+      <a:schemeClr val="dk1"/>
+    </cs:fontRef>
+    <cs:spPr>
+      <a:solidFill>
+        <a:schemeClr val="dk1">
+          <a:lumMod val="50000"/>
+          <a:lumOff val="50000"/>
+        </a:schemeClr>
+      </a:solidFill>
+      <a:ln w="9525">
+        <a:solidFill>
+          <a:schemeClr val="dk1">
+            <a:lumMod val="65000"/>
+            <a:lumOff val="35000"/>
+          </a:schemeClr>
+        </a:solidFill>
+      </a:ln>
+    </cs:spPr>
+  </cs:downBar>
+  <cs:dropLine>
+    <cs:lnRef idx="0"/>
+    <cs:fillRef idx="0"/>
+    <cs:effectRef idx="0"/>
+    <cs:fontRef idx="minor">
+      <a:schemeClr val="dk1"/>
+    </cs:fontRef>
+    <cs:spPr>
+      <a:ln w="9525">
+        <a:solidFill>
+          <a:schemeClr val="dk1">
+            <a:lumMod val="35000"/>
+            <a:lumOff val="65000"/>
+          </a:schemeClr>
+        </a:solidFill>
+        <a:prstDash val="dash"/>
+      </a:ln>
+    </cs:spPr>
+  </cs:dropLine>
+  <cs:errorBar>
+    <cs:lnRef idx="0"/>
+    <cs:fillRef idx="0"/>
+    <cs:effectRef idx="0"/>
+    <cs:fontRef idx="minor">
+      <a:schemeClr val="dk1"/>
+    </cs:fontRef>
+    <cs:spPr>
+      <a:ln w="9525">
+        <a:solidFill>
+          <a:schemeClr val="dk1">
+            <a:lumMod val="65000"/>
+            <a:lumOff val="35000"/>
+          </a:schemeClr>
+        </a:solidFill>
+        <a:round/>
+      </a:ln>
+    </cs:spPr>
+  </cs:errorBar>
+  <cs:floor>
+    <cs:lnRef idx="0"/>
+    <cs:fillRef idx="0"/>
+    <cs:effectRef idx="0"/>
+    <cs:fontRef idx="minor">
+      <a:schemeClr val="dk1"/>
+    </cs:fontRef>
+  </cs:floor>
+  <cs:gridlineMajor>
+    <cs:lnRef idx="0"/>
+    <cs:fillRef idx="0"/>
+    <cs:effectRef idx="0"/>
+    <cs:fontRef idx="minor">
+      <a:schemeClr val="dk1"/>
+    </cs:fontRef>
+    <cs:spPr>
+      <a:ln w="9525" cap="flat" cmpd="sng" algn="ctr">
+        <a:gradFill>
+          <a:gsLst>
+            <a:gs pos="100000">
+              <a:schemeClr val="dk1">
+                <a:lumMod val="95000"/>
+                <a:lumOff val="5000"/>
+                <a:alpha val="42000"/>
+              </a:schemeClr>
+            </a:gs>
+            <a:gs pos="0">
+              <a:schemeClr val="lt1">
+                <a:lumMod val="75000"/>
+                <a:alpha val="36000"/>
+              </a:schemeClr>
+            </a:gs>
+          </a:gsLst>
+          <a:lin ang="5400000" scaled="0"/>
+        </a:gradFill>
+        <a:round/>
+      </a:ln>
+    </cs:spPr>
+  </cs:gridlineMajor>
+  <cs:gridlineMinor>
+    <cs:lnRef idx="0"/>
+    <cs:fillRef idx="0"/>
+    <cs:effectRef idx="0"/>
+    <cs:fontRef idx="minor">
+      <a:schemeClr val="dk1"/>
+    </cs:fontRef>
+    <cs:spPr>
+      <a:ln>
+        <a:gradFill>
+          <a:gsLst>
+            <a:gs pos="100000">
+              <a:schemeClr val="dk1">
+                <a:lumMod val="95000"/>
+                <a:lumOff val="5000"/>
+                <a:alpha val="42000"/>
+              </a:schemeClr>
+            </a:gs>
+            <a:gs pos="0">
+              <a:schemeClr val="lt1">
+                <a:lumMod val="75000"/>
+                <a:alpha val="36000"/>
+              </a:schemeClr>
+            </a:gs>
+          </a:gsLst>
+          <a:lin ang="5400000" scaled="0"/>
+        </a:gradFill>
+      </a:ln>
+    </cs:spPr>
+  </cs:gridlineMinor>
+  <cs:hiLoLine>
+    <cs:lnRef idx="0"/>
+    <cs:fillRef idx="0"/>
+    <cs:effectRef idx="0"/>
+    <cs:fontRef idx="minor">
+      <a:schemeClr val="dk1"/>
+    </cs:fontRef>
+    <cs:spPr>
+      <a:ln w="9525">
+        <a:solidFill>
+          <a:schemeClr val="dk1">
+            <a:lumMod val="35000"/>
+            <a:lumOff val="65000"/>
+          </a:schemeClr>
+        </a:solidFill>
+        <a:prstDash val="dash"/>
+      </a:ln>
+    </cs:spPr>
+  </cs:hiLoLine>
+  <cs:leaderLine>
+    <cs:lnRef idx="0"/>
+    <cs:fillRef idx="0"/>
+    <cs:effectRef idx="0"/>
+    <cs:fontRef idx="minor">
+      <a:schemeClr val="dk1"/>
+    </cs:fontRef>
+    <cs:spPr>
+      <a:ln w="9525">
+        <a:solidFill>
+          <a:schemeClr val="dk1">
+            <a:lumMod val="50000"/>
+            <a:lumOff val="50000"/>
+          </a:schemeClr>
+        </a:solidFill>
+      </a:ln>
+    </cs:spPr>
+  </cs:leaderLine>
+  <cs:legend>
+    <cs:lnRef idx="0"/>
+    <cs:fillRef idx="0"/>
+    <cs:effectRef idx="0"/>
+    <cs:fontRef idx="minor">
+      <a:schemeClr val="dk1">
+        <a:lumMod val="75000"/>
+        <a:lumOff val="25000"/>
+      </a:schemeClr>
+    </cs:fontRef>
+    <cs:spPr>
+      <a:solidFill>
+        <a:schemeClr val="lt1">
+          <a:lumMod val="95000"/>
+          <a:alpha val="39000"/>
+        </a:schemeClr>
+      </a:solidFill>
+    </cs:spPr>
+    <cs:defRPr sz="900" kern="1200"/>
+  </cs:legend>
+  <cs:plotArea>
+    <cs:lnRef idx="0"/>
+    <cs:fillRef idx="0"/>
+    <cs:effectRef idx="0"/>
+    <cs:fontRef idx="minor">
+      <a:schemeClr val="dk1"/>
+    </cs:fontRef>
+  </cs:plotArea>
+  <cs:plotArea3D>
+    <cs:lnRef idx="0"/>
+    <cs:fillRef idx="0"/>
+    <cs:effectRef idx="0"/>
+    <cs:fontRef idx="minor">
+      <a:schemeClr val="dk1"/>
+    </cs:fontRef>
+  </cs:plotArea3D>
+  <cs:seriesAxis>
+    <cs:lnRef idx="0"/>
+    <cs:fillRef idx="0"/>
+    <cs:effectRef idx="0"/>
+    <cs:fontRef idx="minor">
+      <a:schemeClr val="dk1">
+        <a:lumMod val="75000"/>
+        <a:lumOff val="25000"/>
+      </a:schemeClr>
+    </cs:fontRef>
+    <cs:spPr>
+      <a:ln w="31750" cap="flat" cmpd="sng" algn="ctr">
+        <a:solidFill>
+          <a:schemeClr val="dk1">
+            <a:lumMod val="75000"/>
+            <a:lumOff val="25000"/>
+          </a:schemeClr>
+        </a:solidFill>
+        <a:round/>
+      </a:ln>
+    </cs:spPr>
+    <cs:defRPr sz="900" kern="1200"/>
+  </cs:seriesAxis>
+  <cs:seriesLine>
+    <cs:lnRef idx="0"/>
+    <cs:fillRef idx="0"/>
+    <cs:effectRef idx="0"/>
+    <cs:fontRef idx="minor">
+      <a:schemeClr val="dk1"/>
+    </cs:fontRef>
+    <cs:spPr>
+      <a:ln w="9525">
+        <a:solidFill>
+          <a:schemeClr val="dk1">
+            <a:lumMod val="50000"/>
+            <a:lumOff val="50000"/>
+          </a:schemeClr>
+        </a:solidFill>
+        <a:round/>
+      </a:ln>
+    </cs:spPr>
+  </cs:seriesLine>
+  <cs:title>
+    <cs:lnRef idx="0"/>
+    <cs:fillRef idx="0"/>
+    <cs:effectRef idx="0"/>
+    <cs:fontRef idx="minor">
+      <a:schemeClr val="dk1">
+        <a:lumMod val="75000"/>
+        <a:lumOff val="25000"/>
+      </a:schemeClr>
+    </cs:fontRef>
+    <cs:defRPr sz="1800" b="1" kern="1200" baseline="0"/>
+  </cs:title>
+  <cs:trendline>
+    <cs:lnRef idx="0">
+      <cs:styleClr val="auto"/>
+    </cs:lnRef>
+    <cs:fillRef idx="0"/>
+    <cs:effectRef idx="0"/>
+    <cs:fontRef idx="minor">
+      <a:schemeClr val="dk1"/>
+    </cs:fontRef>
+    <cs:spPr>
+      <a:ln w="19050" cap="rnd">
+        <a:solidFill>
+          <a:schemeClr val="phClr"/>
+        </a:solidFill>
+      </a:ln>
+    </cs:spPr>
+  </cs:trendline>
+  <cs:trendlineLabel>
+    <cs:lnRef idx="0"/>
+    <cs:fillRef idx="0"/>
+    <cs:effectRef idx="0"/>
+    <cs:fontRef idx="minor">
+      <a:schemeClr val="dk1">
+        <a:lumMod val="75000"/>
+        <a:lumOff val="25000"/>
+      </a:schemeClr>
+    </cs:fontRef>
+    <cs:defRPr sz="900" kern="1200"/>
+  </cs:trendlineLabel>
+  <cs:upBar>
+    <cs:lnRef idx="0"/>
+    <cs:fillRef idx="0"/>
+    <cs:effectRef idx="0"/>
+    <cs:fontRef idx="minor">
+      <a:schemeClr val="dk1"/>
+    </cs:fontRef>
+    <cs:spPr>
+      <a:solidFill>
+        <a:schemeClr val="lt1"/>
+      </a:solidFill>
+      <a:ln w="9525">
+        <a:solidFill>
+          <a:schemeClr val="dk1">
+            <a:lumMod val="65000"/>
+            <a:lumOff val="35000"/>
+          </a:schemeClr>
+        </a:solidFill>
+      </a:ln>
+    </cs:spPr>
+  </cs:upBar>
+  <cs:valueAxis>
+    <cs:lnRef idx="0"/>
+    <cs:fillRef idx="0"/>
+    <cs:effectRef idx="0"/>
+    <cs:fontRef idx="minor">
+      <a:schemeClr val="dk1">
+        <a:lumMod val="75000"/>
+        <a:lumOff val="25000"/>
+      </a:schemeClr>
+    </cs:fontRef>
+    <cs:spPr>
+      <a:ln>
+        <a:noFill/>
+      </a:ln>
+    </cs:spPr>
+    <cs:defRPr sz="900" kern="1200"/>
+  </cs:valueAxis>
+  <cs:wall>
+    <cs:lnRef idx="0"/>
+    <cs:fillRef idx="0"/>
+    <cs:effectRef idx="0"/>
+    <cs:fontRef idx="minor">
+      <a:schemeClr val="dk1"/>
+    </cs:fontRef>
+  </cs:wall>
+</cs:chartStyle>
 </file>
 
 <file path=word/theme/theme1.xml><?xml version="1.0" encoding="utf-8"?>

</xml_diff>